<commit_message>
Updated documentation.  Mainly adjusted images. Moved original Cuber README.md to README-cuber.md (new file) Posting a word document for labels on the kiosk case.
</commit_message>
<xml_diff>
--- a/rubiks-clock-labels.docx
+++ b/rubiks-clock-labels.docx
@@ -28,12 +28,6 @@
         <w:gridCol w:w="4608"/>
       </w:tblGrid>
       <w:tr>
-        <w:tblPrEx>
-          <w:tblCellMar>
-            <w:top w:w="0" w:type="dxa"/>
-            <w:bottom w:w="0" w:type="dxa"/>
-          </w:tblCellMar>
-        </w:tblPrEx>
         <w:trPr>
           <w:cantSplit/>
           <w:trHeight w:hRule="exact" w:val="576"/>
@@ -508,12 +502,6 @@
         </w:tc>
       </w:tr>
       <w:tr>
-        <w:tblPrEx>
-          <w:tblCellMar>
-            <w:top w:w="0" w:type="dxa"/>
-            <w:bottom w:w="0" w:type="dxa"/>
-          </w:tblCellMar>
-        </w:tblPrEx>
         <w:trPr>
           <w:cantSplit/>
           <w:trHeight w:hRule="exact" w:val="864"/>
@@ -550,12 +538,6 @@
         </w:tc>
       </w:tr>
       <w:tr>
-        <w:tblPrEx>
-          <w:tblCellMar>
-            <w:top w:w="0" w:type="dxa"/>
-            <w:bottom w:w="0" w:type="dxa"/>
-          </w:tblCellMar>
-        </w:tblPrEx>
         <w:trPr>
           <w:cantSplit/>
           <w:trHeight w:hRule="exact" w:val="576"/>
@@ -1030,12 +1012,6 @@
         </w:tc>
       </w:tr>
       <w:tr>
-        <w:tblPrEx>
-          <w:tblCellMar>
-            <w:top w:w="0" w:type="dxa"/>
-            <w:bottom w:w="0" w:type="dxa"/>
-          </w:tblCellMar>
-        </w:tblPrEx>
         <w:trPr>
           <w:cantSplit/>
           <w:trHeight w:hRule="exact" w:val="864"/>
@@ -1072,12 +1048,6 @@
         </w:tc>
       </w:tr>
       <w:tr>
-        <w:tblPrEx>
-          <w:tblCellMar>
-            <w:top w:w="0" w:type="dxa"/>
-            <w:bottom w:w="0" w:type="dxa"/>
-          </w:tblCellMar>
-        </w:tblPrEx>
         <w:trPr>
           <w:cantSplit/>
           <w:trHeight w:hRule="exact" w:val="576"/>
@@ -1152,7 +1122,6 @@
                                       <w:highlight w:val="black"/>
                                     </w:rPr>
                                   </w:pPr>
-                                  <w:proofErr w:type="spellStart"/>
                                   <w:r>
                                     <w:rPr>
                                       <w:rFonts w:ascii="DIN Condensed" w:hAnsi="DIN Condensed"/>
@@ -1173,7 +1142,6 @@
                                     </w:rPr>
                                     <w:t>-</w:t>
                                   </w:r>
-                                  <w:proofErr w:type="gramStart"/>
                                   <w:r>
                                     <w:rPr>
                                       <w:rFonts w:ascii="DIN Condensed" w:hAnsi="DIN Condensed"/>
@@ -1187,6 +1155,16 @@
                                   <w:r>
                                     <w:rPr>
                                       <w:rFonts w:ascii="DIN Condensed" w:hAnsi="DIN Condensed"/>
+                                      <w:color w:val="0070C0"/>
+                                      <w:sz w:val="36"/>
+                                      <w:szCs w:val="36"/>
+                                      <w:highlight w:val="black"/>
+                                    </w:rPr>
+                                    <w:t>2</w:t>
+                                  </w:r>
+                                  <w:r>
+                                    <w:rPr>
+                                      <w:rFonts w:ascii="DIN Condensed" w:hAnsi="DIN Condensed"/>
                                       <w:color w:val="FFFFFF" w:themeColor="background1"/>
                                       <w:sz w:val="36"/>
                                       <w:szCs w:val="36"/>
@@ -1204,8 +1182,6 @@
                                     </w:rPr>
                                     <w:t>local</w:t>
                                   </w:r>
-                                  <w:proofErr w:type="spellEnd"/>
-                                  <w:proofErr w:type="gramEnd"/>
                                 </w:p>
                                 <w:p>
                                   <w:pPr>
@@ -1246,7 +1222,6 @@
                                 <w:highlight w:val="black"/>
                               </w:rPr>
                             </w:pPr>
-                            <w:proofErr w:type="spellStart"/>
                             <w:r>
                               <w:rPr>
                                 <w:rFonts w:ascii="DIN Condensed" w:hAnsi="DIN Condensed"/>
@@ -1267,7 +1242,6 @@
                               </w:rPr>
                               <w:t>-</w:t>
                             </w:r>
-                            <w:proofErr w:type="gramStart"/>
                             <w:r>
                               <w:rPr>
                                 <w:rFonts w:ascii="DIN Condensed" w:hAnsi="DIN Condensed"/>
@@ -1281,6 +1255,16 @@
                             <w:r>
                               <w:rPr>
                                 <w:rFonts w:ascii="DIN Condensed" w:hAnsi="DIN Condensed"/>
+                                <w:color w:val="0070C0"/>
+                                <w:sz w:val="36"/>
+                                <w:szCs w:val="36"/>
+                                <w:highlight w:val="black"/>
+                              </w:rPr>
+                              <w:t>2</w:t>
+                            </w:r>
+                            <w:r>
+                              <w:rPr>
+                                <w:rFonts w:ascii="DIN Condensed" w:hAnsi="DIN Condensed"/>
                                 <w:color w:val="FFFFFF" w:themeColor="background1"/>
                                 <w:sz w:val="36"/>
                                 <w:szCs w:val="36"/>
@@ -1298,8 +1282,6 @@
                               </w:rPr>
                               <w:t>local</w:t>
                             </w:r>
-                            <w:proofErr w:type="spellEnd"/>
-                            <w:proofErr w:type="gramEnd"/>
                           </w:p>
                           <w:p>
                             <w:pPr>
@@ -1552,12 +1534,6 @@
         </w:tc>
       </w:tr>
       <w:tr>
-        <w:tblPrEx>
-          <w:tblCellMar>
-            <w:top w:w="0" w:type="dxa"/>
-            <w:bottom w:w="0" w:type="dxa"/>
-          </w:tblCellMar>
-        </w:tblPrEx>
         <w:trPr>
           <w:cantSplit/>
           <w:trHeight w:hRule="exact" w:val="864"/>
@@ -1594,12 +1570,6 @@
         </w:tc>
       </w:tr>
       <w:tr>
-        <w:tblPrEx>
-          <w:tblCellMar>
-            <w:top w:w="0" w:type="dxa"/>
-            <w:bottom w:w="0" w:type="dxa"/>
-          </w:tblCellMar>
-        </w:tblPrEx>
         <w:trPr>
           <w:cantSplit/>
           <w:trHeight w:hRule="exact" w:val="576"/>
@@ -1674,7 +1644,6 @@
                                       <w:highlight w:val="black"/>
                                     </w:rPr>
                                   </w:pPr>
-                                  <w:proofErr w:type="spellStart"/>
                                   <w:r>
                                     <w:rPr>
                                       <w:rFonts w:ascii="DIN Condensed" w:hAnsi="DIN Condensed"/>
@@ -1695,7 +1664,6 @@
                                     </w:rPr>
                                     <w:t>-</w:t>
                                   </w:r>
-                                  <w:proofErr w:type="gramStart"/>
                                   <w:r>
                                     <w:rPr>
                                       <w:rFonts w:ascii="DIN Condensed" w:hAnsi="DIN Condensed"/>
@@ -1709,6 +1677,16 @@
                                   <w:r>
                                     <w:rPr>
                                       <w:rFonts w:ascii="DIN Condensed" w:hAnsi="DIN Condensed"/>
+                                      <w:color w:val="0070C0"/>
+                                      <w:sz w:val="36"/>
+                                      <w:szCs w:val="36"/>
+                                      <w:highlight w:val="black"/>
+                                    </w:rPr>
+                                    <w:t>2</w:t>
+                                  </w:r>
+                                  <w:r>
+                                    <w:rPr>
+                                      <w:rFonts w:ascii="DIN Condensed" w:hAnsi="DIN Condensed"/>
                                       <w:color w:val="FFFFFF" w:themeColor="background1"/>
                                       <w:sz w:val="36"/>
                                       <w:szCs w:val="36"/>
@@ -1726,8 +1704,6 @@
                                     </w:rPr>
                                     <w:t>local</w:t>
                                   </w:r>
-                                  <w:proofErr w:type="spellEnd"/>
-                                  <w:proofErr w:type="gramEnd"/>
                                 </w:p>
                                 <w:p>
                                   <w:pPr>
@@ -1768,7 +1744,6 @@
                                 <w:highlight w:val="black"/>
                               </w:rPr>
                             </w:pPr>
-                            <w:proofErr w:type="spellStart"/>
                             <w:r>
                               <w:rPr>
                                 <w:rFonts w:ascii="DIN Condensed" w:hAnsi="DIN Condensed"/>
@@ -1789,7 +1764,6 @@
                               </w:rPr>
                               <w:t>-</w:t>
                             </w:r>
-                            <w:proofErr w:type="gramStart"/>
                             <w:r>
                               <w:rPr>
                                 <w:rFonts w:ascii="DIN Condensed" w:hAnsi="DIN Condensed"/>
@@ -1803,6 +1777,16 @@
                             <w:r>
                               <w:rPr>
                                 <w:rFonts w:ascii="DIN Condensed" w:hAnsi="DIN Condensed"/>
+                                <w:color w:val="0070C0"/>
+                                <w:sz w:val="36"/>
+                                <w:szCs w:val="36"/>
+                                <w:highlight w:val="black"/>
+                              </w:rPr>
+                              <w:t>2</w:t>
+                            </w:r>
+                            <w:r>
+                              <w:rPr>
+                                <w:rFonts w:ascii="DIN Condensed" w:hAnsi="DIN Condensed"/>
                                 <w:color w:val="FFFFFF" w:themeColor="background1"/>
                                 <w:sz w:val="36"/>
                                 <w:szCs w:val="36"/>
@@ -1820,8 +1804,6 @@
                               </w:rPr>
                               <w:t>local</w:t>
                             </w:r>
-                            <w:proofErr w:type="spellEnd"/>
-                            <w:proofErr w:type="gramEnd"/>
                           </w:p>
                           <w:p>
                             <w:pPr>
@@ -2074,12 +2056,6 @@
         </w:tc>
       </w:tr>
       <w:tr>
-        <w:tblPrEx>
-          <w:tblCellMar>
-            <w:top w:w="0" w:type="dxa"/>
-            <w:bottom w:w="0" w:type="dxa"/>
-          </w:tblCellMar>
-        </w:tblPrEx>
         <w:trPr>
           <w:cantSplit/>
           <w:trHeight w:hRule="exact" w:val="864"/>
@@ -2116,12 +2092,6 @@
         </w:tc>
       </w:tr>
       <w:tr>
-        <w:tblPrEx>
-          <w:tblCellMar>
-            <w:top w:w="0" w:type="dxa"/>
-            <w:bottom w:w="0" w:type="dxa"/>
-          </w:tblCellMar>
-        </w:tblPrEx>
         <w:trPr>
           <w:cantSplit/>
           <w:trHeight w:hRule="exact" w:val="576"/>
@@ -2196,7 +2166,6 @@
                                       <w:highlight w:val="black"/>
                                     </w:rPr>
                                   </w:pPr>
-                                  <w:proofErr w:type="spellStart"/>
                                   <w:r>
                                     <w:rPr>
                                       <w:rFonts w:ascii="DIN Condensed" w:hAnsi="DIN Condensed"/>
@@ -2217,7 +2186,6 @@
                                     </w:rPr>
                                     <w:t>-</w:t>
                                   </w:r>
-                                  <w:proofErr w:type="gramStart"/>
                                   <w:r>
                                     <w:rPr>
                                       <w:rFonts w:ascii="DIN Condensed" w:hAnsi="DIN Condensed"/>
@@ -2231,6 +2199,16 @@
                                   <w:r>
                                     <w:rPr>
                                       <w:rFonts w:ascii="DIN Condensed" w:hAnsi="DIN Condensed"/>
+                                      <w:color w:val="0070C0"/>
+                                      <w:sz w:val="36"/>
+                                      <w:szCs w:val="36"/>
+                                      <w:highlight w:val="black"/>
+                                    </w:rPr>
+                                    <w:t>3</w:t>
+                                  </w:r>
+                                  <w:r>
+                                    <w:rPr>
+                                      <w:rFonts w:ascii="DIN Condensed" w:hAnsi="DIN Condensed"/>
                                       <w:color w:val="FFFFFF" w:themeColor="background1"/>
                                       <w:sz w:val="36"/>
                                       <w:szCs w:val="36"/>
@@ -2248,8 +2226,6 @@
                                     </w:rPr>
                                     <w:t>local</w:t>
                                   </w:r>
-                                  <w:proofErr w:type="spellEnd"/>
-                                  <w:proofErr w:type="gramEnd"/>
                                 </w:p>
                                 <w:p>
                                   <w:pPr>
@@ -2290,7 +2266,6 @@
                                 <w:highlight w:val="black"/>
                               </w:rPr>
                             </w:pPr>
-                            <w:proofErr w:type="spellStart"/>
                             <w:r>
                               <w:rPr>
                                 <w:rFonts w:ascii="DIN Condensed" w:hAnsi="DIN Condensed"/>
@@ -2311,7 +2286,6 @@
                               </w:rPr>
                               <w:t>-</w:t>
                             </w:r>
-                            <w:proofErr w:type="gramStart"/>
                             <w:r>
                               <w:rPr>
                                 <w:rFonts w:ascii="DIN Condensed" w:hAnsi="DIN Condensed"/>
@@ -2325,6 +2299,16 @@
                             <w:r>
                               <w:rPr>
                                 <w:rFonts w:ascii="DIN Condensed" w:hAnsi="DIN Condensed"/>
+                                <w:color w:val="0070C0"/>
+                                <w:sz w:val="36"/>
+                                <w:szCs w:val="36"/>
+                                <w:highlight w:val="black"/>
+                              </w:rPr>
+                              <w:t>3</w:t>
+                            </w:r>
+                            <w:r>
+                              <w:rPr>
+                                <w:rFonts w:ascii="DIN Condensed" w:hAnsi="DIN Condensed"/>
                                 <w:color w:val="FFFFFF" w:themeColor="background1"/>
                                 <w:sz w:val="36"/>
                                 <w:szCs w:val="36"/>
@@ -2342,8 +2326,6 @@
                               </w:rPr>
                               <w:t>local</w:t>
                             </w:r>
-                            <w:proofErr w:type="spellEnd"/>
-                            <w:proofErr w:type="gramEnd"/>
                           </w:p>
                           <w:p>
                             <w:pPr>
@@ -2596,12 +2578,6 @@
         </w:tc>
       </w:tr>
       <w:tr>
-        <w:tblPrEx>
-          <w:tblCellMar>
-            <w:top w:w="0" w:type="dxa"/>
-            <w:bottom w:w="0" w:type="dxa"/>
-          </w:tblCellMar>
-        </w:tblPrEx>
         <w:trPr>
           <w:cantSplit/>
           <w:trHeight w:hRule="exact" w:val="864"/>
@@ -2638,12 +2614,6 @@
         </w:tc>
       </w:tr>
       <w:tr>
-        <w:tblPrEx>
-          <w:tblCellMar>
-            <w:top w:w="0" w:type="dxa"/>
-            <w:bottom w:w="0" w:type="dxa"/>
-          </w:tblCellMar>
-        </w:tblPrEx>
         <w:trPr>
           <w:cantSplit/>
           <w:trHeight w:hRule="exact" w:val="576"/>
@@ -2718,7 +2688,6 @@
                                       <w:highlight w:val="black"/>
                                     </w:rPr>
                                   </w:pPr>
-                                  <w:proofErr w:type="spellStart"/>
                                   <w:r>
                                     <w:rPr>
                                       <w:rFonts w:ascii="DIN Condensed" w:hAnsi="DIN Condensed"/>
@@ -2739,7 +2708,6 @@
                                     </w:rPr>
                                     <w:t>-</w:t>
                                   </w:r>
-                                  <w:proofErr w:type="gramStart"/>
                                   <w:r>
                                     <w:rPr>
                                       <w:rFonts w:ascii="DIN Condensed" w:hAnsi="DIN Condensed"/>
@@ -2753,6 +2721,16 @@
                                   <w:r>
                                     <w:rPr>
                                       <w:rFonts w:ascii="DIN Condensed" w:hAnsi="DIN Condensed"/>
+                                      <w:color w:val="0070C0"/>
+                                      <w:sz w:val="36"/>
+                                      <w:szCs w:val="36"/>
+                                      <w:highlight w:val="black"/>
+                                    </w:rPr>
+                                    <w:t>3</w:t>
+                                  </w:r>
+                                  <w:r>
+                                    <w:rPr>
+                                      <w:rFonts w:ascii="DIN Condensed" w:hAnsi="DIN Condensed"/>
                                       <w:color w:val="FFFFFF" w:themeColor="background1"/>
                                       <w:sz w:val="36"/>
                                       <w:szCs w:val="36"/>
@@ -2770,8 +2748,6 @@
                                     </w:rPr>
                                     <w:t>local</w:t>
                                   </w:r>
-                                  <w:proofErr w:type="spellEnd"/>
-                                  <w:proofErr w:type="gramEnd"/>
                                 </w:p>
                                 <w:p>
                                   <w:pPr>
@@ -2812,7 +2788,6 @@
                                 <w:highlight w:val="black"/>
                               </w:rPr>
                             </w:pPr>
-                            <w:proofErr w:type="spellStart"/>
                             <w:r>
                               <w:rPr>
                                 <w:rFonts w:ascii="DIN Condensed" w:hAnsi="DIN Condensed"/>
@@ -2833,7 +2808,6 @@
                               </w:rPr>
                               <w:t>-</w:t>
                             </w:r>
-                            <w:proofErr w:type="gramStart"/>
                             <w:r>
                               <w:rPr>
                                 <w:rFonts w:ascii="DIN Condensed" w:hAnsi="DIN Condensed"/>
@@ -2847,6 +2821,16 @@
                             <w:r>
                               <w:rPr>
                                 <w:rFonts w:ascii="DIN Condensed" w:hAnsi="DIN Condensed"/>
+                                <w:color w:val="0070C0"/>
+                                <w:sz w:val="36"/>
+                                <w:szCs w:val="36"/>
+                                <w:highlight w:val="black"/>
+                              </w:rPr>
+                              <w:t>3</w:t>
+                            </w:r>
+                            <w:r>
+                              <w:rPr>
+                                <w:rFonts w:ascii="DIN Condensed" w:hAnsi="DIN Condensed"/>
                                 <w:color w:val="FFFFFF" w:themeColor="background1"/>
                                 <w:sz w:val="36"/>
                                 <w:szCs w:val="36"/>
@@ -2864,8 +2848,6 @@
                               </w:rPr>
                               <w:t>local</w:t>
                             </w:r>
-                            <w:proofErr w:type="spellEnd"/>
-                            <w:proofErr w:type="gramEnd"/>
                           </w:p>
                           <w:p>
                             <w:pPr>

</xml_diff>

<commit_message>
Better install script: default based on localization Adjust the label size in Word document
</commit_message>
<xml_diff>
--- a/rubiks-clock-labels.docx
+++ b/rubiks-clock-labels.docx
@@ -23,22 +23,28 @@
         <w:tblLook w:val="0000" w:firstRow="0" w:lastRow="0" w:firstColumn="0" w:lastColumn="0" w:noHBand="0" w:noVBand="0"/>
       </w:tblPr>
       <w:tblGrid>
-        <w:gridCol w:w="4608"/>
-        <w:gridCol w:w="1152"/>
-        <w:gridCol w:w="4608"/>
+        <w:gridCol w:w="4536"/>
+        <w:gridCol w:w="1224"/>
+        <w:gridCol w:w="4536"/>
       </w:tblGrid>
       <w:tr>
+        <w:tblPrEx>
+          <w:tblCellMar>
+            <w:top w:w="0" w:type="dxa"/>
+            <w:bottom w:w="0" w:type="dxa"/>
+          </w:tblCellMar>
+        </w:tblPrEx>
         <w:trPr>
           <w:cantSplit/>
           <w:trHeight w:hRule="exact" w:val="576"/>
         </w:trPr>
         <w:tc>
           <w:tcPr>
-            <w:tcW w:w="4608" w:type="dxa"/>
+            <w:tcW w:w="4536" w:type="dxa"/>
           </w:tcPr>
           <w:p>
             <w:pPr>
-              <w:ind w:left="115" w:right="115"/>
+              <w:ind w:left="113" w:right="113"/>
             </w:pPr>
             <w:r>
               <w:rPr>
@@ -47,15 +53,15 @@
               <mc:AlternateContent>
                 <mc:Choice Requires="wps">
                   <w:drawing>
-                    <wp:anchor distT="0" distB="0" distL="114300" distR="114300" simplePos="0" relativeHeight="251659264" behindDoc="0" locked="0" layoutInCell="1" allowOverlap="1" wp14:anchorId="35A9C1C8" wp14:editId="083E7946">
+                    <wp:anchor distT="0" distB="0" distL="114300" distR="114300" simplePos="0" relativeHeight="251659264" behindDoc="0" locked="0" layoutInCell="1" allowOverlap="1" wp14:anchorId="7BC0BC40" wp14:editId="415AADDD">
                       <wp:simplePos x="0" y="0"/>
                       <wp:positionH relativeFrom="column">
-                        <wp:posOffset>-8467</wp:posOffset>
+                        <wp:posOffset>0</wp:posOffset>
                       </wp:positionH>
                       <wp:positionV relativeFrom="paragraph">
                         <wp:posOffset>0</wp:posOffset>
                       </wp:positionV>
-                      <wp:extent cx="2929467" cy="380577"/>
+                      <wp:extent cx="2878667" cy="380577"/>
                       <wp:effectExtent l="0" t="0" r="17145" b="13335"/>
                       <wp:wrapNone/>
                       <wp:docPr id="1" name="Rounded Rectangle 1"/>
@@ -67,7 +73,7 @@
                             <wps:spPr>
                               <a:xfrm>
                                 <a:off x="0" y="0"/>
-                                <a:ext cx="2929467" cy="380577"/>
+                                <a:ext cx="2878667" cy="380577"/>
                               </a:xfrm>
                               <a:prstGeom prst="roundRect">
                                 <a:avLst/>
@@ -173,6 +179,9 @@
                           </wps:wsp>
                         </a:graphicData>
                       </a:graphic>
+                      <wp14:sizeRelH relativeFrom="margin">
+                        <wp14:pctWidth>0</wp14:pctWidth>
+                      </wp14:sizeRelH>
                       <wp14:sizeRelV relativeFrom="margin">
                         <wp14:pctHeight>0</wp14:pctHeight>
                       </wp14:sizeRelV>
@@ -181,7 +190,7 @@
                 </mc:Choice>
                 <mc:Fallback>
                   <w:pict>
-                    <v:roundrect w14:anchorId="35A9C1C8" id="Rounded Rectangle 1" o:spid="_x0000_s1026" style="position:absolute;left:0;text-align:left;margin-left:-.65pt;margin-top:0;width:230.65pt;height:29.95pt;z-index:251659264;visibility:visible;mso-wrap-style:square;mso-height-percent:0;mso-wrap-distance-left:9pt;mso-wrap-distance-top:0;mso-wrap-distance-right:9pt;mso-wrap-distance-bottom:0;mso-position-horizontal:absolute;mso-position-horizontal-relative:text;mso-position-vertical:absolute;mso-position-vertical-relative:text;mso-height-percent:0;mso-height-relative:margin;v-text-anchor:middle" arcsize="10923f" o:gfxdata="UEsDBBQABgAIAAAAIQC2gziS/gAAAOEBAAATAAAAW0NvbnRlbnRfVHlwZXNdLnhtbJSRQU7DMBBF&#13;&#10;90jcwfIWJU67QAgl6YK0S0CoHGBkTxKLZGx5TGhvj5O2G0SRWNoz/78nu9wcxkFMGNg6quQqL6RA&#13;&#10;0s5Y6ir5vt9lD1JwBDIwOMJKHpHlpr69KfdHjyxSmriSfYz+USnWPY7AufNIadK6MEJMx9ApD/oD&#13;&#10;OlTrorhX2lFEilmcO2RdNtjC5xDF9pCuTyYBB5bi6bQ4syoJ3g9WQ0ymaiLzg5KdCXlKLjvcW893&#13;&#10;SUOqXwnz5DrgnHtJTxOsQfEKIT7DmDSUCaxw7Rqn8787ZsmRM9e2VmPeBN4uqYvTtW7jvijg9N/y&#13;&#10;JsXecLq0q+WD6m8AAAD//wMAUEsDBBQABgAIAAAAIQA4/SH/1gAAAJQBAAALAAAAX3JlbHMvLnJl&#13;&#10;bHOkkMFqwzAMhu+DvYPRfXGawxijTi+j0GvpHsDYimMaW0Yy2fr2M4PBMnrbUb/Q94l/f/hMi1qR&#13;&#10;JVI2sOt6UJgd+ZiDgffL8ekFlFSbvV0oo4EbChzGx4f9GRdb25HMsYhqlCwG5lrLq9biZkxWOiqY&#13;&#10;22YiTra2kYMu1l1tQD30/bPm3wwYN0x18gb45AdQl1tp5j/sFB2T0FQ7R0nTNEV3j6o9feQzro1i&#13;&#10;OWA14Fm+Q8a1a8+Bvu/d/dMb2JY5uiPbhG/ktn4cqGU/er3pcvwCAAD//wMAUEsDBBQABgAIAAAA&#13;&#10;IQAZWibfZQIAABcFAAAOAAAAZHJzL2Uyb0RvYy54bWysVFFP2zAQfp+0/2D5fSTtCoWKFFUgpkkI&#13;&#10;EDDx7Do2ieb4vLPbpPv1Oztpyhh7mZYH5+y7+3z+/J3PL7rGsK1CX4Mt+OQo50xZCWVtXwr+7en6&#13;&#10;0ylnPghbCgNWFXynPL9Yfvxw3rqFmkIFplTICMT6ResKXoXgFlnmZaUa4Y/AKUtODdiIQFN8yUoU&#13;&#10;LaE3Jpvm+UnWApYOQSrvafWqd/JlwtdayXCntVeBmYJTbSGNmMZ1HLPluVi8oHBVLYcyxD9U0Yja&#13;&#10;0qYj1JUIgm2w/gOqqSWCBx2OJDQZaF1Llc5Ap5nkb07zWAmn0lmIHO9Gmvz/g5W320d3j0RD6/zC&#13;&#10;kxlP0Wls4p/qY10iazeSpbrAJC1Oz6Zns5M5Z5J8n0/z4/k8spkdsh368EVBw6JRcISNLR/oRhJR&#13;&#10;YnvjQx+/j6PkQxHJCjujYh3GPijN6jJum7KTPtSlQbYVdLPl90m/XIlS9UvHOX1DQWN0Ki+BRVRd&#13;&#10;GzPiDgBRd7/j9jUOsTFNJVmNifnfCuoTx+i0I9gwJja1BXwv2YTJULju4/fE9HREZkK37gg/mmso&#13;&#10;d/fIEHpteyeva+L7RvhwL5DETLKnBg13NGgDbcFhsDirAH++tx7jSWPk5ayl5ii4/7ERqDgzXy2p&#13;&#10;72wym8VuSpPZ8XxKE3ztWb/22E1zCXRLE3oKnExmjA9mb2qE5pn6eBV3JZewkvYuuAy4n1yGvmnp&#13;&#10;JZBqtUph1EFOhBv76GQEjwRHKT11zwLdILpAcr2FfSOJxRvZ9bEx08JqE0DXSZMHXgfqqfuSdoaX&#13;&#10;Irb363mKOrxny18AAAD//wMAUEsDBBQABgAIAAAAIQAwMQn54AAAAAsBAAAPAAAAZHJzL2Rvd25y&#13;&#10;ZXYueG1sTI/LTsNADEX3SPzDyEhsUDsJj4qmcaqKh7phAW0/wM0MSUTGE2UmD/4es4KNZeva1/fk&#13;&#10;29m1arR9aDwjpMsElOXSm4YrhNPxdfEIKkRiQ61ni/BtA2yLy4ucMuMn/rDjIVZKTDhkhFDH2GVa&#13;&#10;h7K2jsLSd5ZF+/S9oyhjX2nT0yTmrtW3SbLSjhqWDzV19qm25ddhcAj7/Ug77wZ2nL4Px2p6SW7e&#13;&#10;TojXV/PzRspuAyraOf5dwC+D5IdCgp39wCaoFmGR3skmglCJer9KpDkjPKzXoItc/2cofgAAAP//&#13;&#10;AwBQSwECLQAUAAYACAAAACEAtoM4kv4AAADhAQAAEwAAAAAAAAAAAAAAAAAAAAAAW0NvbnRlbnRf&#13;&#10;VHlwZXNdLnhtbFBLAQItABQABgAIAAAAIQA4/SH/1gAAAJQBAAALAAAAAAAAAAAAAAAAAC8BAABf&#13;&#10;cmVscy8ucmVsc1BLAQItABQABgAIAAAAIQAZWibfZQIAABcFAAAOAAAAAAAAAAAAAAAAAC4CAABk&#13;&#10;cnMvZTJvRG9jLnhtbFBLAQItABQABgAIAAAAIQAwMQn54AAAAAsBAAAPAAAAAAAAAAAAAAAAAL8E&#13;&#10;AABkcnMvZG93bnJldi54bWxQSwUGAAAAAAQABADzAAAAzAUAAAAA&#13;&#10;" fillcolor="black [3200]" strokecolor="black [1600]" strokeweight="1pt">
+                    <v:roundrect w14:anchorId="7BC0BC40" id="Rounded Rectangle 1" o:spid="_x0000_s1026" style="position:absolute;left:0;text-align:left;margin-left:0;margin-top:0;width:226.65pt;height:29.95pt;z-index:251659264;visibility:visible;mso-wrap-style:square;mso-width-percent:0;mso-height-percent:0;mso-wrap-distance-left:9pt;mso-wrap-distance-top:0;mso-wrap-distance-right:9pt;mso-wrap-distance-bottom:0;mso-position-horizontal:absolute;mso-position-horizontal-relative:text;mso-position-vertical:absolute;mso-position-vertical-relative:text;mso-width-percent:0;mso-height-percent:0;mso-width-relative:margin;mso-height-relative:margin;v-text-anchor:middle" arcsize="10923f" o:gfxdata="UEsDBBQABgAIAAAAIQC2gziS/gAAAOEBAAATAAAAW0NvbnRlbnRfVHlwZXNdLnhtbJSRQU7DMBBF&#13;&#10;90jcwfIWJU67QAgl6YK0S0CoHGBkTxKLZGx5TGhvj5O2G0SRWNoz/78nu9wcxkFMGNg6quQqL6RA&#13;&#10;0s5Y6ir5vt9lD1JwBDIwOMJKHpHlpr69KfdHjyxSmriSfYz+USnWPY7AufNIadK6MEJMx9ApD/oD&#13;&#10;OlTrorhX2lFEilmcO2RdNtjC5xDF9pCuTyYBB5bi6bQ4syoJ3g9WQ0ymaiLzg5KdCXlKLjvcW893&#13;&#10;SUOqXwnz5DrgnHtJTxOsQfEKIT7DmDSUCaxw7Rqn8787ZsmRM9e2VmPeBN4uqYvTtW7jvijg9N/y&#13;&#10;JsXecLq0q+WD6m8AAAD//wMAUEsDBBQABgAIAAAAIQA4/SH/1gAAAJQBAAALAAAAX3JlbHMvLnJl&#13;&#10;bHOkkMFqwzAMhu+DvYPRfXGawxijTi+j0GvpHsDYimMaW0Yy2fr2M4PBMnrbUb/Q94l/f/hMi1qR&#13;&#10;JVI2sOt6UJgd+ZiDgffL8ekFlFSbvV0oo4EbChzGx4f9GRdb25HMsYhqlCwG5lrLq9biZkxWOiqY&#13;&#10;22YiTra2kYMu1l1tQD30/bPm3wwYN0x18gb45AdQl1tp5j/sFB2T0FQ7R0nTNEV3j6o9feQzro1i&#13;&#10;OWA14Fm+Q8a1a8+Bvu/d/dMb2JY5uiPbhG/ktn4cqGU/er3pcvwCAAD//wMAUEsDBBQABgAIAAAA&#13;&#10;IQAVwEJGZQIAABcFAAAOAAAAZHJzL2Uyb0RvYy54bWysVFFP2zAQfp+0/2D5fSTtgJaKFFUgpkkI&#13;&#10;EDDx7Do2ieb4vLPbpPv1Oztpyhh7mZYH5+y7+3z+/J3PL7rGsK1CX4Mt+OQo50xZCWVtXwr+7en6&#13;&#10;05wzH4QthQGrCr5Tnl8sP344b91CTaECUypkBGL9onUFr0JwiyzzslKN8EfglCWnBmxEoCm+ZCWK&#13;&#10;ltAbk03z/DRrAUuHIJX3tHrVO/ky4WutZLjT2qvATMGptpBGTOM6jtnyXCxeULiqlkMZ4h+qaERt&#13;&#10;adMR6koEwTZY/wHV1BLBgw5HEpoMtK6lSmeg00zyN6d5rIRT6SxEjncjTf7/wcrb7aO7R6KhdX7h&#13;&#10;yYyn6DQ28U/1sS6RtRvJUl1gkhan89n89HTGmSTf53l+MptFNrNDtkMfvihoWDQKjrCx5QPdSCJK&#13;&#10;bG986OP3cZR8KCJZYWdUrMPYB6VZXcZtU3bSh7o0yLaCbrb8PumXK1Gqfukkp28oaIxO5SWwiKpr&#13;&#10;Y0bcASDq7nfcvsYhNqapJKsxMf9bQX3iGJ12BBvGxKa2gO8lmzAZCtd9/J6Yno7ITOjWHeFHcw3l&#13;&#10;7h4ZQq9t7+R1TXzfCB/uBZKYSfbUoOGOBm2gLTgMFmcV4M/31mM8aYy8nLXUHAX3PzYCFWfmqyX1&#13;&#10;nU2Oj2M3pcnxyWxKE3ztWb/22E1zCXRLE3oKnExmjA9mb2qE5pn6eBV3JZewkvYuuAy4n1yGvmnp&#13;&#10;JZBqtUph1EFOhBv76GQEjwRHKT11zwLdILpAcr2FfSOJxRvZ9bEx08JqE0DXSZMHXgfqqfuSdoaX&#13;&#10;Irb363mKOrxny18AAAD//wMAUEsDBBQABgAIAAAAIQAt2pg13gAAAAkBAAAPAAAAZHJzL2Rvd25y&#13;&#10;ZXYueG1sTI/NTsMwEITvSLyDtUhcEHVKKaJpnKriR730AG0fYBsvSUS8jmLnh7dn4QKXkVajmZ0v&#13;&#10;20yuUQN1ofZsYD5LQBEX3tZcGjgdX28fQYWIbLHxTAa+KMAmv7zIMLV+5HcaDrFUUsIhRQNVjG2q&#13;&#10;dSgqchhmviUW78N3DqOcXalth6OUu0bfJcmDdlizfKiwpaeKis9D7wzsdgNuvevZ8fytP5bjS3Kz&#13;&#10;PxlzfTU9r0W2a1CRpviXgB8G2Q+5DDv7nm1QjQGhib8q3v1ysQB1NrBcrUDnmf5PkH8DAAD//wMA&#13;&#10;UEsBAi0AFAAGAAgAAAAhALaDOJL+AAAA4QEAABMAAAAAAAAAAAAAAAAAAAAAAFtDb250ZW50X1R5&#13;&#10;cGVzXS54bWxQSwECLQAUAAYACAAAACEAOP0h/9YAAACUAQAACwAAAAAAAAAAAAAAAAAvAQAAX3Jl&#13;&#10;bHMvLnJlbHNQSwECLQAUAAYACAAAACEAFcBCRmUCAAAXBQAADgAAAAAAAAAAAAAAAAAuAgAAZHJz&#13;&#10;L2Uyb0RvYy54bWxQSwECLQAUAAYACAAAACEALdqYNd4AAAAJAQAADwAAAAAAAAAAAAAAAAC/BAAA&#13;&#10;ZHJzL2Rvd25yZXYueG1sUEsFBgAAAAAEAAQA8wAAAMoFAAAAAA==&#13;&#10;" fillcolor="black [3200]" strokecolor="black [1600]" strokeweight="1pt">
                       <v:stroke joinstyle="miter"/>
                       <v:textbox>
                         <w:txbxContent>
@@ -267,21 +276,21 @@
         </w:tc>
         <w:tc>
           <w:tcPr>
-            <w:tcW w:w="1152" w:type="dxa"/>
+            <w:tcW w:w="1224" w:type="dxa"/>
           </w:tcPr>
           <w:p>
             <w:pPr>
-              <w:ind w:left="115" w:right="115"/>
+              <w:ind w:left="113" w:right="113"/>
             </w:pPr>
           </w:p>
         </w:tc>
         <w:tc>
           <w:tcPr>
-            <w:tcW w:w="4608" w:type="dxa"/>
+            <w:tcW w:w="4536" w:type="dxa"/>
           </w:tcPr>
           <w:p>
             <w:pPr>
-              <w:ind w:left="115" w:right="115"/>
+              <w:ind w:left="113" w:right="113"/>
             </w:pPr>
             <w:r>
               <w:rPr>
@@ -290,18 +299,18 @@
               <mc:AlternateContent>
                 <mc:Choice Requires="wps">
                   <w:drawing>
-                    <wp:anchor distT="0" distB="0" distL="114300" distR="114300" simplePos="0" relativeHeight="251661312" behindDoc="0" locked="0" layoutInCell="1" allowOverlap="1" wp14:anchorId="127888DC" wp14:editId="582D2C54">
+                    <wp:anchor distT="0" distB="0" distL="114300" distR="114300" simplePos="0" relativeHeight="251675648" behindDoc="0" locked="0" layoutInCell="1" allowOverlap="1" wp14:anchorId="350760F6" wp14:editId="325CB50B">
                       <wp:simplePos x="0" y="0"/>
                       <wp:positionH relativeFrom="column">
-                        <wp:posOffset>1270</wp:posOffset>
+                        <wp:posOffset>0</wp:posOffset>
                       </wp:positionH>
                       <wp:positionV relativeFrom="paragraph">
-                        <wp:posOffset>3810</wp:posOffset>
+                        <wp:posOffset>0</wp:posOffset>
                       </wp:positionV>
-                      <wp:extent cx="2929467" cy="380577"/>
-                      <wp:effectExtent l="0" t="0" r="17145" b="13335"/>
+                      <wp:extent cx="2861733" cy="380577"/>
+                      <wp:effectExtent l="0" t="0" r="8890" b="13335"/>
                       <wp:wrapNone/>
-                      <wp:docPr id="2" name="Rounded Rectangle 2"/>
+                      <wp:docPr id="8" name="Rounded Rectangle 8"/>
                       <wp:cNvGraphicFramePr/>
                       <a:graphic xmlns:a="http://schemas.openxmlformats.org/drawingml/2006/main">
                         <a:graphicData uri="http://schemas.microsoft.com/office/word/2010/wordprocessingShape">
@@ -310,7 +319,7 @@
                             <wps:spPr>
                               <a:xfrm>
                                 <a:off x="0" y="0"/>
-                                <a:ext cx="2929467" cy="380577"/>
+                                <a:ext cx="2861733" cy="380577"/>
                               </a:xfrm>
                               <a:prstGeom prst="roundRect">
                                 <a:avLst/>
@@ -412,6 +421,9 @@
                           </wps:wsp>
                         </a:graphicData>
                       </a:graphic>
+                      <wp14:sizeRelH relativeFrom="margin">
+                        <wp14:pctWidth>0</wp14:pctWidth>
+                      </wp14:sizeRelH>
                       <wp14:sizeRelV relativeFrom="margin">
                         <wp14:pctHeight>0</wp14:pctHeight>
                       </wp14:sizeRelV>
@@ -420,7 +432,7 @@
                 </mc:Choice>
                 <mc:Fallback>
                   <w:pict>
-                    <v:roundrect w14:anchorId="127888DC" id="Rounded Rectangle 2" o:spid="_x0000_s1027" style="position:absolute;left:0;text-align:left;margin-left:.1pt;margin-top:.3pt;width:230.65pt;height:29.95pt;z-index:251661312;visibility:visible;mso-wrap-style:square;mso-height-percent:0;mso-wrap-distance-left:9pt;mso-wrap-distance-top:0;mso-wrap-distance-right:9pt;mso-wrap-distance-bottom:0;mso-position-horizontal:absolute;mso-position-horizontal-relative:text;mso-position-vertical:absolute;mso-position-vertical-relative:text;mso-height-percent:0;mso-height-relative:margin;v-text-anchor:middle" arcsize="10923f" o:gfxdata="UEsDBBQABgAIAAAAIQC2gziS/gAAAOEBAAATAAAAW0NvbnRlbnRfVHlwZXNdLnhtbJSRQU7DMBBF&#13;&#10;90jcwfIWJU67QAgl6YK0S0CoHGBkTxKLZGx5TGhvj5O2G0SRWNoz/78nu9wcxkFMGNg6quQqL6RA&#13;&#10;0s5Y6ir5vt9lD1JwBDIwOMJKHpHlpr69KfdHjyxSmriSfYz+USnWPY7AufNIadK6MEJMx9ApD/oD&#13;&#10;OlTrorhX2lFEilmcO2RdNtjC5xDF9pCuTyYBB5bi6bQ4syoJ3g9WQ0ymaiLzg5KdCXlKLjvcW893&#13;&#10;SUOqXwnz5DrgnHtJTxOsQfEKIT7DmDSUCaxw7Rqn8787ZsmRM9e2VmPeBN4uqYvTtW7jvijg9N/y&#13;&#10;JsXecLq0q+WD6m8AAAD//wMAUEsDBBQABgAIAAAAIQA4/SH/1gAAAJQBAAALAAAAX3JlbHMvLnJl&#13;&#10;bHOkkMFqwzAMhu+DvYPRfXGawxijTi+j0GvpHsDYimMaW0Yy2fr2M4PBMnrbUb/Q94l/f/hMi1qR&#13;&#10;JVI2sOt6UJgd+ZiDgffL8ekFlFSbvV0oo4EbChzGx4f9GRdb25HMsYhqlCwG5lrLq9biZkxWOiqY&#13;&#10;22YiTra2kYMu1l1tQD30/bPm3wwYN0x18gb45AdQl1tp5j/sFB2T0FQ7R0nTNEV3j6o9feQzro1i&#13;&#10;OWA14Fm+Q8a1a8+Bvu/d/dMb2JY5uiPbhG/ktn4cqGU/er3pcvwCAAD//wMAUEsDBBQABgAIAAAA&#13;&#10;IQCn8+TnaQIAAB4FAAAOAAAAZHJzL2Uyb0RvYy54bWysVFFP2zAQfp+0/2D5fSTtCoWKFFUgpkkI&#13;&#10;EDDx7Do2ieb4vLPbpPv1Oztpyhh7mZYH5+z77nz+/J3PL7rGsK1CX4Mt+OQo50xZCWVtXwr+7en6&#13;&#10;0ylnPghbCgNWFXynPL9Yfvxw3rqFmkIFplTIKIn1i9YVvArBLbLMy0o1wh+BU5acGrARgab4kpUo&#13;&#10;WsremGya5ydZC1g6BKm8p9Wr3smXKb/WSoY7rb0KzBScagtpxDSu45gtz8XiBYWrajmUIf6hikbU&#13;&#10;ljYdU12JINgG6z9SNbVE8KDDkYQmA61rqdIZ6DST/M1pHivhVDoLkePdSJP/f2nl7fbR3SPR0Dq/&#13;&#10;8GTGU3Qam/in+liXyNqNZKkuMEmL07Pp2exkzpkk3+fT/Hg+j2xmh2iHPnxR0LBoFBxhY8sHupFE&#13;&#10;lNje+NDj9zgKPhSRrLAzKtZh7IPSrC7jtik66UNdGmRbQTdbfp/0y5UoVb90nNM3FDSiU3kpWcyq&#13;&#10;a2PGvEOCqLvf8/Y1DtgYppKsxsD8bwX1gSM67Qg2jIFNbQHfCzZhMhSue/yemJ6OyEzo1h3xQR0X&#13;&#10;kXFlDeXuHhlCL3Hv5HVNtN8IH+4FkqZJ/dSn4Y4GbaAtOAwWZxXgz/fWI56kRl7OWuqRgvsfG4GK&#13;&#10;M/PVkgjPJrNZbKo0mR3PpzTB1571a4/dNJdAlzWhF8HJZEZ8MHtTIzTP1M6ruCu5hJW0d8FlwP3k&#13;&#10;MvS9Sw+CVKtVglEjORFu7KOTMXnkOSrqqXsW6AbtBVLtLez7SSzeqK/HxkgLq00AXSdpHngdboCa&#13;&#10;MEloeDBil7+eJ9ThWVv+AgAA//8DAFBLAwQUAAYACAAAACEArZELHNwAAAAJAQAADwAAAGRycy9k&#13;&#10;b3ducmV2LnhtbExPy07DMBC8I/EP1iJxQdRJRSOUxqkqHuqFA7T9gG28JBHxOoqdB3/PcoLLSKPZ&#13;&#10;nUexW1ynJhpC69lAukpAEVfetlwbOJ9e7x9BhYhssfNMBr4pwK68viowt37mD5qOsVZiwiFHA02M&#13;&#10;fa51qBpyGFa+Jxbt0w8Oo9Ch1nbAWcxdp9dJkmmHLUtCgz09NVR9HUdn4HCYcO/dyI7T9/FUzy/J&#13;&#10;3dvZmNub5XkrsN+CirTEvw/43SD9oZRiFz+yDaozsJY7Axko0R6ydAPqIjTZgC4L/X9B+QMAAP//&#13;&#10;AwBQSwECLQAUAAYACAAAACEAtoM4kv4AAADhAQAAEwAAAAAAAAAAAAAAAAAAAAAAW0NvbnRlbnRf&#13;&#10;VHlwZXNdLnhtbFBLAQItABQABgAIAAAAIQA4/SH/1gAAAJQBAAALAAAAAAAAAAAAAAAAAC8BAABf&#13;&#10;cmVscy8ucmVsc1BLAQItABQABgAIAAAAIQCn8+TnaQIAAB4FAAAOAAAAAAAAAAAAAAAAAC4CAABk&#13;&#10;cnMvZTJvRG9jLnhtbFBLAQItABQABgAIAAAAIQCtkQsc3AAAAAkBAAAPAAAAAAAAAAAAAAAAAMME&#13;&#10;AABkcnMvZG93bnJldi54bWxQSwUGAAAAAAQABADzAAAAzAUAAAAA&#13;&#10;" fillcolor="black [3200]" strokecolor="black [1600]" strokeweight="1pt">
+                    <v:roundrect w14:anchorId="350760F6" id="Rounded Rectangle 8" o:spid="_x0000_s1027" style="position:absolute;left:0;text-align:left;margin-left:0;margin-top:0;width:225.35pt;height:29.95pt;z-index:251675648;visibility:visible;mso-wrap-style:square;mso-width-percent:0;mso-height-percent:0;mso-wrap-distance-left:9pt;mso-wrap-distance-top:0;mso-wrap-distance-right:9pt;mso-wrap-distance-bottom:0;mso-position-horizontal:absolute;mso-position-horizontal-relative:text;mso-position-vertical:absolute;mso-position-vertical-relative:text;mso-width-percent:0;mso-height-percent:0;mso-width-relative:margin;mso-height-relative:margin;v-text-anchor:middle" arcsize="10923f" o:gfxdata="UEsDBBQABgAIAAAAIQC2gziS/gAAAOEBAAATAAAAW0NvbnRlbnRfVHlwZXNdLnhtbJSRQU7DMBBF&#13;&#10;90jcwfIWJU67QAgl6YK0S0CoHGBkTxKLZGx5TGhvj5O2G0SRWNoz/78nu9wcxkFMGNg6quQqL6RA&#13;&#10;0s5Y6ir5vt9lD1JwBDIwOMJKHpHlpr69KfdHjyxSmriSfYz+USnWPY7AufNIadK6MEJMx9ApD/oD&#13;&#10;OlTrorhX2lFEilmcO2RdNtjC5xDF9pCuTyYBB5bi6bQ4syoJ3g9WQ0ymaiLzg5KdCXlKLjvcW893&#13;&#10;SUOqXwnz5DrgnHtJTxOsQfEKIT7DmDSUCaxw7Rqn8787ZsmRM9e2VmPeBN4uqYvTtW7jvijg9N/y&#13;&#10;JsXecLq0q+WD6m8AAAD//wMAUEsDBBQABgAIAAAAIQA4/SH/1gAAAJQBAAALAAAAX3JlbHMvLnJl&#13;&#10;bHOkkMFqwzAMhu+DvYPRfXGawxijTi+j0GvpHsDYimMaW0Yy2fr2M4PBMnrbUb/Q94l/f/hMi1qR&#13;&#10;JVI2sOt6UJgd+ZiDgffL8ekFlFSbvV0oo4EbChzGx4f9GRdb25HMsYhqlCwG5lrLq9biZkxWOiqY&#13;&#10;22YiTra2kYMu1l1tQD30/bPm3wwYN0x18gb45AdQl1tp5j/sFB2T0FQ7R0nTNEV3j6o9feQzro1i&#13;&#10;OWA14Fm+Q8a1a8+Bvu/d/dMb2JY5uiPbhG/ktn4cqGU/er3pcvwCAAD//wMAUEsDBBQABgAIAAAA&#13;&#10;IQBRqfSvagIAAB4FAAAOAAAAZHJzL2Uyb0RvYy54bWysVE1v2zAMvQ/YfxB0Xx2nH+mCOkXQosOA&#13;&#10;og3aDj0rslQbk0WNUmJnv36U7Dhd112G+SBT4iNFPT3q4rJrDNsq9DXYgudHE86UlVDW9qXg355u&#13;&#10;Pp1z5oOwpTBgVcF3yvPLxccPF62bqylUYEqFjJJYP29dwasQ3DzLvKxUI/wROGXJqQEbEWiKL1mJ&#13;&#10;oqXsjcmmk8lZ1gKWDkEq72n1unfyRcqvtZLhXmuvAjMFp9pCGjGN6zhmiwsxf0HhqloOZYh/qKIR&#13;&#10;taVNx1TXIgi2wfqPVE0tETzocCShyUDrWqp0BjpNPnlzmsdKOJXOQuR4N9Lk/19aebd9dCskGlrn&#13;&#10;557MeIpOYxP/VB/rElm7kSzVBSZpcXp+ls+OjzmT5Ds+n5zOZpHN7BDt0IcvChoWjYIjbGz5QDeS&#13;&#10;iBLbWx96/B5HwYcikhV2RsU6jH1QmtVl3DZFJ32oK4NsK+hmy+95v1yJUvVLpxP6hoJGdCovJYtZ&#13;&#10;dW3MmHdIEHX3e96+xgEbw1SS1Rg4+VtBfeCITjuCDWNgU1vA94JNyIfCdY/fE9PTEZkJ3bojPqjj&#13;&#10;IjKurKHcrZAh9BL3Tt7URPut8GElkDRN6qc+Dfc0aANtwWGwOKsAf763HvEkNfJy1lKPFNz/2AhU&#13;&#10;nJmvlkT4OT85iU2VJiensylN8LVn/dpjN80V0GXl9CI4mcyID2ZvaoTmmdp5GXcll7CS9i64DLif&#13;&#10;XIW+d+lBkGq5TDBqJCfCrX10MiaPPEdFPXXPAt2gvUCqvYN9P4n5G/X12BhpYbkJoOskzQOvww1Q&#13;&#10;EyYJDQ9G7PLX84Q6PGuLXwAAAP//AwBQSwMEFAAGAAgAAAAhAE+2B1beAAAACQEAAA8AAABkcnMv&#13;&#10;ZG93bnJldi54bWxMj81OwzAQhO9IvIO1SFwQtYsotGmcquJHvXCAtg+wTbZJRLyOYueHt2fhApeR&#13;&#10;VqOZnS/dTK5RA3Wh9mxhPjOgiHNf1FxaOB5eb5egQkQusPFMFr4owCa7vEgxKfzIHzTsY6mkhEOC&#13;&#10;FqoY20TrkFfkMMx8Syze2XcOo5xdqYsORyl3jb4z5kE7rFk+VNjSU0X55753Fna7Abfe9ex4/t4f&#13;&#10;yvHF3Lwdrb2+mp7XIts1qEhT/EvAD4Psh0yGnXzPRVCNBaGJvyre/cI8gjpZWKxWoLNU/yfIvgEA&#13;&#10;AP//AwBQSwECLQAUAAYACAAAACEAtoM4kv4AAADhAQAAEwAAAAAAAAAAAAAAAAAAAAAAW0NvbnRl&#13;&#10;bnRfVHlwZXNdLnhtbFBLAQItABQABgAIAAAAIQA4/SH/1gAAAJQBAAALAAAAAAAAAAAAAAAAAC8B&#13;&#10;AABfcmVscy8ucmVsc1BLAQItABQABgAIAAAAIQBRqfSvagIAAB4FAAAOAAAAAAAAAAAAAAAAAC4C&#13;&#10;AABkcnMvZTJvRG9jLnhtbFBLAQItABQABgAIAAAAIQBPtgdW3gAAAAkBAAAPAAAAAAAAAAAAAAAA&#13;&#10;AMQEAABkcnMvZG93bnJldi54bWxQSwUGAAAAAAQABADzAAAAzwUAAAAA&#13;&#10;" fillcolor="black [3200]" strokecolor="black [1600]" strokeweight="1pt">
                       <v:stroke joinstyle="miter"/>
                       <v:textbox>
                         <w:txbxContent>
@@ -502,53 +514,65 @@
         </w:tc>
       </w:tr>
       <w:tr>
+        <w:tblPrEx>
+          <w:tblCellMar>
+            <w:top w:w="0" w:type="dxa"/>
+            <w:bottom w:w="0" w:type="dxa"/>
+          </w:tblCellMar>
+        </w:tblPrEx>
         <w:trPr>
           <w:cantSplit/>
           <w:trHeight w:hRule="exact" w:val="864"/>
         </w:trPr>
         <w:tc>
           <w:tcPr>
-            <w:tcW w:w="4608" w:type="dxa"/>
+            <w:tcW w:w="4536" w:type="dxa"/>
           </w:tcPr>
           <w:p>
             <w:pPr>
-              <w:ind w:left="115" w:right="115"/>
+              <w:ind w:left="113" w:right="113"/>
             </w:pPr>
           </w:p>
         </w:tc>
         <w:tc>
           <w:tcPr>
-            <w:tcW w:w="1152" w:type="dxa"/>
+            <w:tcW w:w="1224" w:type="dxa"/>
           </w:tcPr>
           <w:p>
             <w:pPr>
-              <w:ind w:left="115" w:right="115"/>
+              <w:ind w:left="113" w:right="113"/>
             </w:pPr>
           </w:p>
         </w:tc>
         <w:tc>
           <w:tcPr>
-            <w:tcW w:w="4608" w:type="dxa"/>
+            <w:tcW w:w="4536" w:type="dxa"/>
           </w:tcPr>
           <w:p>
             <w:pPr>
-              <w:ind w:left="115" w:right="115"/>
+              <w:ind w:left="113" w:right="113"/>
             </w:pPr>
           </w:p>
         </w:tc>
       </w:tr>
       <w:tr>
+        <w:tblPrEx>
+          <w:tblCellMar>
+            <w:top w:w="0" w:type="dxa"/>
+            <w:bottom w:w="0" w:type="dxa"/>
+          </w:tblCellMar>
+        </w:tblPrEx>
         <w:trPr>
           <w:cantSplit/>
           <w:trHeight w:hRule="exact" w:val="576"/>
         </w:trPr>
         <w:tc>
           <w:tcPr>
-            <w:tcW w:w="4608" w:type="dxa"/>
+            <w:tcW w:w="4536" w:type="dxa"/>
           </w:tcPr>
           <w:p>
             <w:pPr>
-              <w:ind w:left="115" w:right="115"/>
+              <w:ind w:left="113" w:right="113"/>
             </w:pPr>
             <w:r>
               <w:rPr>
@@ -557,18 +581,18 @@
               <mc:AlternateContent>
                 <mc:Choice Requires="wps">
                   <w:drawing>
-                    <wp:anchor distT="0" distB="0" distL="114300" distR="114300" simplePos="0" relativeHeight="251663360" behindDoc="0" locked="0" layoutInCell="1" allowOverlap="1" wp14:anchorId="7B06021C" wp14:editId="2B461E9E">
+                    <wp:anchor distT="0" distB="0" distL="114300" distR="114300" simplePos="0" relativeHeight="251661312" behindDoc="0" locked="0" layoutInCell="1" allowOverlap="1" wp14:anchorId="094AE4DA" wp14:editId="4E91E343">
                       <wp:simplePos x="0" y="0"/>
                       <wp:positionH relativeFrom="column">
-                        <wp:posOffset>1270</wp:posOffset>
+                        <wp:posOffset>0</wp:posOffset>
                       </wp:positionH>
                       <wp:positionV relativeFrom="paragraph">
-                        <wp:posOffset>3810</wp:posOffset>
+                        <wp:posOffset>0</wp:posOffset>
                       </wp:positionV>
-                      <wp:extent cx="2929467" cy="380577"/>
+                      <wp:extent cx="2878455" cy="380577"/>
                       <wp:effectExtent l="0" t="0" r="17145" b="13335"/>
                       <wp:wrapNone/>
-                      <wp:docPr id="3" name="Rounded Rectangle 3"/>
+                      <wp:docPr id="2" name="Rounded Rectangle 2"/>
                       <wp:cNvGraphicFramePr/>
                       <a:graphic xmlns:a="http://schemas.openxmlformats.org/drawingml/2006/main">
                         <a:graphicData uri="http://schemas.microsoft.com/office/word/2010/wordprocessingShape">
@@ -577,7 +601,7 @@
                             <wps:spPr>
                               <a:xfrm>
                                 <a:off x="0" y="0"/>
-                                <a:ext cx="2929467" cy="380577"/>
+                                <a:ext cx="2878455" cy="380577"/>
                               </a:xfrm>
                               <a:prstGeom prst="roundRect">
                                 <a:avLst/>
@@ -683,6 +707,9 @@
                           </wps:wsp>
                         </a:graphicData>
                       </a:graphic>
+                      <wp14:sizeRelH relativeFrom="margin">
+                        <wp14:pctWidth>0</wp14:pctWidth>
+                      </wp14:sizeRelH>
                       <wp14:sizeRelV relativeFrom="margin">
                         <wp14:pctHeight>0</wp14:pctHeight>
                       </wp14:sizeRelV>
@@ -691,7 +718,7 @@
                 </mc:Choice>
                 <mc:Fallback>
                   <w:pict>
-                    <v:roundrect w14:anchorId="7B06021C" id="Rounded Rectangle 3" o:spid="_x0000_s1028" style="position:absolute;left:0;text-align:left;margin-left:.1pt;margin-top:.3pt;width:230.65pt;height:29.95pt;z-index:251663360;visibility:visible;mso-wrap-style:square;mso-height-percent:0;mso-wrap-distance-left:9pt;mso-wrap-distance-top:0;mso-wrap-distance-right:9pt;mso-wrap-distance-bottom:0;mso-position-horizontal:absolute;mso-position-horizontal-relative:text;mso-position-vertical:absolute;mso-position-vertical-relative:text;mso-height-percent:0;mso-height-relative:margin;v-text-anchor:middle" arcsize="10923f" o:gfxdata="UEsDBBQABgAIAAAAIQC2gziS/gAAAOEBAAATAAAAW0NvbnRlbnRfVHlwZXNdLnhtbJSRQU7DMBBF&#13;&#10;90jcwfIWJU67QAgl6YK0S0CoHGBkTxKLZGx5TGhvj5O2G0SRWNoz/78nu9wcxkFMGNg6quQqL6RA&#13;&#10;0s5Y6ir5vt9lD1JwBDIwOMJKHpHlpr69KfdHjyxSmriSfYz+USnWPY7AufNIadK6MEJMx9ApD/oD&#13;&#10;OlTrorhX2lFEilmcO2RdNtjC5xDF9pCuTyYBB5bi6bQ4syoJ3g9WQ0ymaiLzg5KdCXlKLjvcW893&#13;&#10;SUOqXwnz5DrgnHtJTxOsQfEKIT7DmDSUCaxw7Rqn8787ZsmRM9e2VmPeBN4uqYvTtW7jvijg9N/y&#13;&#10;JsXecLq0q+WD6m8AAAD//wMAUEsDBBQABgAIAAAAIQA4/SH/1gAAAJQBAAALAAAAX3JlbHMvLnJl&#13;&#10;bHOkkMFqwzAMhu+DvYPRfXGawxijTi+j0GvpHsDYimMaW0Yy2fr2M4PBMnrbUb/Q94l/f/hMi1qR&#13;&#10;JVI2sOt6UJgd+ZiDgffL8ekFlFSbvV0oo4EbChzGx4f9GRdb25HMsYhqlCwG5lrLq9biZkxWOiqY&#13;&#10;22YiTra2kYMu1l1tQD30/bPm3wwYN0x18gb45AdQl1tp5j/sFB2T0FQ7R0nTNEV3j6o9feQzro1i&#13;&#10;OWA14Fm+Q8a1a8+Bvu/d/dMb2JY5uiPbhG/ktn4cqGU/er3pcvwCAAD//wMAUEsDBBQABgAIAAAA&#13;&#10;IQCcUs2qaAIAAB4FAAAOAAAAZHJzL2Uyb0RvYy54bWysVN9P2zAQfp+0/8Hy+0jaFQoVKapATJMQ&#13;&#10;IGDi2XVsEs3xeWe3SffX7+ykKWPsZVoenPP99ufvfH7RNYZtFfoabMEnRzlnykooa/tS8G9P159O&#13;&#10;OfNB2FIYsKrgO+X5xfLjh/PWLdQUKjClQkZJrF+0ruBVCG6RZV5WqhH+CJyyZNSAjQi0xZesRNFS&#13;&#10;9sZk0zw/yVrA0iFI5T1pr3ojX6b8WisZ7rT2KjBTcOotpBXTuo5rtjwXixcUrqrl0Ib4hy4aUVsq&#13;&#10;Oqa6EkGwDdZ/pGpqieBBhyMJTQZa11KlM9BpJvmb0zxWwql0FgLHuxEm///Sytvto7tHgqF1fuFJ&#13;&#10;jKfoNDbxT/2xLoG1G8FSXWCSlNOz6dnsZM6ZJNvn0/x4Po9oZodohz58UdCwKBQcYWPLB7qRBJTY&#13;&#10;3vjQ++/9KPjQRJLCzqjYh7EPSrO6jGVTdOKHujTItoJutvw+6dWVKFWvOs7pGxoavVN7KVnMqmtj&#13;&#10;xrxDgsi73/P2PQ6+MUwlWo2B+d8a6gNH71QRbBgDm9oCvhdswmRoXPf+e2B6OCIyoVt3hEeEg8pE&#13;&#10;zRrK3T0yhJ7i3snrmmC/ET7cCyROE/tpTsMdLdpAW3AYJM4qwJ/v6aM/UY2snLU0IwX3PzYCFWfm&#13;&#10;qyUSnk1mszhUaTM7nk9pg68t69cWu2kugS5rQi+Ck0mM/sHsRY3QPNM4r2JVMgkrqXbBZcD95jL0&#13;&#10;s0sPglSrVXKjQXIi3NhHJ2PyiHNk1FP3LNAN3AvE2lvYz5NYvGFf7xsjLaw2AXSdqHnAdbgBGsJE&#13;&#10;oeHBiFP+ep+8Ds/a8hcAAAD//wMAUEsDBBQABgAIAAAAIQCtkQsc3AAAAAkBAAAPAAAAZHJzL2Rv&#13;&#10;d25yZXYueG1sTE/LTsMwELwj8Q/WInFB1ElFI5TGqSoe6oUDtP2AbbwkEfE6ip0Hf89ygstIo9md&#13;&#10;R7FbXKcmGkLr2UC6SkARV962XBs4n17vH0GFiGyx80wGvinArry+KjC3fuYPmo6xVmLCIUcDTYx9&#13;&#10;rnWoGnIYVr4nFu3TDw6j0KHWdsBZzF2n10mSaYctS0KDPT01VH0dR2fgcJhw793IjtP38VTPL8nd&#13;&#10;29mY25vleSuw34KKtMS/D/jdIP2hlGIXP7INqjOwljsDGSjRHrJ0A+oiNNmALgv9f0H5AwAA//8D&#13;&#10;AFBLAQItABQABgAIAAAAIQC2gziS/gAAAOEBAAATAAAAAAAAAAAAAAAAAAAAAABbQ29udGVudF9U&#13;&#10;eXBlc10ueG1sUEsBAi0AFAAGAAgAAAAhADj9If/WAAAAlAEAAAsAAAAAAAAAAAAAAAAALwEAAF9y&#13;&#10;ZWxzLy5yZWxzUEsBAi0AFAAGAAgAAAAhAJxSzapoAgAAHgUAAA4AAAAAAAAAAAAAAAAALgIAAGRy&#13;&#10;cy9lMm9Eb2MueG1sUEsBAi0AFAAGAAgAAAAhAK2RCxzcAAAACQEAAA8AAAAAAAAAAAAAAAAAwgQA&#13;&#10;AGRycy9kb3ducmV2LnhtbFBLBQYAAAAABAAEAPMAAADLBQAAAAA=&#13;&#10;" fillcolor="black [3200]" strokecolor="black [1600]" strokeweight="1pt">
+                    <v:roundrect w14:anchorId="094AE4DA" id="Rounded Rectangle 2" o:spid="_x0000_s1028" style="position:absolute;left:0;text-align:left;margin-left:0;margin-top:0;width:226.65pt;height:29.95pt;z-index:251661312;visibility:visible;mso-wrap-style:square;mso-width-percent:0;mso-height-percent:0;mso-wrap-distance-left:9pt;mso-wrap-distance-top:0;mso-wrap-distance-right:9pt;mso-wrap-distance-bottom:0;mso-position-horizontal:absolute;mso-position-horizontal-relative:text;mso-position-vertical:absolute;mso-position-vertical-relative:text;mso-width-percent:0;mso-height-percent:0;mso-width-relative:margin;mso-height-relative:margin;v-text-anchor:middle" arcsize="10923f" o:gfxdata="UEsDBBQABgAIAAAAIQC2gziS/gAAAOEBAAATAAAAW0NvbnRlbnRfVHlwZXNdLnhtbJSRQU7DMBBF&#13;&#10;90jcwfIWJU67QAgl6YK0S0CoHGBkTxKLZGx5TGhvj5O2G0SRWNoz/78nu9wcxkFMGNg6quQqL6RA&#13;&#10;0s5Y6ir5vt9lD1JwBDIwOMJKHpHlpr69KfdHjyxSmriSfYz+USnWPY7AufNIadK6MEJMx9ApD/oD&#13;&#10;OlTrorhX2lFEilmcO2RdNtjC5xDF9pCuTyYBB5bi6bQ4syoJ3g9WQ0ymaiLzg5KdCXlKLjvcW893&#13;&#10;SUOqXwnz5DrgnHtJTxOsQfEKIT7DmDSUCaxw7Rqn8787ZsmRM9e2VmPeBN4uqYvTtW7jvijg9N/y&#13;&#10;JsXecLq0q+WD6m8AAAD//wMAUEsDBBQABgAIAAAAIQA4/SH/1gAAAJQBAAALAAAAX3JlbHMvLnJl&#13;&#10;bHOkkMFqwzAMhu+DvYPRfXGawxijTi+j0GvpHsDYimMaW0Yy2fr2M4PBMnrbUb/Q94l/f/hMi1qR&#13;&#10;JVI2sOt6UJgd+ZiDgffL8ekFlFSbvV0oo4EbChzGx4f9GRdb25HMsYhqlCwG5lrLq9biZkxWOiqY&#13;&#10;22YiTra2kYMu1l1tQD30/bPm3wwYN0x18gb45AdQl1tp5j/sFB2T0FQ7R0nTNEV3j6o9feQzro1i&#13;&#10;OWA14Fm+Q8a1a8+Bvu/d/dMb2JY5uiPbhG/ktn4cqGU/er3pcvwCAAD//wMAUEsDBBQABgAIAAAA&#13;&#10;IQCoERz+aAIAAB4FAAAOAAAAZHJzL2Uyb0RvYy54bWysVN9v2yAQfp+0/wHxvtrJkiWL6lRRq06T&#13;&#10;qjZqO/WZYKitYY4dJE721+/AjtN13cs0P+DjfvPxHecX+8awnUJfgy346CznTFkJZW2fC/7t8frD&#13;&#10;nDMfhC2FAasKflCeXyzfvztv3UKNoQJTKmSUxPpF6wpeheAWWeZlpRrhz8ApS0YN2IhAW3zOShQt&#13;&#10;ZW9MNs7zT1kLWDoEqbwn7VVn5MuUX2slw53WXgVmCk69hbRiWjdxzZbnYvGMwlW17NsQ/9BFI2pL&#13;&#10;RYdUVyIItsX6j1RNLRE86HAmoclA61qqdAY6zSh/dZqHSjiVzkLgeDfA5P9fWnm7e3BrJBha5xee&#13;&#10;xHiKvcYm/qk/tk9gHQaw1D4wScrxfDafTKecSbJ9nOfT2SyimZ2iHfrwRUHDolBwhK0t7+lGElBi&#13;&#10;d+ND53/0o+BTE0kKB6NiH8beK83qMpZN0Ykf6tIg2wm62fL7qFNXolSdaprT1zc0eKf2UrKYVdfG&#13;&#10;DHn7BJF3v+fteux9Y5hKtBoC87811AUO3qki2DAENrUFfCvYhFHfuO78j8B0cERkwn6zJzwiHFQm&#13;&#10;ajZQHtbIEDqKeyeva4L9RviwFkicJvbTnIY7WrSBtuDQS5xVgD/f0kd/ohpZOWtpRgruf2wFKs7M&#13;&#10;V0sk/DyaTOJQpc1kOhvTBl9aNi8tdttcAl3WiF4EJ5MY/YM5ihqheaJxXsWqZBJWUu2Cy4DHzWXo&#13;&#10;ZpceBKlWq+RGg+REuLEPTsbkEefIqMf9k0DXcy8Qa2/hOE9i8Yp9nW+MtLDaBtB1ouYJ1/4GaAgT&#13;&#10;hfoHI075y33yOj1ry18AAAD//wMAUEsDBBQABgAIAAAAIQAt2pg13gAAAAkBAAAPAAAAZHJzL2Rv&#13;&#10;d25yZXYueG1sTI/NTsMwEITvSLyDtUhcEHVKKaJpnKriR730AG0fYBsvSUS8jmLnh7dn4QKXkVaj&#13;&#10;mZ0v20yuUQN1ofZsYD5LQBEX3tZcGjgdX28fQYWIbLHxTAa+KMAmv7zIMLV+5HcaDrFUUsIhRQNV&#13;&#10;jG2qdSgqchhmviUW78N3DqOcXalth6OUu0bfJcmDdlizfKiwpaeKis9D7wzsdgNuvevZ8fytP5bj&#13;&#10;S3KzPxlzfTU9r0W2a1CRpviXgB8G2Q+5DDv7nm1QjQGhib8q3v1ysQB1NrBcrUDnmf5PkH8DAAD/&#13;&#10;/wMAUEsBAi0AFAAGAAgAAAAhALaDOJL+AAAA4QEAABMAAAAAAAAAAAAAAAAAAAAAAFtDb250ZW50&#13;&#10;X1R5cGVzXS54bWxQSwECLQAUAAYACAAAACEAOP0h/9YAAACUAQAACwAAAAAAAAAAAAAAAAAvAQAA&#13;&#10;X3JlbHMvLnJlbHNQSwECLQAUAAYACAAAACEAqBEc/mgCAAAeBQAADgAAAAAAAAAAAAAAAAAuAgAA&#13;&#10;ZHJzL2Uyb0RvYy54bWxQSwECLQAUAAYACAAAACEALdqYNd4AAAAJAQAADwAAAAAAAAAAAAAAAADC&#13;&#10;BAAAZHJzL2Rvd25yZXYueG1sUEsFBgAAAAAEAAQA8wAAAM0FAAAAAA==&#13;&#10;" fillcolor="black [3200]" strokecolor="black [1600]" strokeweight="1pt">
                       <v:stroke joinstyle="miter"/>
                       <v:textbox>
                         <w:txbxContent>
@@ -777,21 +804,21 @@
         </w:tc>
         <w:tc>
           <w:tcPr>
-            <w:tcW w:w="1152" w:type="dxa"/>
+            <w:tcW w:w="1224" w:type="dxa"/>
           </w:tcPr>
           <w:p>
             <w:pPr>
-              <w:ind w:left="115" w:right="115"/>
+              <w:ind w:left="113" w:right="113"/>
             </w:pPr>
           </w:p>
         </w:tc>
         <w:tc>
           <w:tcPr>
-            <w:tcW w:w="4608" w:type="dxa"/>
+            <w:tcW w:w="4536" w:type="dxa"/>
           </w:tcPr>
           <w:p>
             <w:pPr>
-              <w:ind w:left="115" w:right="115"/>
+              <w:ind w:left="113" w:right="113"/>
             </w:pPr>
             <w:r>
               <w:rPr>
@@ -800,7 +827,7 @@
               <mc:AlternateContent>
                 <mc:Choice Requires="wps">
                   <w:drawing>
-                    <wp:anchor distT="0" distB="0" distL="114300" distR="114300" simplePos="0" relativeHeight="251665408" behindDoc="0" locked="0" layoutInCell="1" allowOverlap="1" wp14:anchorId="0F2C0BC4" wp14:editId="1FB6F752">
+                    <wp:anchor distT="0" distB="0" distL="114300" distR="114300" simplePos="0" relativeHeight="251677696" behindDoc="0" locked="0" layoutInCell="1" allowOverlap="1" wp14:anchorId="7797AA85" wp14:editId="1075B16C">
                       <wp:simplePos x="0" y="0"/>
                       <wp:positionH relativeFrom="column">
                         <wp:posOffset>1270</wp:posOffset>
@@ -808,10 +835,10 @@
                       <wp:positionV relativeFrom="paragraph">
                         <wp:posOffset>3810</wp:posOffset>
                       </wp:positionV>
-                      <wp:extent cx="2929467" cy="380577"/>
-                      <wp:effectExtent l="0" t="0" r="17145" b="13335"/>
+                      <wp:extent cx="2861733" cy="380577"/>
+                      <wp:effectExtent l="0" t="0" r="8890" b="13335"/>
                       <wp:wrapNone/>
-                      <wp:docPr id="4" name="Rounded Rectangle 4"/>
+                      <wp:docPr id="10" name="Rounded Rectangle 10"/>
                       <wp:cNvGraphicFramePr/>
                       <a:graphic xmlns:a="http://schemas.openxmlformats.org/drawingml/2006/main">
                         <a:graphicData uri="http://schemas.microsoft.com/office/word/2010/wordprocessingShape">
@@ -820,7 +847,7 @@
                             <wps:spPr>
                               <a:xfrm>
                                 <a:off x="0" y="0"/>
-                                <a:ext cx="2929467" cy="380577"/>
+                                <a:ext cx="2861733" cy="380577"/>
                               </a:xfrm>
                               <a:prstGeom prst="roundRect">
                                 <a:avLst/>
@@ -922,6 +949,9 @@
                           </wps:wsp>
                         </a:graphicData>
                       </a:graphic>
+                      <wp14:sizeRelH relativeFrom="margin">
+                        <wp14:pctWidth>0</wp14:pctWidth>
+                      </wp14:sizeRelH>
                       <wp14:sizeRelV relativeFrom="margin">
                         <wp14:pctHeight>0</wp14:pctHeight>
                       </wp14:sizeRelV>
@@ -930,7 +960,7 @@
                 </mc:Choice>
                 <mc:Fallback>
                   <w:pict>
-                    <v:roundrect w14:anchorId="0F2C0BC4" id="Rounded Rectangle 4" o:spid="_x0000_s1029" style="position:absolute;left:0;text-align:left;margin-left:.1pt;margin-top:.3pt;width:230.65pt;height:29.95pt;z-index:251665408;visibility:visible;mso-wrap-style:square;mso-height-percent:0;mso-wrap-distance-left:9pt;mso-wrap-distance-top:0;mso-wrap-distance-right:9pt;mso-wrap-distance-bottom:0;mso-position-horizontal:absolute;mso-position-horizontal-relative:text;mso-position-vertical:absolute;mso-position-vertical-relative:text;mso-height-percent:0;mso-height-relative:margin;v-text-anchor:middle" arcsize="10923f" o:gfxdata="UEsDBBQABgAIAAAAIQC2gziS/gAAAOEBAAATAAAAW0NvbnRlbnRfVHlwZXNdLnhtbJSRQU7DMBBF&#13;&#10;90jcwfIWJU67QAgl6YK0S0CoHGBkTxKLZGx5TGhvj5O2G0SRWNoz/78nu9wcxkFMGNg6quQqL6RA&#13;&#10;0s5Y6ir5vt9lD1JwBDIwOMJKHpHlpr69KfdHjyxSmriSfYz+USnWPY7AufNIadK6MEJMx9ApD/oD&#13;&#10;OlTrorhX2lFEilmcO2RdNtjC5xDF9pCuTyYBB5bi6bQ4syoJ3g9WQ0ymaiLzg5KdCXlKLjvcW893&#13;&#10;SUOqXwnz5DrgnHtJTxOsQfEKIT7DmDSUCaxw7Rqn8787ZsmRM9e2VmPeBN4uqYvTtW7jvijg9N/y&#13;&#10;JsXecLq0q+WD6m8AAAD//wMAUEsDBBQABgAIAAAAIQA4/SH/1gAAAJQBAAALAAAAX3JlbHMvLnJl&#13;&#10;bHOkkMFqwzAMhu+DvYPRfXGawxijTi+j0GvpHsDYimMaW0Yy2fr2M4PBMnrbUb/Q94l/f/hMi1qR&#13;&#10;JVI2sOt6UJgd+ZiDgffL8ekFlFSbvV0oo4EbChzGx4f9GRdb25HMsYhqlCwG5lrLq9biZkxWOiqY&#13;&#10;22YiTra2kYMu1l1tQD30/bPm3wwYN0x18gb45AdQl1tp5j/sFB2T0FQ7R0nTNEV3j6o9feQzro1i&#13;&#10;OWA14Fm+Q8a1a8+Bvu/d/dMb2JY5uiPbhG/ktn4cqGU/er3pcvwCAAD//wMAUEsDBBQABgAIAAAA&#13;&#10;IQBKMAUnaQIAAB4FAAAOAAAAZHJzL2Uyb0RvYy54bWysVFFP2zAQfp+0/2D5fSTtCoWKFFUgpkkI&#13;&#10;EDDx7Do2ieb4vLPbpPv1Oztpyhh7mZYH5+z77nz+/J3PL7rGsK1CX4Mt+OQo50xZCWVtXwr+7en6&#13;&#10;0ylnPghbCgNWFXynPL9Yfvxw3rqFmkIFplTIKIn1i9YVvArBLbLMy0o1wh+BU5acGrARgab4kpUo&#13;&#10;WsremGya5ydZC1g6BKm8p9Wr3smXKb/WSoY7rb0KzBScagtpxDSu45gtz8XiBYWrajmUIf6hikbU&#13;&#10;ljYdU12JINgG6z9SNbVE8KDDkYQmA61rqdIZ6DST/M1pHivhVDoLkePdSJP/f2nl7fbR3SPR0Dq/&#13;&#10;8GTGU3Qam/in+liXyNqNZKkuMEmL07Pp2exkzpkk3+fT/Hg+j2xmh2iHPnxR0LBoFBxhY8sHupFE&#13;&#10;lNje+NDj9zgKPhSRrLAzKtZh7IPSrC7jtik66UNdGmRbQTdbfp/0y5UoVb90nNM3FDSiU3kpWcyq&#13;&#10;a2PGvEOCqLvf8/Y1DtgYppKsxsD8bwX1gSM67Qg2jIFNbQHfCzZhMhSue/yemJ6OyEzo1h3xQcRH&#13;&#10;ZFxZQ7m7R4bQS9w7eV0T7TfCh3uBpGlSP/VpuKNBG2gLDoPFWQX48731iCepkZezlnqk4P7HRqDi&#13;&#10;zHy1JMKzyWwWmypNZsfzKU3wtWf92mM3zSXQZU3oRXAymREfzN7UCM0ztfMq7kouYSXtXXAZcD+5&#13;&#10;DH3v0oMg1WqVYNRIToQb++hkTB55jop66p4FukF7gVR7C/t+Eos36uuxMdLCahNA10maB16HG6Am&#13;&#10;TBIaHozY5a/nCXV41pa/AAAA//8DAFBLAwQUAAYACAAAACEArZELHNwAAAAJAQAADwAAAGRycy9k&#13;&#10;b3ducmV2LnhtbExPy07DMBC8I/EP1iJxQdRJRSOUxqkqHuqFA7T9gG28JBHxOoqdB3/PcoLLSKPZ&#13;&#10;nUexW1ynJhpC69lAukpAEVfetlwbOJ9e7x9BhYhssfNMBr4pwK68viowt37mD5qOsVZiwiFHA02M&#13;&#10;fa51qBpyGFa+Jxbt0w8Oo9Ch1nbAWcxdp9dJkmmHLUtCgz09NVR9HUdn4HCYcO/dyI7T9/FUzy/J&#13;&#10;3dvZmNub5XkrsN+CirTEvw/43SD9oZRiFz+yDaozsJY7Axko0R6ydAPqIjTZgC4L/X9B+QMAAP//&#13;&#10;AwBQSwECLQAUAAYACAAAACEAtoM4kv4AAADhAQAAEwAAAAAAAAAAAAAAAAAAAAAAW0NvbnRlbnRf&#13;&#10;VHlwZXNdLnhtbFBLAQItABQABgAIAAAAIQA4/SH/1gAAAJQBAAALAAAAAAAAAAAAAAAAAC8BAABf&#13;&#10;cmVscy8ucmVsc1BLAQItABQABgAIAAAAIQBKMAUnaQIAAB4FAAAOAAAAAAAAAAAAAAAAAC4CAABk&#13;&#10;cnMvZTJvRG9jLnhtbFBLAQItABQABgAIAAAAIQCtkQsc3AAAAAkBAAAPAAAAAAAAAAAAAAAAAMME&#13;&#10;AABkcnMvZG93bnJldi54bWxQSwUGAAAAAAQABADzAAAAzAUAAAAA&#13;&#10;" fillcolor="black [3200]" strokecolor="black [1600]" strokeweight="1pt">
+                    <v:roundrect w14:anchorId="7797AA85" id="Rounded Rectangle 10" o:spid="_x0000_s1029" style="position:absolute;left:0;text-align:left;margin-left:.1pt;margin-top:.3pt;width:225.35pt;height:29.95pt;z-index:251677696;visibility:visible;mso-wrap-style:square;mso-width-percent:0;mso-height-percent:0;mso-wrap-distance-left:9pt;mso-wrap-distance-top:0;mso-wrap-distance-right:9pt;mso-wrap-distance-bottom:0;mso-position-horizontal:absolute;mso-position-horizontal-relative:text;mso-position-vertical:absolute;mso-position-vertical-relative:text;mso-width-percent:0;mso-height-percent:0;mso-width-relative:margin;mso-height-relative:margin;v-text-anchor:middle" arcsize="10923f" o:gfxdata="UEsDBBQABgAIAAAAIQC2gziS/gAAAOEBAAATAAAAW0NvbnRlbnRfVHlwZXNdLnhtbJSRQU7DMBBF&#13;&#10;90jcwfIWJU67QAgl6YK0S0CoHGBkTxKLZGx5TGhvj5O2G0SRWNoz/78nu9wcxkFMGNg6quQqL6RA&#13;&#10;0s5Y6ir5vt9lD1JwBDIwOMJKHpHlpr69KfdHjyxSmriSfYz+USnWPY7AufNIadK6MEJMx9ApD/oD&#13;&#10;OlTrorhX2lFEilmcO2RdNtjC5xDF9pCuTyYBB5bi6bQ4syoJ3g9WQ0ymaiLzg5KdCXlKLjvcW893&#13;&#10;SUOqXwnz5DrgnHtJTxOsQfEKIT7DmDSUCaxw7Rqn8787ZsmRM9e2VmPeBN4uqYvTtW7jvijg9N/y&#13;&#10;JsXecLq0q+WD6m8AAAD//wMAUEsDBBQABgAIAAAAIQA4/SH/1gAAAJQBAAALAAAAX3JlbHMvLnJl&#13;&#10;bHOkkMFqwzAMhu+DvYPRfXGawxijTi+j0GvpHsDYimMaW0Yy2fr2M4PBMnrbUb/Q94l/f/hMi1qR&#13;&#10;JVI2sOt6UJgd+ZiDgffL8ekFlFSbvV0oo4EbChzGx4f9GRdb25HMsYhqlCwG5lrLq9biZkxWOiqY&#13;&#10;22YiTra2kYMu1l1tQD30/bPm3wwYN0x18gb45AdQl1tp5j/sFB2T0FQ7R0nTNEV3j6o9feQzro1i&#13;&#10;OWA14Fm+Q8a1a8+Bvu/d/dMb2JY5uiPbhG/ktn4cqGU/er3pcvwCAAD//wMAUEsDBBQABgAIAAAA&#13;&#10;IQC8ahVvagIAAB4FAAAOAAAAZHJzL2Uyb0RvYy54bWysVE1v2zAMvQ/YfxB0Xx2nH+mCOkXQosOA&#13;&#10;og3aDj0rslQbk0WNUmJnv36U7Dhd112G+SBT4iNFPT3q4rJrDNsq9DXYgudHE86UlVDW9qXg355u&#13;&#10;Pp1z5oOwpTBgVcF3yvPLxccPF62bqylUYEqFjJJYP29dwasQ3DzLvKxUI/wROGXJqQEbEWiKL1mJ&#13;&#10;oqXsjcmmk8lZ1gKWDkEq72n1unfyRcqvtZLhXmuvAjMFp9pCGjGN6zhmiwsxf0HhqloOZYh/qKIR&#13;&#10;taVNx1TXIgi2wfqPVE0tETzocCShyUDrWqp0BjpNPnlzmsdKOJXOQuR4N9Lk/19aebd9dCskGlrn&#13;&#10;557MeIpOYxP/VB/rElm7kSzVBSZpcXp+ls+OjzmT5Ds+n5zOZpHN7BDt0IcvChoWjYIjbGz5QDeS&#13;&#10;iBLbWx96/B5HwYcikhV2RsU6jH1QmtVl3DZFJ32oK4NsK+hmy+95v1yJUvVLpxP6hoJGdCovJYtZ&#13;&#10;dW3MmHdIEHX3e96+xgEbw1SS1Rg4+VtBfeCITjuCDWNgU1vA94JNyIfCdY/fE9PTEZkJ3bojPoj4&#13;&#10;iIwrayh3K2QIvcS9kzc10X4rfFgJJE2T+qlPwz0N2kBbcBgszirAn++tRzxJjbyctdQjBfc/NgIV&#13;&#10;Z+arJRF+zk9OYlOlycnpbEoTfO1Zv/bYTXMFdFk5vQhOJjPig9mbGqF5pnZexl3JJaykvQsuA+4n&#13;&#10;V6HvXXoQpFouE4wayYlwax+djMkjz1FRT92zQDdoL5Bq72DfT2L+Rn09NkZaWG4C6DpJ88DrcAPU&#13;&#10;hElCw4MRu/z1PKEOz9riFwAAAP//AwBQSwMEFAAGAAgAAAAhABO6dRvdAAAACQEAAA8AAABkcnMv&#13;&#10;ZG93bnJldi54bWxMT8tOwzAQvCPxD9YicUHUbkUrSONUFQ/1wqG0/YBtsk2ixusodh78PcsJLiON&#13;&#10;Znce6WZyjRqoC7VnC/OZAUWc+6Lm0sLp+PH4DCpE5AIbz2ThmwJsstubFJPCj/xFwyGWSkw4JGih&#13;&#10;irFNtA55RQ7DzLfEol185zAK7UpddDiKuWv0wpiVdlizJFTY0mtF+fXQOwu73YBb73p2PN/3x3J8&#13;&#10;Nw+fJ2vv76a3tcB2DSrSFP8+4HeD9IdMip19z0VQjYWF3FlYgRLtaWleQJ2FmiXoLNX/F2Q/AAAA&#13;&#10;//8DAFBLAQItABQABgAIAAAAIQC2gziS/gAAAOEBAAATAAAAAAAAAAAAAAAAAAAAAABbQ29udGVu&#13;&#10;dF9UeXBlc10ueG1sUEsBAi0AFAAGAAgAAAAhADj9If/WAAAAlAEAAAsAAAAAAAAAAAAAAAAALwEA&#13;&#10;AF9yZWxzLy5yZWxzUEsBAi0AFAAGAAgAAAAhALxqFW9qAgAAHgUAAA4AAAAAAAAAAAAAAAAALgIA&#13;&#10;AGRycy9lMm9Eb2MueG1sUEsBAi0AFAAGAAgAAAAhABO6dRvdAAAACQEAAA8AAAAAAAAAAAAAAAAA&#13;&#10;xAQAAGRycy9kb3ducmV2LnhtbFBLBQYAAAAABAAEAPMAAADOBQAAAAA=&#13;&#10;" fillcolor="black [3200]" strokecolor="black [1600]" strokeweight="1pt">
                       <v:stroke joinstyle="miter"/>
                       <v:textbox>
                         <w:txbxContent>
@@ -1012,53 +1042,65 @@
         </w:tc>
       </w:tr>
       <w:tr>
+        <w:tblPrEx>
+          <w:tblCellMar>
+            <w:top w:w="0" w:type="dxa"/>
+            <w:bottom w:w="0" w:type="dxa"/>
+          </w:tblCellMar>
+        </w:tblPrEx>
         <w:trPr>
           <w:cantSplit/>
           <w:trHeight w:hRule="exact" w:val="864"/>
         </w:trPr>
         <w:tc>
           <w:tcPr>
-            <w:tcW w:w="4608" w:type="dxa"/>
+            <w:tcW w:w="4536" w:type="dxa"/>
           </w:tcPr>
           <w:p>
             <w:pPr>
-              <w:ind w:left="115" w:right="115"/>
+              <w:ind w:left="113" w:right="113"/>
             </w:pPr>
           </w:p>
         </w:tc>
         <w:tc>
           <w:tcPr>
-            <w:tcW w:w="1152" w:type="dxa"/>
+            <w:tcW w:w="1224" w:type="dxa"/>
           </w:tcPr>
           <w:p>
             <w:pPr>
-              <w:ind w:left="115" w:right="115"/>
+              <w:ind w:left="113" w:right="113"/>
             </w:pPr>
           </w:p>
         </w:tc>
         <w:tc>
           <w:tcPr>
-            <w:tcW w:w="4608" w:type="dxa"/>
+            <w:tcW w:w="4536" w:type="dxa"/>
           </w:tcPr>
           <w:p>
             <w:pPr>
-              <w:ind w:left="115" w:right="115"/>
+              <w:ind w:left="113" w:right="113"/>
             </w:pPr>
           </w:p>
         </w:tc>
       </w:tr>
       <w:tr>
+        <w:tblPrEx>
+          <w:tblCellMar>
+            <w:top w:w="0" w:type="dxa"/>
+            <w:bottom w:w="0" w:type="dxa"/>
+          </w:tblCellMar>
+        </w:tblPrEx>
         <w:trPr>
           <w:cantSplit/>
           <w:trHeight w:hRule="exact" w:val="576"/>
         </w:trPr>
         <w:tc>
           <w:tcPr>
-            <w:tcW w:w="4608" w:type="dxa"/>
+            <w:tcW w:w="4536" w:type="dxa"/>
           </w:tcPr>
           <w:p>
             <w:pPr>
-              <w:ind w:left="115" w:right="115"/>
+              <w:ind w:left="113" w:right="113"/>
             </w:pPr>
             <w:r>
               <w:rPr>
@@ -1067,7 +1109,7 @@
               <mc:AlternateContent>
                 <mc:Choice Requires="wps">
                   <w:drawing>
-                    <wp:anchor distT="0" distB="0" distL="114300" distR="114300" simplePos="0" relativeHeight="251667456" behindDoc="0" locked="0" layoutInCell="1" allowOverlap="1" wp14:anchorId="6E23EDBF" wp14:editId="5E2F7B44">
+                    <wp:anchor distT="0" distB="0" distL="114300" distR="114300" simplePos="0" relativeHeight="251669504" behindDoc="0" locked="0" layoutInCell="1" allowOverlap="1" wp14:anchorId="7A5A2F0B" wp14:editId="70CBC077">
                       <wp:simplePos x="0" y="0"/>
                       <wp:positionH relativeFrom="column">
                         <wp:posOffset>1270</wp:posOffset>
@@ -1075,10 +1117,10 @@
                       <wp:positionV relativeFrom="paragraph">
                         <wp:posOffset>3810</wp:posOffset>
                       </wp:positionV>
-                      <wp:extent cx="2929467" cy="380577"/>
+                      <wp:extent cx="2878455" cy="380577"/>
                       <wp:effectExtent l="0" t="0" r="17145" b="13335"/>
                       <wp:wrapNone/>
-                      <wp:docPr id="5" name="Rounded Rectangle 5"/>
+                      <wp:docPr id="6" name="Rounded Rectangle 6"/>
                       <wp:cNvGraphicFramePr/>
                       <a:graphic xmlns:a="http://schemas.openxmlformats.org/drawingml/2006/main">
                         <a:graphicData uri="http://schemas.microsoft.com/office/word/2010/wordprocessingShape">
@@ -1087,7 +1129,7 @@
                             <wps:spPr>
                               <a:xfrm>
                                 <a:off x="0" y="0"/>
-                                <a:ext cx="2929467" cy="380577"/>
+                                <a:ext cx="2878455" cy="380577"/>
                               </a:xfrm>
                               <a:prstGeom prst="roundRect">
                                 <a:avLst/>
@@ -1199,6 +1241,9 @@
                           </wps:wsp>
                         </a:graphicData>
                       </a:graphic>
+                      <wp14:sizeRelH relativeFrom="margin">
+                        <wp14:pctWidth>0</wp14:pctWidth>
+                      </wp14:sizeRelH>
                       <wp14:sizeRelV relativeFrom="margin">
                         <wp14:pctHeight>0</wp14:pctHeight>
                       </wp14:sizeRelV>
@@ -1207,7 +1252,7 @@
                 </mc:Choice>
                 <mc:Fallback>
                   <w:pict>
-                    <v:roundrect w14:anchorId="6E23EDBF" id="Rounded Rectangle 5" o:spid="_x0000_s1030" style="position:absolute;left:0;text-align:left;margin-left:.1pt;margin-top:.3pt;width:230.65pt;height:29.95pt;z-index:251667456;visibility:visible;mso-wrap-style:square;mso-height-percent:0;mso-wrap-distance-left:9pt;mso-wrap-distance-top:0;mso-wrap-distance-right:9pt;mso-wrap-distance-bottom:0;mso-position-horizontal:absolute;mso-position-horizontal-relative:text;mso-position-vertical:absolute;mso-position-vertical-relative:text;mso-height-percent:0;mso-height-relative:margin;v-text-anchor:middle" arcsize="10923f" o:gfxdata="UEsDBBQABgAIAAAAIQC2gziS/gAAAOEBAAATAAAAW0NvbnRlbnRfVHlwZXNdLnhtbJSRQU7DMBBF&#13;&#10;90jcwfIWJU67QAgl6YK0S0CoHGBkTxKLZGx5TGhvj5O2G0SRWNoz/78nu9wcxkFMGNg6quQqL6RA&#13;&#10;0s5Y6ir5vt9lD1JwBDIwOMJKHpHlpr69KfdHjyxSmriSfYz+USnWPY7AufNIadK6MEJMx9ApD/oD&#13;&#10;OlTrorhX2lFEilmcO2RdNtjC5xDF9pCuTyYBB5bi6bQ4syoJ3g9WQ0ymaiLzg5KdCXlKLjvcW893&#13;&#10;SUOqXwnz5DrgnHtJTxOsQfEKIT7DmDSUCaxw7Rqn8787ZsmRM9e2VmPeBN4uqYvTtW7jvijg9N/y&#13;&#10;JsXecLq0q+WD6m8AAAD//wMAUEsDBBQABgAIAAAAIQA4/SH/1gAAAJQBAAALAAAAX3JlbHMvLnJl&#13;&#10;bHOkkMFqwzAMhu+DvYPRfXGawxijTi+j0GvpHsDYimMaW0Yy2fr2M4PBMnrbUb/Q94l/f/hMi1qR&#13;&#10;JVI2sOt6UJgd+ZiDgffL8ekFlFSbvV0oo4EbChzGx4f9GRdb25HMsYhqlCwG5lrLq9biZkxWOiqY&#13;&#10;22YiTra2kYMu1l1tQD30/bPm3wwYN0x18gb45AdQl1tp5j/sFB2T0FQ7R0nTNEV3j6o9feQzro1i&#13;&#10;OWA14Fm+Q8a1a8+Bvu/d/dMb2JY5uiPbhG/ktn4cqGU/er3pcvwCAAD//wMAUEsDBBQABgAIAAAA&#13;&#10;IQDqEJ4waQIAAB4FAAAOAAAAZHJzL2Uyb0RvYy54bWysVFFP2zAQfp+0/2D5fSTtCoWKFFUgpkkI&#13;&#10;EDDx7Do2ieb4vLPbpPv1Oztpyhh7mZYH5+z77nz+/J3PL7rGsK1CX4Mt+OQo50xZCWVtXwr+7en6&#13;&#10;0ylnPghbCgNWFXynPL9Yfvxw3rqFmkIFplTIKIn1i9YVvArBLbLMy0o1wh+BU5acGrARgab4kpUo&#13;&#10;WsremGya5ydZC1g6BKm8p9Wr3smXKb/WSoY7rb0KzBScagtpxDSu45gtz8XiBYWrajmUIf6hikbU&#13;&#10;ljYdU12JINgG6z9SNbVE8KDDkYQmA61rqdIZ6DST/M1pHivhVDoLkePdSJP/f2nl7fbR3SPR0Dq/&#13;&#10;8GTGU3Qam/in+liXyNqNZKkuMEmL07Pp2exkzpkk3+fT/Hg+j2xmh2iHPnxR0LBoFBxhY8sHupFE&#13;&#10;lNje+NDj9zgKPhSRrLAzKtZh7IPSrC7jtik66UNdGmRbQTdbfp/0y5UoVb90nNM3FDSiU3kpWcyq&#13;&#10;a2PGvEOCqLvf8/Y1DtgYppKsxsD8bwX1gSM67Qg2jIFNbQHfCzZhMhSue/yemJ6OyEzo1h3xUfBZ&#13;&#10;RMaVNZS7e2QIvcS9k9c10X4jfLgXSJom9VOfhjsatIG24DBYnFWAP99bj3iSGnk5a6lHCu5/bAQq&#13;&#10;zsxXSyI8m8xmsanSZHY8n9IEX3vWrz1201wCXdaEXgQnkxnxwexNjdA8Uzuv4q7kElbS3gWXAfeT&#13;&#10;y9D3Lj0IUq1WCUaN5ES4sY9OxuSR56iop+5ZoBu0F0i1t7DvJ7F4o74eGyMtrDYBdJ2keeB1uAFq&#13;&#10;wiSh4cGIXf56nlCHZ235CwAA//8DAFBLAwQUAAYACAAAACEArZELHNwAAAAJAQAADwAAAGRycy9k&#13;&#10;b3ducmV2LnhtbExPy07DMBC8I/EP1iJxQdRJRSOUxqkqHuqFA7T9gG28JBHxOoqdB3/PcoLLSKPZ&#13;&#10;nUexW1ynJhpC69lAukpAEVfetlwbOJ9e7x9BhYhssfNMBr4pwK68viowt37mD5qOsVZiwiFHA02M&#13;&#10;fa51qBpyGFa+Jxbt0w8Oo9Ch1nbAWcxdp9dJkmmHLUtCgz09NVR9HUdn4HCYcO/dyI7T9/FUzy/J&#13;&#10;3dvZmNub5XkrsN+CirTEvw/43SD9oZRiFz+yDaozsJY7Axko0R6ydAPqIjTZgC4L/X9B+QMAAP//&#13;&#10;AwBQSwECLQAUAAYACAAAACEAtoM4kv4AAADhAQAAEwAAAAAAAAAAAAAAAAAAAAAAW0NvbnRlbnRf&#13;&#10;VHlwZXNdLnhtbFBLAQItABQABgAIAAAAIQA4/SH/1gAAAJQBAAALAAAAAAAAAAAAAAAAAC8BAABf&#13;&#10;cmVscy8ucmVsc1BLAQItABQABgAIAAAAIQDqEJ4waQIAAB4FAAAOAAAAAAAAAAAAAAAAAC4CAABk&#13;&#10;cnMvZTJvRG9jLnhtbFBLAQItABQABgAIAAAAIQCtkQsc3AAAAAkBAAAPAAAAAAAAAAAAAAAAAMME&#13;&#10;AABkcnMvZG93bnJldi54bWxQSwUGAAAAAAQABADzAAAAzAUAAAAA&#13;&#10;" fillcolor="black [3200]" strokecolor="black [1600]" strokeweight="1pt">
+                    <v:roundrect w14:anchorId="7A5A2F0B" id="Rounded Rectangle 6" o:spid="_x0000_s1030" style="position:absolute;left:0;text-align:left;margin-left:.1pt;margin-top:.3pt;width:226.65pt;height:29.95pt;z-index:251669504;visibility:visible;mso-wrap-style:square;mso-width-percent:0;mso-height-percent:0;mso-wrap-distance-left:9pt;mso-wrap-distance-top:0;mso-wrap-distance-right:9pt;mso-wrap-distance-bottom:0;mso-position-horizontal:absolute;mso-position-horizontal-relative:text;mso-position-vertical:absolute;mso-position-vertical-relative:text;mso-width-percent:0;mso-height-percent:0;mso-width-relative:margin;mso-height-relative:margin;v-text-anchor:middle" arcsize="10923f" o:gfxdata="UEsDBBQABgAIAAAAIQC2gziS/gAAAOEBAAATAAAAW0NvbnRlbnRfVHlwZXNdLnhtbJSRQU7DMBBF&#13;&#10;90jcwfIWJU67QAgl6YK0S0CoHGBkTxKLZGx5TGhvj5O2G0SRWNoz/78nu9wcxkFMGNg6quQqL6RA&#13;&#10;0s5Y6ir5vt9lD1JwBDIwOMJKHpHlpr69KfdHjyxSmriSfYz+USnWPY7AufNIadK6MEJMx9ApD/oD&#13;&#10;OlTrorhX2lFEilmcO2RdNtjC5xDF9pCuTyYBB5bi6bQ4syoJ3g9WQ0ymaiLzg5KdCXlKLjvcW893&#13;&#10;SUOqXwnz5DrgnHtJTxOsQfEKIT7DmDSUCaxw7Rqn8787ZsmRM9e2VmPeBN4uqYvTtW7jvijg9N/y&#13;&#10;JsXecLq0q+WD6m8AAAD//wMAUEsDBBQABgAIAAAAIQA4/SH/1gAAAJQBAAALAAAAX3JlbHMvLnJl&#13;&#10;bHOkkMFqwzAMhu+DvYPRfXGawxijTi+j0GvpHsDYimMaW0Yy2fr2M4PBMnrbUb/Q94l/f/hMi1qR&#13;&#10;JVI2sOt6UJgd+ZiDgffL8ekFlFSbvV0oo4EbChzGx4f9GRdb25HMsYhqlCwG5lrLq9biZkxWOiqY&#13;&#10;22YiTra2kYMu1l1tQD30/bPm3wwYN0x18gb45AdQl1tp5j/sFB2T0FQ7R0nTNEV3j6o9feQzro1i&#13;&#10;OWA14Fm+Q8a1a8+Bvu/d/dMb2JY5uiPbhG/ktn4cqGU/er3pcvwCAAD//wMAUEsDBBQABgAIAAAA&#13;&#10;IQDeU09kaQIAAB4FAAAOAAAAZHJzL2Uyb0RvYy54bWysVFFv2yAQfp+0/4B4X+1kyZJFdaqoVadJ&#13;&#10;VRu1nfpMMNTWMMcOEif79Tuw43Rd9zLND/jgvjuOj+84v9g3hu0U+hpswUdnOWfKSihr+1zwb4/X&#13;&#10;H+ac+SBsKQxYVfCD8vxi+f7deesWagwVmFIhoyTWL1pX8CoEt8gyLyvVCH8GTllyasBGBJric1ai&#13;&#10;aCl7Y7Jxnn/KWsDSIUjlPa1edU6+TPm1VjLcae1VYKbgVFtII6ZxE8dseS4WzyhcVcu+DPEPVTSi&#13;&#10;trTpkOpKBMG2WP+RqqklggcdziQ0GWhdS5XOQKcZ5a9O81AJp9JZiBzvBpr8/0srb3cPbo1EQ+v8&#13;&#10;wpMZT7HX2MQ/1cf2iazDQJbaByZpcTyfzSfTKWeSfB/n+XQ2i2xmp2iHPnxR0LBoFBxha8t7upFE&#13;&#10;lNjd+NDhjzgKPhWRrHAwKtZh7L3SrC7jtik66UNdGmQ7QTdbfh91y5UoVbc0zenrCxrQqbyULGbV&#13;&#10;tTFD3j5B1N3vebsae2wMU0lWQ2D+t4K6wAGddgQbhsCmtoBvBZsw6gvXHf5ITEdHZCbsN3vio+CT&#13;&#10;iIwrGygPa2QIncS9k9c10X4jfFgLJE2T+qlPwx0N2kBbcOgtzirAn2+tRzxJjbyctdQjBfc/tgIV&#13;&#10;Z+arJRF+Hk0msanSZDKdjWmCLz2blx67bS6BLmtEL4KTyYz4YI6mRmieqJ1XcVdyCStp74LLgMfJ&#13;&#10;Zeh6lx4EqVarBKNGciLc2AcnY/LIc1TU4/5JoOu1F0i1t3DsJ7F4pb4OGyMtrLYBdJ2keeK1vwFq&#13;&#10;wiSh/sGIXf5ynlCnZ235CwAA//8DAFBLAwQUAAYACAAAACEA+wBout0AAAAJAQAADwAAAGRycy9k&#13;&#10;b3ducmV2LnhtbExPy07DMBC8I/EP1iJxQdRpIRVK41QVD/XCobT9gG28JBHxOoqdB3/PcoLLSKPZ&#13;&#10;nUe+nV2rRupD49nAcpGAIi69bbgycD693T+BChHZYuuZDHxTgG1xfZVjZv3EHzQeY6XEhEOGBuoY&#13;&#10;u0zrUNbkMCx8Ryzap+8dRqF9pW2Pk5i7Vq+SZK0dNiwJNXb0XFP5dRycgf1+xJ13AzteHoZTNb0m&#13;&#10;d+9nY25v5peNwG4DKtIc/z7gd4P0h0KKXfzANqjWwEruDKxBifaYPqSgLkKTFHSR6/8Lih8AAAD/&#13;&#10;/wMAUEsBAi0AFAAGAAgAAAAhALaDOJL+AAAA4QEAABMAAAAAAAAAAAAAAAAAAAAAAFtDb250ZW50&#13;&#10;X1R5cGVzXS54bWxQSwECLQAUAAYACAAAACEAOP0h/9YAAACUAQAACwAAAAAAAAAAAAAAAAAvAQAA&#13;&#10;X3JlbHMvLnJlbHNQSwECLQAUAAYACAAAACEA3lNPZGkCAAAeBQAADgAAAAAAAAAAAAAAAAAuAgAA&#13;&#10;ZHJzL2Uyb0RvYy54bWxQSwECLQAUAAYACAAAACEA+wBout0AAAAJAQAADwAAAAAAAAAAAAAAAADD&#13;&#10;BAAAZHJzL2Rvd25yZXYueG1sUEsFBgAAAAAEAAQA8wAAAM0FAAAAAA==&#13;&#10;" fillcolor="black [3200]" strokecolor="black [1600]" strokeweight="1pt">
                       <v:stroke joinstyle="miter"/>
                       <v:textbox>
                         <w:txbxContent>
@@ -1299,21 +1344,21 @@
         </w:tc>
         <w:tc>
           <w:tcPr>
-            <w:tcW w:w="1152" w:type="dxa"/>
+            <w:tcW w:w="1224" w:type="dxa"/>
           </w:tcPr>
           <w:p>
             <w:pPr>
-              <w:ind w:left="115" w:right="115"/>
+              <w:ind w:left="113" w:right="113"/>
             </w:pPr>
           </w:p>
         </w:tc>
         <w:tc>
           <w:tcPr>
-            <w:tcW w:w="4608" w:type="dxa"/>
+            <w:tcW w:w="4536" w:type="dxa"/>
           </w:tcPr>
           <w:p>
             <w:pPr>
-              <w:ind w:left="115" w:right="115"/>
+              <w:ind w:left="113" w:right="113"/>
             </w:pPr>
             <w:r>
               <w:rPr>
@@ -1322,7 +1367,7 @@
               <mc:AlternateContent>
                 <mc:Choice Requires="wps">
                   <w:drawing>
-                    <wp:anchor distT="0" distB="0" distL="114300" distR="114300" simplePos="0" relativeHeight="251669504" behindDoc="0" locked="0" layoutInCell="1" allowOverlap="1" wp14:anchorId="179E77B5" wp14:editId="5910667A">
+                    <wp:anchor distT="0" distB="0" distL="114300" distR="114300" simplePos="0" relativeHeight="251679744" behindDoc="0" locked="0" layoutInCell="1" allowOverlap="1" wp14:anchorId="32C40662" wp14:editId="253599FF">
                       <wp:simplePos x="0" y="0"/>
                       <wp:positionH relativeFrom="column">
                         <wp:posOffset>1270</wp:posOffset>
@@ -1330,10 +1375,10 @@
                       <wp:positionV relativeFrom="paragraph">
                         <wp:posOffset>3810</wp:posOffset>
                       </wp:positionV>
-                      <wp:extent cx="2929467" cy="380577"/>
-                      <wp:effectExtent l="0" t="0" r="17145" b="13335"/>
+                      <wp:extent cx="2861733" cy="380577"/>
+                      <wp:effectExtent l="0" t="0" r="8890" b="13335"/>
                       <wp:wrapNone/>
-                      <wp:docPr id="6" name="Rounded Rectangle 6"/>
+                      <wp:docPr id="11" name="Rounded Rectangle 11"/>
                       <wp:cNvGraphicFramePr/>
                       <a:graphic xmlns:a="http://schemas.openxmlformats.org/drawingml/2006/main">
                         <a:graphicData uri="http://schemas.microsoft.com/office/word/2010/wordprocessingShape">
@@ -1342,7 +1387,7 @@
                             <wps:spPr>
                               <a:xfrm>
                                 <a:off x="0" y="0"/>
-                                <a:ext cx="2929467" cy="380577"/>
+                                <a:ext cx="2861733" cy="380577"/>
                               </a:xfrm>
                               <a:prstGeom prst="roundRect">
                                 <a:avLst/>
@@ -1444,6 +1489,9 @@
                           </wps:wsp>
                         </a:graphicData>
                       </a:graphic>
+                      <wp14:sizeRelH relativeFrom="margin">
+                        <wp14:pctWidth>0</wp14:pctWidth>
+                      </wp14:sizeRelH>
                       <wp14:sizeRelV relativeFrom="margin">
                         <wp14:pctHeight>0</wp14:pctHeight>
                       </wp14:sizeRelV>
@@ -1452,7 +1500,7 @@
                 </mc:Choice>
                 <mc:Fallback>
                   <w:pict>
-                    <v:roundrect w14:anchorId="179E77B5" id="Rounded Rectangle 6" o:spid="_x0000_s1031" style="position:absolute;left:0;text-align:left;margin-left:.1pt;margin-top:.3pt;width:230.65pt;height:29.95pt;z-index:251669504;visibility:visible;mso-wrap-style:square;mso-height-percent:0;mso-wrap-distance-left:9pt;mso-wrap-distance-top:0;mso-wrap-distance-right:9pt;mso-wrap-distance-bottom:0;mso-position-horizontal:absolute;mso-position-horizontal-relative:text;mso-position-vertical:absolute;mso-position-vertical-relative:text;mso-height-percent:0;mso-height-relative:margin;v-text-anchor:middle" arcsize="10923f" o:gfxdata="UEsDBBQABgAIAAAAIQC2gziS/gAAAOEBAAATAAAAW0NvbnRlbnRfVHlwZXNdLnhtbJSRQU7DMBBF&#13;&#10;90jcwfIWJU67QAgl6YK0S0CoHGBkTxKLZGx5TGhvj5O2G0SRWNoz/78nu9wcxkFMGNg6quQqL6RA&#13;&#10;0s5Y6ir5vt9lD1JwBDIwOMJKHpHlpr69KfdHjyxSmriSfYz+USnWPY7AufNIadK6MEJMx9ApD/oD&#13;&#10;OlTrorhX2lFEilmcO2RdNtjC5xDF9pCuTyYBB5bi6bQ4syoJ3g9WQ0ymaiLzg5KdCXlKLjvcW893&#13;&#10;SUOqXwnz5DrgnHtJTxOsQfEKIT7DmDSUCaxw7Rqn8787ZsmRM9e2VmPeBN4uqYvTtW7jvijg9N/y&#13;&#10;JsXecLq0q+WD6m8AAAD//wMAUEsDBBQABgAIAAAAIQA4/SH/1gAAAJQBAAALAAAAX3JlbHMvLnJl&#13;&#10;bHOkkMFqwzAMhu+DvYPRfXGawxijTi+j0GvpHsDYimMaW0Yy2fr2M4PBMnrbUb/Q94l/f/hMi1qR&#13;&#10;JVI2sOt6UJgd+ZiDgffL8ekFlFSbvV0oo4EbChzGx4f9GRdb25HMsYhqlCwG5lrLq9biZkxWOiqY&#13;&#10;22YiTra2kYMu1l1tQD30/bPm3wwYN0x18gb45AdQl1tp5j/sFB2T0FQ7R0nTNEV3j6o9feQzro1i&#13;&#10;OWA14Fm+Q8a1a8+Bvu/d/dMb2JY5uiPbhG/ktn4cqGU/er3pcvwCAAD//wMAUEsDBBQABgAIAAAA&#13;&#10;IQA8cla9agIAAB4FAAAOAAAAZHJzL2Uyb0RvYy54bWysVFFP2zAQfp+0/2D5faTtWgoVKapATJMQ&#13;&#10;VMDEs+vYJJrj885uk+7X7+ykKWPsZVoenLPvu/P583e+uGxrw3YKfQU25+OTEWfKSigq+5Lzb083&#13;&#10;n84480HYQhiwKud75fnl8uOHi8Yt1ARKMIVCRkmsXzQu52UIbpFlXpaqFv4EnLLk1IC1CDTFl6xA&#13;&#10;0VD22mST0eg0awALhyCV97R63Tn5MuXXWslwr7VXgZmcU20hjZjGTRyz5YVYvKBwZSX7MsQ/VFGL&#13;&#10;ytKmQ6prEQTbYvVHqrqSCB50OJFQZ6B1JVU6A51mPHpzmsdSOJXOQuR4N9Dk/19aebd7dGskGhrn&#13;&#10;F57MeIpWYx3/VB9rE1n7gSzVBiZpcXI+OZ+ezjmT5Pt8NprN55HN7Bjt0IcvCmoWjZwjbG3xQDeS&#13;&#10;iBK7Wx86/AFHwccikhX2RsU6jH1QmlVF3DZFJ32oK4NsJ+hmi+/jbrkUheqWZiP6+oIGdCovJYtZ&#13;&#10;dWXMkLdPEHX3e96uxh4bw1SS1RA4+ltBXeCATjuCDUNgXVnA94JNGPeF6w5/IKajIzIT2k1LfOR8&#13;&#10;FpFxZQPFfo0MoZO4d/KmItpvhQ9rgaRpUj/1abinQRtocg69xVkJ+PO99YgnqZGXs4Z6JOf+x1ag&#13;&#10;4sx8tSTC8/F0GpsqTaaz+YQm+Nqzee2x2/oK6LLG9CI4mcyID+ZgaoT6mdp5FXcll7CS9s65DHiY&#13;&#10;XIWud+lBkGq1SjBqJCfCrX10MiaPPEdFPbXPAl2vvUCqvYNDP4nFG/V12BhpYbUNoKskzSOv/Q1Q&#13;&#10;EyYJ9Q9G7PLX84Q6PmvLXwAAAP//AwBQSwMEFAAGAAgAAAAhAK2RCxzcAAAACQEAAA8AAABkcnMv&#13;&#10;ZG93bnJldi54bWxMT8tOwzAQvCPxD9YicUHUSUUjlMapKh7qhQO0/YBtvCQR8TqKnQd/z3KCy0ij&#13;&#10;2Z1HsVtcpyYaQuvZQLpKQBFX3rZcGzifXu8fQYWIbLHzTAa+KcCuvL4qMLd+5g+ajrFWYsIhRwNN&#13;&#10;jH2udagachhWvicW7dMPDqPQodZ2wFnMXafXSZJphy1LQoM9PTVUfR1HZ+BwmHDv3ciO0/fxVM8v&#13;&#10;yd3b2Zjbm+V5K7Dfgoq0xL8P+N0g/aGUYhc/sg2qM7CWOwMZKNEesnQD6iI02YAuC/1/QfkDAAD/&#13;&#10;/wMAUEsBAi0AFAAGAAgAAAAhALaDOJL+AAAA4QEAABMAAAAAAAAAAAAAAAAAAAAAAFtDb250ZW50&#13;&#10;X1R5cGVzXS54bWxQSwECLQAUAAYACAAAACEAOP0h/9YAAACUAQAACwAAAAAAAAAAAAAAAAAvAQAA&#13;&#10;X3JlbHMvLnJlbHNQSwECLQAUAAYACAAAACEAPHJWvWoCAAAeBQAADgAAAAAAAAAAAAAAAAAuAgAA&#13;&#10;ZHJzL2Uyb0RvYy54bWxQSwECLQAUAAYACAAAACEArZELHNwAAAAJAQAADwAAAAAAAAAAAAAAAADE&#13;&#10;BAAAZHJzL2Rvd25yZXYueG1sUEsFBgAAAAAEAAQA8wAAAM0FAAAAAA==&#13;&#10;" fillcolor="black [3200]" strokecolor="black [1600]" strokeweight="1pt">
+                    <v:roundrect w14:anchorId="32C40662" id="Rounded Rectangle 11" o:spid="_x0000_s1031" style="position:absolute;left:0;text-align:left;margin-left:.1pt;margin-top:.3pt;width:225.35pt;height:29.95pt;z-index:251679744;visibility:visible;mso-wrap-style:square;mso-width-percent:0;mso-height-percent:0;mso-wrap-distance-left:9pt;mso-wrap-distance-top:0;mso-wrap-distance-right:9pt;mso-wrap-distance-bottom:0;mso-position-horizontal:absolute;mso-position-horizontal-relative:text;mso-position-vertical:absolute;mso-position-vertical-relative:text;mso-width-percent:0;mso-height-percent:0;mso-width-relative:margin;mso-height-relative:margin;v-text-anchor:middle" arcsize="10923f" o:gfxdata="UEsDBBQABgAIAAAAIQC2gziS/gAAAOEBAAATAAAAW0NvbnRlbnRfVHlwZXNdLnhtbJSRQU7DMBBF&#13;&#10;90jcwfIWJU67QAgl6YK0S0CoHGBkTxKLZGx5TGhvj5O2G0SRWNoz/78nu9wcxkFMGNg6quQqL6RA&#13;&#10;0s5Y6ir5vt9lD1JwBDIwOMJKHpHlpr69KfdHjyxSmriSfYz+USnWPY7AufNIadK6MEJMx9ApD/oD&#13;&#10;OlTrorhX2lFEilmcO2RdNtjC5xDF9pCuTyYBB5bi6bQ4syoJ3g9WQ0ymaiLzg5KdCXlKLjvcW893&#13;&#10;SUOqXwnz5DrgnHtJTxOsQfEKIT7DmDSUCaxw7Rqn8787ZsmRM9e2VmPeBN4uqYvTtW7jvijg9N/y&#13;&#10;JsXecLq0q+WD6m8AAAD//wMAUEsDBBQABgAIAAAAIQA4/SH/1gAAAJQBAAALAAAAX3JlbHMvLnJl&#13;&#10;bHOkkMFqwzAMhu+DvYPRfXGawxijTi+j0GvpHsDYimMaW0Yy2fr2M4PBMnrbUb/Q94l/f/hMi1qR&#13;&#10;JVI2sOt6UJgd+ZiDgffL8ekFlFSbvV0oo4EbChzGx4f9GRdb25HMsYhqlCwG5lrLq9biZkxWOiqY&#13;&#10;22YiTra2kYMu1l1tQD30/bPm3wwYN0x18gb45AdQl1tp5j/sFB2T0FQ7R0nTNEV3j6o9feQzro1i&#13;&#10;OWA14Fm+Q8a1a8+Bvu/d/dMb2JY5uiPbhG/ktn4cqGU/er3pcvwCAAD//wMAUEsDBBQABgAIAAAA&#13;&#10;IQDKKEb1agIAAB4FAAAOAAAAZHJzL2Uyb0RvYy54bWysVFFP2zAQfp+0/2D5faQplLKKFFUgpkkI&#13;&#10;EDDx7Do2ieb4vLPbpPv1Oztpyhh7mZYH5+z77nz+/J3PL7rGsK1CX4MteH404UxZCWVtXwr+7en6&#13;&#10;0xlnPghbCgNWFXynPL9Yfvxw3rqFmkIFplTIKIn1i9YVvArBLbLMy0o1wh+BU5acGrARgab4kpUo&#13;&#10;WsremGw6mZxmLWDpEKTynlaveidfpvxaKxnutPYqMFNwqi2kEdO4jmO2PBeLFxSuquVQhviHKhpR&#13;&#10;W9p0THUlgmAbrP9I1dQSwYMORxKaDLSupUpnoNPkkzeneayEU+ksRI53I03+/6WVt9tHd49EQ+v8&#13;&#10;wpMZT9FpbOKf6mNdIms3kqW6wCQtTs9O8/nxMWeSfMdnk9l8HtnMDtEOffiioGHRKDjCxpYPdCOJ&#13;&#10;KLG98aHH73EUfCgiWWFnVKzD2AelWV3GbVN00oe6NMi2gm62/J73y5UoVb80m9A3FDSiU3kpWcyq&#13;&#10;a2PGvEOCqLvf8/Y1DtgYppKsxsDJ3wrqA0d02hFsGAOb2gK+F2xCPhSue/yemJ6OyEzo1h3xUfBZ&#13;&#10;RMaVNZS7e2QIvcS9k9c10X4jfLgXSJom9VOfhjsatIG24DBYnFWAP99bj3iSGnk5a6lHCu5/bAQq&#13;&#10;zsxXSyL8nJ+cxKZKk5PZfEoTfO1Zv/bYTXMJdFk5vQhOJjPig9mbGqF5pnZexV3JJaykvQsuA+4n&#13;&#10;l6HvXXoQpFqtEowayYlwYx+djMkjz1FRT92zQDdoL5Bqb2HfT2LxRn09NkZaWG0C6DpJ88DrcAPU&#13;&#10;hElCw4MRu/z1PKEOz9ryFwAAAP//AwBQSwMEFAAGAAgAAAAhABO6dRvdAAAACQEAAA8AAABkcnMv&#13;&#10;ZG93bnJldi54bWxMT8tOwzAQvCPxD9YicUHUbkUrSONUFQ/1wqG0/YBtsk2ixusodh78PcsJLiON&#13;&#10;Znce6WZyjRqoC7VnC/OZAUWc+6Lm0sLp+PH4DCpE5AIbz2ThmwJsstubFJPCj/xFwyGWSkw4JGih&#13;&#10;irFNtA55RQ7DzLfEol185zAK7UpddDiKuWv0wpiVdlizJFTY0mtF+fXQOwu73YBb73p2PN/3x3J8&#13;&#10;Nw+fJ2vv76a3tcB2DSrSFP8+4HeD9IdMip19z0VQjYWF3FlYgRLtaWleQJ2FmiXoLNX/F2Q/AAAA&#13;&#10;//8DAFBLAQItABQABgAIAAAAIQC2gziS/gAAAOEBAAATAAAAAAAAAAAAAAAAAAAAAABbQ29udGVu&#13;&#10;dF9UeXBlc10ueG1sUEsBAi0AFAAGAAgAAAAhADj9If/WAAAAlAEAAAsAAAAAAAAAAAAAAAAALwEA&#13;&#10;AF9yZWxzLy5yZWxzUEsBAi0AFAAGAAgAAAAhAMooRvVqAgAAHgUAAA4AAAAAAAAAAAAAAAAALgIA&#13;&#10;AGRycy9lMm9Eb2MueG1sUEsBAi0AFAAGAAgAAAAhABO6dRvdAAAACQEAAA8AAAAAAAAAAAAAAAAA&#13;&#10;xAQAAGRycy9kb3ducmV2LnhtbFBLBQYAAAAABAAEAPMAAADOBQAAAAA=&#13;&#10;" fillcolor="black [3200]" strokecolor="black [1600]" strokeweight="1pt">
                       <v:stroke joinstyle="miter"/>
                       <v:textbox>
                         <w:txbxContent>
@@ -1534,53 +1582,65 @@
         </w:tc>
       </w:tr>
       <w:tr>
+        <w:tblPrEx>
+          <w:tblCellMar>
+            <w:top w:w="0" w:type="dxa"/>
+            <w:bottom w:w="0" w:type="dxa"/>
+          </w:tblCellMar>
+        </w:tblPrEx>
         <w:trPr>
           <w:cantSplit/>
           <w:trHeight w:hRule="exact" w:val="864"/>
         </w:trPr>
         <w:tc>
           <w:tcPr>
-            <w:tcW w:w="4608" w:type="dxa"/>
+            <w:tcW w:w="4536" w:type="dxa"/>
           </w:tcPr>
           <w:p>
             <w:pPr>
-              <w:ind w:left="115" w:right="115"/>
+              <w:ind w:left="113" w:right="113"/>
             </w:pPr>
           </w:p>
         </w:tc>
         <w:tc>
           <w:tcPr>
-            <w:tcW w:w="1152" w:type="dxa"/>
+            <w:tcW w:w="1224" w:type="dxa"/>
           </w:tcPr>
           <w:p>
             <w:pPr>
-              <w:ind w:left="115" w:right="115"/>
+              <w:ind w:left="113" w:right="113"/>
             </w:pPr>
           </w:p>
         </w:tc>
         <w:tc>
           <w:tcPr>
-            <w:tcW w:w="4608" w:type="dxa"/>
+            <w:tcW w:w="4536" w:type="dxa"/>
           </w:tcPr>
           <w:p>
             <w:pPr>
-              <w:ind w:left="115" w:right="115"/>
+              <w:ind w:left="113" w:right="113"/>
             </w:pPr>
           </w:p>
         </w:tc>
       </w:tr>
       <w:tr>
+        <w:tblPrEx>
+          <w:tblCellMar>
+            <w:top w:w="0" w:type="dxa"/>
+            <w:bottom w:w="0" w:type="dxa"/>
+          </w:tblCellMar>
+        </w:tblPrEx>
         <w:trPr>
           <w:cantSplit/>
           <w:trHeight w:hRule="exact" w:val="576"/>
         </w:trPr>
         <w:tc>
           <w:tcPr>
-            <w:tcW w:w="4608" w:type="dxa"/>
+            <w:tcW w:w="4536" w:type="dxa"/>
           </w:tcPr>
           <w:p>
             <w:pPr>
-              <w:ind w:left="115" w:right="115"/>
+              <w:ind w:left="113" w:right="113"/>
             </w:pPr>
             <w:r>
               <w:rPr>
@@ -1589,18 +1649,18 @@
               <mc:AlternateContent>
                 <mc:Choice Requires="wps">
                   <w:drawing>
-                    <wp:anchor distT="0" distB="0" distL="114300" distR="114300" simplePos="0" relativeHeight="251671552" behindDoc="0" locked="0" layoutInCell="1" allowOverlap="1" wp14:anchorId="18D822E6" wp14:editId="70BA0FD6">
+                    <wp:anchor distT="0" distB="0" distL="114300" distR="114300" simplePos="0" relativeHeight="251665408" behindDoc="0" locked="0" layoutInCell="1" allowOverlap="1" wp14:anchorId="384DCA5B" wp14:editId="20222A63">
                       <wp:simplePos x="0" y="0"/>
                       <wp:positionH relativeFrom="column">
-                        <wp:posOffset>1270</wp:posOffset>
+                        <wp:posOffset>0</wp:posOffset>
                       </wp:positionH>
                       <wp:positionV relativeFrom="paragraph">
-                        <wp:posOffset>3810</wp:posOffset>
+                        <wp:posOffset>0</wp:posOffset>
                       </wp:positionV>
-                      <wp:extent cx="2929467" cy="380577"/>
+                      <wp:extent cx="2878455" cy="380577"/>
                       <wp:effectExtent l="0" t="0" r="17145" b="13335"/>
                       <wp:wrapNone/>
-                      <wp:docPr id="7" name="Rounded Rectangle 7"/>
+                      <wp:docPr id="5" name="Rounded Rectangle 5"/>
                       <wp:cNvGraphicFramePr/>
                       <a:graphic xmlns:a="http://schemas.openxmlformats.org/drawingml/2006/main">
                         <a:graphicData uri="http://schemas.microsoft.com/office/word/2010/wordprocessingShape">
@@ -1609,7 +1669,7 @@
                             <wps:spPr>
                               <a:xfrm>
                                 <a:off x="0" y="0"/>
-                                <a:ext cx="2929467" cy="380577"/>
+                                <a:ext cx="2878455" cy="380577"/>
                               </a:xfrm>
                               <a:prstGeom prst="roundRect">
                                 <a:avLst/>
@@ -1721,6 +1781,9 @@
                           </wps:wsp>
                         </a:graphicData>
                       </a:graphic>
+                      <wp14:sizeRelH relativeFrom="margin">
+                        <wp14:pctWidth>0</wp14:pctWidth>
+                      </wp14:sizeRelH>
                       <wp14:sizeRelV relativeFrom="margin">
                         <wp14:pctHeight>0</wp14:pctHeight>
                       </wp14:sizeRelV>
@@ -1729,7 +1792,7 @@
                 </mc:Choice>
                 <mc:Fallback>
                   <w:pict>
-                    <v:roundrect w14:anchorId="18D822E6" id="Rounded Rectangle 7" o:spid="_x0000_s1032" style="position:absolute;left:0;text-align:left;margin-left:.1pt;margin-top:.3pt;width:230.65pt;height:29.95pt;z-index:251671552;visibility:visible;mso-wrap-style:square;mso-height-percent:0;mso-wrap-distance-left:9pt;mso-wrap-distance-top:0;mso-wrap-distance-right:9pt;mso-wrap-distance-bottom:0;mso-position-horizontal:absolute;mso-position-horizontal-relative:text;mso-position-vertical:absolute;mso-position-vertical-relative:text;mso-height-percent:0;mso-height-relative:margin;v-text-anchor:middle" arcsize="10923f" o:gfxdata="UEsDBBQABgAIAAAAIQC2gziS/gAAAOEBAAATAAAAW0NvbnRlbnRfVHlwZXNdLnhtbJSRQU7DMBBF&#13;&#10;90jcwfIWJU67QAgl6YK0S0CoHGBkTxKLZGx5TGhvj5O2G0SRWNoz/78nu9wcxkFMGNg6quQqL6RA&#13;&#10;0s5Y6ir5vt9lD1JwBDIwOMJKHpHlpr69KfdHjyxSmriSfYz+USnWPY7AufNIadK6MEJMx9ApD/oD&#13;&#10;OlTrorhX2lFEilmcO2RdNtjC5xDF9pCuTyYBB5bi6bQ4syoJ3g9WQ0ymaiLzg5KdCXlKLjvcW893&#13;&#10;SUOqXwnz5DrgnHtJTxOsQfEKIT7DmDSUCaxw7Rqn8787ZsmRM9e2VmPeBN4uqYvTtW7jvijg9N/y&#13;&#10;JsXecLq0q+WD6m8AAAD//wMAUEsDBBQABgAIAAAAIQA4/SH/1gAAAJQBAAALAAAAX3JlbHMvLnJl&#13;&#10;bHOkkMFqwzAMhu+DvYPRfXGawxijTi+j0GvpHsDYimMaW0Yy2fr2M4PBMnrbUb/Q94l/f/hMi1qR&#13;&#10;JVI2sOt6UJgd+ZiDgffL8ekFlFSbvV0oo4EbChzGx4f9GRdb25HMsYhqlCwG5lrLq9biZkxWOiqY&#13;&#10;22YiTra2kYMu1l1tQD30/bPm3wwYN0x18gb45AdQl1tp5j/sFB2T0FQ7R0nTNEV3j6o9feQzro1i&#13;&#10;OWA14Fm+Q8a1a8+Bvu/d/dMb2JY5uiPbhG/ktn4cqGU/er3pcvwCAAD//wMAUEsDBBQABgAIAAAA&#13;&#10;IQAH03/wagIAAB4FAAAOAAAAZHJzL2Uyb0RvYy54bWysVFFP2zAQfp+0/2D5fSTtCoWKFFUgpkkI&#13;&#10;EDDx7Do2ieb4vLPbpPv1Oztpyhh7mZYH5+z77nz+/J3PL7rGsK1CX4Mt+OQo50xZCWVtXwr+7en6&#13;&#10;0ylnPghbCgNWFXynPL9Yfvxw3rqFmkIFplTIKIn1i9YVvArBLbLMy0o1wh+BU5acGrARgab4kpUo&#13;&#10;WsremGya5ydZC1g6BKm8p9Wr3smXKb/WSoY7rb0KzBScagtpxDSu45gtz8XiBYWrajmUIf6hikbU&#13;&#10;ljYdU12JINgG6z9SNbVE8KDDkYQmA61rqdIZ6DST/M1pHivhVDoLkePdSJP/f2nl7fbR3SPR0Dq/&#13;&#10;8GTGU3Qam/in+liXyNqNZKkuMEmL07Pp2exkzpkk3+fT/Hg+j2xmh2iHPnxR0LBoFBxhY8sHupFE&#13;&#10;lNje+NDj9zgKPhSRrLAzKtZh7IPSrC7jtik66UNdGmRbQTdbfp/0y5UoVb90nNM3FDSiU3kpWcyq&#13;&#10;a2PGvEOCqLvf8/Y1DtgYppKsxsD8bwX1gSM67Qg2jIFNbQHfCzZhMhSue/yemJ6OyEzo1h3xUfCT&#13;&#10;iIwrayh398gQeol7J69rov1G+HAvkDRN6qc+DXc0aANtwWGwOKsAf763HvEkNfJy1lKPFNz/2AhU&#13;&#10;nJmvlkR4NpnNYlOlyex4PqUJvvasX3vsprkEuqwJvQhOJjPig9mbGqF5pnZexV3JJaykvQsuA+4n&#13;&#10;l6HvXXoQpFqtEowayYlwYx+djMkjz1FRT92zQDdoL5Bqb2HfT2LxRn09NkZaWG0C6DpJ88DrcAPU&#13;&#10;hElCw4MRu/z1PKEOz9ryFwAAAP//AwBQSwMEFAAGAAgAAAAhAK2RCxzcAAAACQEAAA8AAABkcnMv&#13;&#10;ZG93bnJldi54bWxMT8tOwzAQvCPxD9YicUHUSUUjlMapKh7qhQO0/YBtvCQR8TqKnQd/z3KCy0ij&#13;&#10;2Z1HsVtcpyYaQuvZQLpKQBFX3rZcGzifXu8fQYWIbLHzTAa+KcCuvL4qMLd+5g+ajrFWYsIhRwNN&#13;&#10;jH2udagachhWvicW7dMPDqPQodZ2wFnMXafXSZJphy1LQoM9PTVUfR1HZ+BwmHDv3ciO0/fxVM8v&#13;&#10;yd3b2Zjbm+V5K7Dfgoq0xL8P+N0g/aGUYhc/sg2qM7CWOwMZKNEesnQD6iI02YAuC/1/QfkDAAD/&#13;&#10;/wMAUEsBAi0AFAAGAAgAAAAhALaDOJL+AAAA4QEAABMAAAAAAAAAAAAAAAAAAAAAAFtDb250ZW50&#13;&#10;X1R5cGVzXS54bWxQSwECLQAUAAYACAAAACEAOP0h/9YAAACUAQAACwAAAAAAAAAAAAAAAAAvAQAA&#13;&#10;X3JlbHMvLnJlbHNQSwECLQAUAAYACAAAACEAB9N/8GoCAAAeBQAADgAAAAAAAAAAAAAAAAAuAgAA&#13;&#10;ZHJzL2Uyb0RvYy54bWxQSwECLQAUAAYACAAAACEArZELHNwAAAAJAQAADwAAAAAAAAAAAAAAAADE&#13;&#10;BAAAZHJzL2Rvd25yZXYueG1sUEsFBgAAAAAEAAQA8wAAAM0FAAAAAA==&#13;&#10;" fillcolor="black [3200]" strokecolor="black [1600]" strokeweight="1pt">
+                    <v:roundrect w14:anchorId="384DCA5B" id="Rounded Rectangle 5" o:spid="_x0000_s1032" style="position:absolute;left:0;text-align:left;margin-left:0;margin-top:0;width:226.65pt;height:29.95pt;z-index:251665408;visibility:visible;mso-wrap-style:square;mso-width-percent:0;mso-height-percent:0;mso-wrap-distance-left:9pt;mso-wrap-distance-top:0;mso-wrap-distance-right:9pt;mso-wrap-distance-bottom:0;mso-position-horizontal:absolute;mso-position-horizontal-relative:text;mso-position-vertical:absolute;mso-position-vertical-relative:text;mso-width-percent:0;mso-height-percent:0;mso-width-relative:margin;mso-height-relative:margin;v-text-anchor:middle" arcsize="10923f" o:gfxdata="UEsDBBQABgAIAAAAIQC2gziS/gAAAOEBAAATAAAAW0NvbnRlbnRfVHlwZXNdLnhtbJSRQU7DMBBF&#13;&#10;90jcwfIWJU67QAgl6YK0S0CoHGBkTxKLZGx5TGhvj5O2G0SRWNoz/78nu9wcxkFMGNg6quQqL6RA&#13;&#10;0s5Y6ir5vt9lD1JwBDIwOMJKHpHlpr69KfdHjyxSmriSfYz+USnWPY7AufNIadK6MEJMx9ApD/oD&#13;&#10;OlTrorhX2lFEilmcO2RdNtjC5xDF9pCuTyYBB5bi6bQ4syoJ3g9WQ0ymaiLzg5KdCXlKLjvcW893&#13;&#10;SUOqXwnz5DrgnHtJTxOsQfEKIT7DmDSUCaxw7Rqn8787ZsmRM9e2VmPeBN4uqYvTtW7jvijg9N/y&#13;&#10;JsXecLq0q+WD6m8AAAD//wMAUEsDBBQABgAIAAAAIQA4/SH/1gAAAJQBAAALAAAAX3JlbHMvLnJl&#13;&#10;bHOkkMFqwzAMhu+DvYPRfXGawxijTi+j0GvpHsDYimMaW0Yy2fr2M4PBMnrbUb/Q94l/f/hMi1qR&#13;&#10;JVI2sOt6UJgd+ZiDgffL8ekFlFSbvV0oo4EbChzGx4f9GRdb25HMsYhqlCwG5lrLq9biZkxWOiqY&#13;&#10;22YiTra2kYMu1l1tQD30/bPm3wwYN0x18gb45AdQl1tp5j/sFB2T0FQ7R0nTNEV3j6o9feQzro1i&#13;&#10;OWA14Fm+Q8a1a8+Bvu/d/dMb2JY5uiPbhG/ktn4cqGU/er3pcvwCAAD//wMAUEsDBBQABgAIAAAA&#13;&#10;IQAzkK6kagIAAB4FAAAOAAAAZHJzL2Uyb0RvYy54bWysVFFP2zAQfp+0/2D5fSTtWloqUlSBmCYh&#13;&#10;QMDEs+vYNJrj885uk+7X7+ykKWPsZVoenLPvu/P583c+v2hrw3YKfQW24KOTnDNlJZSVfSn4t6fr&#13;&#10;T3POfBC2FAasKvheeX6x/PjhvHELNYYNmFIhoyTWLxpX8E0IbpFlXm5ULfwJOGXJqQFrEWiKL1mJ&#13;&#10;oqHstcnGeX6aNYClQ5DKe1q96px8mfJrrWS409qrwEzBqbaQRkzjOo7Z8lwsXlC4TSX7MsQ/VFGL&#13;&#10;ytKmQ6orEQTbYvVHqrqSCB50OJFQZ6B1JVU6A51mlL85zeNGOJXOQuR4N9Dk/19aebt7dPdINDTO&#13;&#10;LzyZ8RStxjr+qT7WJrL2A1mqDUzS4ng+m0+mU84k+T7P8+lsFtnMjtEOffiioGbRKDjC1pYPdCOJ&#13;&#10;KLG78aHDH3AUfCwiWWFvVKzD2AelWVXGbVN00oe6NMh2gm62/D7qljeiVN3SNKevL2hAp/JSsphV&#13;&#10;V8YMefsEUXe/5+1q7LExTCVZDYH53wrqAgd02hFsGALrygK+F2zCqC9cd/gDMR0dkZnQrlvio+Cn&#13;&#10;ERlX1lDu75EhdBL3Tl5XRPuN8OFeIGma1E99Gu5o0AaagkNvcbYB/PneesST1MjLWUM9UnD/YytQ&#13;&#10;cWa+WhLh2WgyiU2VJpPpbEwTfO1Zv/bYbX0JdFkjehGcTGbEB3MwNUL9TO28iruSS1hJexdcBjxM&#13;&#10;LkPXu/QgSLVaJRg1khPhxj46GZNHnqOintpnga7XXiDV3sKhn8Tijfo6bIy0sNoG0FWS5pHX/gao&#13;&#10;CZOE+gcjdvnreUIdn7XlLwAAAP//AwBQSwMEFAAGAAgAAAAhAC3amDXeAAAACQEAAA8AAABkcnMv&#13;&#10;ZG93bnJldi54bWxMj81OwzAQhO9IvIO1SFwQdUopommcquJHvfQAbR9gGy9JRLyOYueHt2fhApeR&#13;&#10;VqOZnS/bTK5RA3Wh9mxgPktAERfe1lwaOB1fbx9BhYhssfFMBr4owCa/vMgwtX7kdxoOsVRSwiFF&#13;&#10;A1WMbap1KCpyGGa+JRbvw3cOo5xdqW2Ho5S7Rt8lyYN2WLN8qLClp4qKz0PvDOx2A26969nx/K0/&#13;&#10;luNLcrM/GXN9NT2vRbZrUJGm+JeAHwbZD7kMO/uebVCNAaGJvyre/XKxAHU2sFytQOeZ/k+QfwMA&#13;&#10;AP//AwBQSwECLQAUAAYACAAAACEAtoM4kv4AAADhAQAAEwAAAAAAAAAAAAAAAAAAAAAAW0NvbnRl&#13;&#10;bnRfVHlwZXNdLnhtbFBLAQItABQABgAIAAAAIQA4/SH/1gAAAJQBAAALAAAAAAAAAAAAAAAAAC8B&#13;&#10;AABfcmVscy8ucmVsc1BLAQItABQABgAIAAAAIQAzkK6kagIAAB4FAAAOAAAAAAAAAAAAAAAAAC4C&#13;&#10;AABkcnMvZTJvRG9jLnhtbFBLAQItABQABgAIAAAAIQAt2pg13gAAAAkBAAAPAAAAAAAAAAAAAAAA&#13;&#10;AMQEAABkcnMvZG93bnJldi54bWxQSwUGAAAAAAQABADzAAAAzwUAAAAA&#13;&#10;" fillcolor="black [3200]" strokecolor="black [1600]" strokeweight="1pt">
                       <v:stroke joinstyle="miter"/>
                       <v:textbox>
                         <w:txbxContent>
@@ -1821,21 +1884,21 @@
         </w:tc>
         <w:tc>
           <w:tcPr>
-            <w:tcW w:w="1152" w:type="dxa"/>
+            <w:tcW w:w="1224" w:type="dxa"/>
           </w:tcPr>
           <w:p>
             <w:pPr>
-              <w:ind w:left="115" w:right="115"/>
+              <w:ind w:left="113" w:right="113"/>
             </w:pPr>
           </w:p>
         </w:tc>
         <w:tc>
           <w:tcPr>
-            <w:tcW w:w="4608" w:type="dxa"/>
+            <w:tcW w:w="4536" w:type="dxa"/>
           </w:tcPr>
           <w:p>
             <w:pPr>
-              <w:ind w:left="115" w:right="115"/>
+              <w:ind w:left="113" w:right="113"/>
             </w:pPr>
             <w:r>
               <w:rPr>
@@ -1844,7 +1907,7 @@
               <mc:AlternateContent>
                 <mc:Choice Requires="wps">
                   <w:drawing>
-                    <wp:anchor distT="0" distB="0" distL="114300" distR="114300" simplePos="0" relativeHeight="251673600" behindDoc="0" locked="0" layoutInCell="1" allowOverlap="1" wp14:anchorId="7AAB808C" wp14:editId="122FEF98">
+                    <wp:anchor distT="0" distB="0" distL="114300" distR="114300" simplePos="0" relativeHeight="251681792" behindDoc="0" locked="0" layoutInCell="1" allowOverlap="1" wp14:anchorId="7DA1EE54" wp14:editId="48410F57">
                       <wp:simplePos x="0" y="0"/>
                       <wp:positionH relativeFrom="column">
                         <wp:posOffset>1270</wp:posOffset>
@@ -1852,10 +1915,10 @@
                       <wp:positionV relativeFrom="paragraph">
                         <wp:posOffset>3810</wp:posOffset>
                       </wp:positionV>
-                      <wp:extent cx="2929467" cy="380577"/>
-                      <wp:effectExtent l="0" t="0" r="17145" b="13335"/>
+                      <wp:extent cx="2861733" cy="380577"/>
+                      <wp:effectExtent l="0" t="0" r="8890" b="13335"/>
                       <wp:wrapNone/>
-                      <wp:docPr id="8" name="Rounded Rectangle 8"/>
+                      <wp:docPr id="12" name="Rounded Rectangle 12"/>
                       <wp:cNvGraphicFramePr/>
                       <a:graphic xmlns:a="http://schemas.openxmlformats.org/drawingml/2006/main">
                         <a:graphicData uri="http://schemas.microsoft.com/office/word/2010/wordprocessingShape">
@@ -1864,7 +1927,7 @@
                             <wps:spPr>
                               <a:xfrm>
                                 <a:off x="0" y="0"/>
-                                <a:ext cx="2929467" cy="380577"/>
+                                <a:ext cx="2861733" cy="380577"/>
                               </a:xfrm>
                               <a:prstGeom prst="roundRect">
                                 <a:avLst/>
@@ -1966,6 +2029,9 @@
                           </wps:wsp>
                         </a:graphicData>
                       </a:graphic>
+                      <wp14:sizeRelH relativeFrom="margin">
+                        <wp14:pctWidth>0</wp14:pctWidth>
+                      </wp14:sizeRelH>
                       <wp14:sizeRelV relativeFrom="margin">
                         <wp14:pctHeight>0</wp14:pctHeight>
                       </wp14:sizeRelV>
@@ -1974,7 +2040,7 @@
                 </mc:Choice>
                 <mc:Fallback>
                   <w:pict>
-                    <v:roundrect w14:anchorId="7AAB808C" id="Rounded Rectangle 8" o:spid="_x0000_s1033" style="position:absolute;left:0;text-align:left;margin-left:.1pt;margin-top:.3pt;width:230.65pt;height:29.95pt;z-index:251673600;visibility:visible;mso-wrap-style:square;mso-height-percent:0;mso-wrap-distance-left:9pt;mso-wrap-distance-top:0;mso-wrap-distance-right:9pt;mso-wrap-distance-bottom:0;mso-position-horizontal:absolute;mso-position-horizontal-relative:text;mso-position-vertical:absolute;mso-position-vertical-relative:text;mso-height-percent:0;mso-height-relative:margin;v-text-anchor:middle" arcsize="10923f" o:gfxdata="UEsDBBQABgAIAAAAIQC2gziS/gAAAOEBAAATAAAAW0NvbnRlbnRfVHlwZXNdLnhtbJSRQU7DMBBF&#13;&#10;90jcwfIWJU67QAgl6YK0S0CoHGBkTxKLZGx5TGhvj5O2G0SRWNoz/78nu9wcxkFMGNg6quQqL6RA&#13;&#10;0s5Y6ir5vt9lD1JwBDIwOMJKHpHlpr69KfdHjyxSmriSfYz+USnWPY7AufNIadK6MEJMx9ApD/oD&#13;&#10;OlTrorhX2lFEilmcO2RdNtjC5xDF9pCuTyYBB5bi6bQ4syoJ3g9WQ0ymaiLzg5KdCXlKLjvcW893&#13;&#10;SUOqXwnz5DrgnHtJTxOsQfEKIT7DmDSUCaxw7Rqn8787ZsmRM9e2VmPeBN4uqYvTtW7jvijg9N/y&#13;&#10;JsXecLq0q+WD6m8AAAD//wMAUEsDBBQABgAIAAAAIQA4/SH/1gAAAJQBAAALAAAAX3JlbHMvLnJl&#13;&#10;bHOkkMFqwzAMhu+DvYPRfXGawxijTi+j0GvpHsDYimMaW0Yy2fr2M4PBMnrbUb/Q94l/f/hMi1qR&#13;&#10;JVI2sOt6UJgd+ZiDgffL8ekFlFSbvV0oo4EbChzGx4f9GRdb25HMsYhqlCwG5lrLq9biZkxWOiqY&#13;&#10;22YiTra2kYMu1l1tQD30/bPm3wwYN0x18gb45AdQl1tp5j/sFB2T0FQ7R0nTNEV3j6o9feQzro1i&#13;&#10;OWA14Fm+Q8a1a8+Bvu/d/dMb2JY5uiPbhG/ktn4cqGU/er3pcvwCAAD//wMAUEsDBBQABgAIAAAA&#13;&#10;IQDRsbd9aQIAAB4FAAAOAAAAZHJzL2Uyb0RvYy54bWysVFFP2zAQfp+0/2D5fSTtCoWKFFUgpkkI&#13;&#10;EDDx7Do2ieb4vLPbpPv1Oztpyhh7mZYH5+y7+3z+/J3PL7rGsK1CX4Mt+OQo50xZCWVtXwr+7en6&#13;&#10;0ylnPghbCgNWFXynPL9Yfvxw3rqFmkIFplTICMT6ResKXoXgFlnmZaUa4Y/AKUtODdiIQFN8yUoU&#13;&#10;LaE3Jpvm+UnWApYOQSrvafWqd/JlwtdayXCntVeBmYJTbSGNmMZ1HLPluVi8oHBVLYcyxD9U0Yja&#13;&#10;0qYj1JUIgm2w/gOqqSWCBx2OJDQZaF1Llc5Ap5nkb07zWAmn0lmIHO9Gmvz/g5W320d3j0RD6/zC&#13;&#10;kxlP0Wls4p/qY10iazeSpbrAJC1Oz6Zns5M5Z5J8n0/z4/k8spkdsh368EVBw6JRcISNLR/oRhJR&#13;&#10;YnvjQx+/j6PkQxHJCjujYh3GPijN6jJum7KTPtSlQbYVdLPl90m/XIlS9UvHOX1DQWN0Ki+BRVRd&#13;&#10;GzPiDgBRd7/j9jUOsTFNJVmNifnfCuoTx+i0I9gwJja1BXwv2YTJULju4/fE9HREZkK37oiPgifO&#13;&#10;48oayt09MoRe4t7J65povxE+3AskTZP6qU/DHQ3aQFtwGCzOKsCf763HeJIaeTlrqUcK7n9sBCrO&#13;&#10;zFdLIjybzGaxqdJkdjyf0gRfe9avPXbTXAJd1oReBCeTGeOD2ZsaoXmmdl7FXcklrKS9Cy4D7ieX&#13;&#10;oe9dehCkWq1SGDWSE+HGPjoZwSPPUVFP3bNAN2gvkGpvYd9PYvFGfX1szLSw2gTQdZLmgdfhBqgJ&#13;&#10;k4SGByN2+et5ijo8a8tfAAAA//8DAFBLAwQUAAYACAAAACEArZELHNwAAAAJAQAADwAAAGRycy9k&#13;&#10;b3ducmV2LnhtbExPy07DMBC8I/EP1iJxQdRJRSOUxqkqHuqFA7T9gG28JBHxOoqdB3/PcoLLSKPZ&#13;&#10;nUexW1ynJhpC69lAukpAEVfetlwbOJ9e7x9BhYhssfNMBr4pwK68viowt37mD5qOsVZiwiFHA02M&#13;&#10;fa51qBpyGFa+Jxbt0w8Oo9Ch1nbAWcxdp9dJkmmHLUtCgz09NVR9HUdn4HCYcO/dyI7T9/FUzy/J&#13;&#10;3dvZmNub5XkrsN+CirTEvw/43SD9oZRiFz+yDaozsJY7Axko0R6ydAPqIjTZgC4L/X9B+QMAAP//&#13;&#10;AwBQSwECLQAUAAYACAAAACEAtoM4kv4AAADhAQAAEwAAAAAAAAAAAAAAAAAAAAAAW0NvbnRlbnRf&#13;&#10;VHlwZXNdLnhtbFBLAQItABQABgAIAAAAIQA4/SH/1gAAAJQBAAALAAAAAAAAAAAAAAAAAC8BAABf&#13;&#10;cmVscy8ucmVsc1BLAQItABQABgAIAAAAIQDRsbd9aQIAAB4FAAAOAAAAAAAAAAAAAAAAAC4CAABk&#13;&#10;cnMvZTJvRG9jLnhtbFBLAQItABQABgAIAAAAIQCtkQsc3AAAAAkBAAAPAAAAAAAAAAAAAAAAAMME&#13;&#10;AABkcnMvZG93bnJldi54bWxQSwUGAAAAAAQABADzAAAAzAUAAAAA&#13;&#10;" fillcolor="black [3200]" strokecolor="black [1600]" strokeweight="1pt">
+                    <v:roundrect w14:anchorId="7DA1EE54" id="Rounded Rectangle 12" o:spid="_x0000_s1033" style="position:absolute;left:0;text-align:left;margin-left:.1pt;margin-top:.3pt;width:225.35pt;height:29.95pt;z-index:251681792;visibility:visible;mso-wrap-style:square;mso-width-percent:0;mso-height-percent:0;mso-wrap-distance-left:9pt;mso-wrap-distance-top:0;mso-wrap-distance-right:9pt;mso-wrap-distance-bottom:0;mso-position-horizontal:absolute;mso-position-horizontal-relative:text;mso-position-vertical:absolute;mso-position-vertical-relative:text;mso-width-percent:0;mso-height-percent:0;mso-width-relative:margin;mso-height-relative:margin;v-text-anchor:middle" arcsize="10923f" o:gfxdata="UEsDBBQABgAIAAAAIQC2gziS/gAAAOEBAAATAAAAW0NvbnRlbnRfVHlwZXNdLnhtbJSRQU7DMBBF&#13;&#10;90jcwfIWJU67QAgl6YK0S0CoHGBkTxKLZGx5TGhvj5O2G0SRWNoz/78nu9wcxkFMGNg6quQqL6RA&#13;&#10;0s5Y6ir5vt9lD1JwBDIwOMJKHpHlpr69KfdHjyxSmriSfYz+USnWPY7AufNIadK6MEJMx9ApD/oD&#13;&#10;OlTrorhX2lFEilmcO2RdNtjC5xDF9pCuTyYBB5bi6bQ4syoJ3g9WQ0ymaiLzg5KdCXlKLjvcW893&#13;&#10;SUOqXwnz5DrgnHtJTxOsQfEKIT7DmDSUCaxw7Rqn8787ZsmRM9e2VmPeBN4uqYvTtW7jvijg9N/y&#13;&#10;JsXecLq0q+WD6m8AAAD//wMAUEsDBBQABgAIAAAAIQA4/SH/1gAAAJQBAAALAAAAX3JlbHMvLnJl&#13;&#10;bHOkkMFqwzAMhu+DvYPRfXGawxijTi+j0GvpHsDYimMaW0Yy2fr2M4PBMnrbUb/Q94l/f/hMi1qR&#13;&#10;JVI2sOt6UJgd+ZiDgffL8ekFlFSbvV0oo4EbChzGx4f9GRdb25HMsYhqlCwG5lrLq9biZkxWOiqY&#13;&#10;22YiTra2kYMu1l1tQD30/bPm3wwYN0x18gb45AdQl1tp5j/sFB2T0FQ7R0nTNEV3j6o9feQzro1i&#13;&#10;OWA14Fm+Q8a1a8+Bvu/d/dMb2JY5uiPbhG/ktn4cqGU/er3pcvwCAAD//wMAUEsDBBQABgAIAAAA&#13;&#10;IQAn66c1aQIAAB4FAAAOAAAAZHJzL2Uyb0RvYy54bWysVE1v2zAMvQ/YfxB0Xx2nH+mCOkXQosOA&#13;&#10;og3aDj0rslQbk0WNUmJnv36U7Dhd112G+SBTIvlEPT3q4rJrDNsq9DXYgudHE86UlVDW9qXg355u&#13;&#10;Pp1z5oOwpTBgVcF3yvPLxccPF62bqylUYEqFjECsn7eu4FUIbp5lXlaqEf4InLLk1ICNCDTFl6xE&#13;&#10;0RJ6Y7LpZHKWtYClQ5DKe1q97p18kfC1VjLca+1VYKbgVFtII6ZxHcdscSHmLyhcVcuhDPEPVTSi&#13;&#10;trTpCHUtgmAbrP+AamqJ4EGHIwlNBlrXUqUz0GnyyZvTPFbCqXQWIse7kSb//2Dl3fbRrZBoaJ2f&#13;&#10;ezLjKTqNTfxTfaxLZO1GslQXmKTF6flZPjs+5kyS7/h8cjqbRTazQ7ZDH74oaFg0Co6wseUD3Ugi&#13;&#10;Smxvfejj93GUfCgiWWFnVKzD2AelWV3GbVN20oe6Msi2gm62/J73y5UoVb90OqFvKGiMTuUlsIiq&#13;&#10;a2NG3AEg6u533L7GITamqSSrMXHyt4L6xDE67Qg2jIlNbQHfSzYhHwrXffyemJ6OyEzo1h3xUfDE&#13;&#10;eVxZQ7lbIUPoJe6dvKmJ9lvhw0ogaZrUT30a7mnQBtqCw2BxVgH+fG89xpPUyMtZSz1ScP9jI1Bx&#13;&#10;Zr5aEuHn/OQkNlWanJzOpjTB1571a4/dNFdAl5XTi+BkMmN8MHtTIzTP1M7LuCu5hJW0d8FlwP3k&#13;&#10;KvS9Sw+CVMtlCqNGciLc2kcnI3jkOSrqqXsW6AbtBVLtHez7SczfqK+PjZkWlpsAuk7SPPA63AA1&#13;&#10;YZLQ8GDELn89T1GHZ23xCwAA//8DAFBLAwQUAAYACAAAACEAE7p1G90AAAAJAQAADwAAAGRycy9k&#13;&#10;b3ducmV2LnhtbExPy07DMBC8I/EP1iJxQdRuRStI41QVD/XCobT9gG2yTaLG6yh2Hvw9ywkuI41m&#13;&#10;dx7pZnKNGqgLtWcL85kBRZz7oubSwun48fgMKkTkAhvPZOGbAmyy25sUk8KP/EXDIZZKTDgkaKGK&#13;&#10;sU20DnlFDsPMt8SiXXznMArtSl10OIq5a/TCmJV2WLMkVNjSa0X59dA7C7vdgFvvenY83/fHcnw3&#13;&#10;D58na+/vpre1wHYNKtIU/z7gd4P0h0yKnX3PRVCNhYXcWViBEu1paV5AnYWaJegs1f8XZD8AAAD/&#13;&#10;/wMAUEsBAi0AFAAGAAgAAAAhALaDOJL+AAAA4QEAABMAAAAAAAAAAAAAAAAAAAAAAFtDb250ZW50&#13;&#10;X1R5cGVzXS54bWxQSwECLQAUAAYACAAAACEAOP0h/9YAAACUAQAACwAAAAAAAAAAAAAAAAAvAQAA&#13;&#10;X3JlbHMvLnJlbHNQSwECLQAUAAYACAAAACEAJ+unNWkCAAAeBQAADgAAAAAAAAAAAAAAAAAuAgAA&#13;&#10;ZHJzL2Uyb0RvYy54bWxQSwECLQAUAAYACAAAACEAE7p1G90AAAAJAQAADwAAAAAAAAAAAAAAAADD&#13;&#10;BAAAZHJzL2Rvd25yZXYueG1sUEsFBgAAAAAEAAQA8wAAAM0FAAAAAA==&#13;&#10;" fillcolor="black [3200]" strokecolor="black [1600]" strokeweight="1pt">
                       <v:stroke joinstyle="miter"/>
                       <v:textbox>
                         <w:txbxContent>
@@ -2056,53 +2122,65 @@
         </w:tc>
       </w:tr>
       <w:tr>
+        <w:tblPrEx>
+          <w:tblCellMar>
+            <w:top w:w="0" w:type="dxa"/>
+            <w:bottom w:w="0" w:type="dxa"/>
+          </w:tblCellMar>
+        </w:tblPrEx>
         <w:trPr>
           <w:cantSplit/>
           <w:trHeight w:hRule="exact" w:val="864"/>
         </w:trPr>
         <w:tc>
           <w:tcPr>
-            <w:tcW w:w="4608" w:type="dxa"/>
+            <w:tcW w:w="4536" w:type="dxa"/>
           </w:tcPr>
           <w:p>
             <w:pPr>
-              <w:ind w:left="115" w:right="115"/>
+              <w:ind w:left="113" w:right="113"/>
             </w:pPr>
           </w:p>
         </w:tc>
         <w:tc>
           <w:tcPr>
-            <w:tcW w:w="1152" w:type="dxa"/>
+            <w:tcW w:w="1224" w:type="dxa"/>
           </w:tcPr>
           <w:p>
             <w:pPr>
-              <w:ind w:left="115" w:right="115"/>
+              <w:ind w:left="113" w:right="113"/>
             </w:pPr>
           </w:p>
         </w:tc>
         <w:tc>
           <w:tcPr>
-            <w:tcW w:w="4608" w:type="dxa"/>
+            <w:tcW w:w="4536" w:type="dxa"/>
           </w:tcPr>
           <w:p>
             <w:pPr>
-              <w:ind w:left="115" w:right="115"/>
+              <w:ind w:left="113" w:right="113"/>
             </w:pPr>
           </w:p>
         </w:tc>
       </w:tr>
       <w:tr>
+        <w:tblPrEx>
+          <w:tblCellMar>
+            <w:top w:w="0" w:type="dxa"/>
+            <w:bottom w:w="0" w:type="dxa"/>
+          </w:tblCellMar>
+        </w:tblPrEx>
         <w:trPr>
           <w:cantSplit/>
           <w:trHeight w:hRule="exact" w:val="576"/>
         </w:trPr>
         <w:tc>
           <w:tcPr>
-            <w:tcW w:w="4608" w:type="dxa"/>
+            <w:tcW w:w="4536" w:type="dxa"/>
           </w:tcPr>
           <w:p>
             <w:pPr>
-              <w:ind w:left="115" w:right="115"/>
+              <w:ind w:left="113" w:right="113"/>
             </w:pPr>
             <w:r>
               <w:rPr>
@@ -2111,15 +2189,15 @@
               <mc:AlternateContent>
                 <mc:Choice Requires="wps">
                   <w:drawing>
-                    <wp:anchor distT="0" distB="0" distL="114300" distR="114300" simplePos="0" relativeHeight="251675648" behindDoc="0" locked="0" layoutInCell="1" allowOverlap="1" wp14:anchorId="0AABC501" wp14:editId="4BB0B44D">
+                    <wp:anchor distT="0" distB="0" distL="114300" distR="114300" simplePos="0" relativeHeight="251671552" behindDoc="0" locked="0" layoutInCell="1" allowOverlap="1" wp14:anchorId="65F71094" wp14:editId="1B8FF6F7">
                       <wp:simplePos x="0" y="0"/>
                       <wp:positionH relativeFrom="column">
-                        <wp:posOffset>1270</wp:posOffset>
+                        <wp:posOffset>0</wp:posOffset>
                       </wp:positionH>
                       <wp:positionV relativeFrom="paragraph">
-                        <wp:posOffset>3810</wp:posOffset>
+                        <wp:posOffset>0</wp:posOffset>
                       </wp:positionV>
-                      <wp:extent cx="2929467" cy="380577"/>
+                      <wp:extent cx="2878455" cy="380577"/>
                       <wp:effectExtent l="0" t="0" r="17145" b="13335"/>
                       <wp:wrapNone/>
                       <wp:docPr id="9" name="Rounded Rectangle 9"/>
@@ -2131,7 +2209,7 @@
                             <wps:spPr>
                               <a:xfrm>
                                 <a:off x="0" y="0"/>
-                                <a:ext cx="2929467" cy="380577"/>
+                                <a:ext cx="2878455" cy="380577"/>
                               </a:xfrm>
                               <a:prstGeom prst="roundRect">
                                 <a:avLst/>
@@ -2243,6 +2321,9 @@
                           </wps:wsp>
                         </a:graphicData>
                       </a:graphic>
+                      <wp14:sizeRelH relativeFrom="margin">
+                        <wp14:pctWidth>0</wp14:pctWidth>
+                      </wp14:sizeRelH>
                       <wp14:sizeRelV relativeFrom="margin">
                         <wp14:pctHeight>0</wp14:pctHeight>
                       </wp14:sizeRelV>
@@ -2251,7 +2332,7 @@
                 </mc:Choice>
                 <mc:Fallback>
                   <w:pict>
-                    <v:roundrect w14:anchorId="0AABC501" id="Rounded Rectangle 9" o:spid="_x0000_s1034" style="position:absolute;left:0;text-align:left;margin-left:.1pt;margin-top:.3pt;width:230.65pt;height:29.95pt;z-index:251675648;visibility:visible;mso-wrap-style:square;mso-height-percent:0;mso-wrap-distance-left:9pt;mso-wrap-distance-top:0;mso-wrap-distance-right:9pt;mso-wrap-distance-bottom:0;mso-position-horizontal:absolute;mso-position-horizontal-relative:text;mso-position-vertical:absolute;mso-position-vertical-relative:text;mso-height-percent:0;mso-height-relative:margin;v-text-anchor:middle" arcsize="10923f" o:gfxdata="UEsDBBQABgAIAAAAIQC2gziS/gAAAOEBAAATAAAAW0NvbnRlbnRfVHlwZXNdLnhtbJSRQU7DMBBF&#13;&#10;90jcwfIWJU67QAgl6YK0S0CoHGBkTxKLZGx5TGhvj5O2G0SRWNoz/78nu9wcxkFMGNg6quQqL6RA&#13;&#10;0s5Y6ir5vt9lD1JwBDIwOMJKHpHlpr69KfdHjyxSmriSfYz+USnWPY7AufNIadK6MEJMx9ApD/oD&#13;&#10;OlTrorhX2lFEilmcO2RdNtjC5xDF9pCuTyYBB5bi6bQ4syoJ3g9WQ0ymaiLzg5KdCXlKLjvcW893&#13;&#10;SUOqXwnz5DrgnHtJTxOsQfEKIT7DmDSUCaxw7Rqn8787ZsmRM9e2VmPeBN4uqYvTtW7jvijg9N/y&#13;&#10;JsXecLq0q+WD6m8AAAD//wMAUEsDBBQABgAIAAAAIQA4/SH/1gAAAJQBAAALAAAAX3JlbHMvLnJl&#13;&#10;bHOkkMFqwzAMhu+DvYPRfXGawxijTi+j0GvpHsDYimMaW0Yy2fr2M4PBMnrbUb/Q94l/f/hMi1qR&#13;&#10;JVI2sOt6UJgd+ZiDgffL8ekFlFSbvV0oo4EbChzGx4f9GRdb25HMsYhqlCwG5lrLq9biZkxWOiqY&#13;&#10;22YiTra2kYMu1l1tQD30/bPm3wwYN0x18gb45AdQl1tp5j/sFB2T0FQ7R0nTNEV3j6o9feQzro1i&#13;&#10;OWA14Fm+Q8a1a8+Bvu/d/dMb2JY5uiPbhG/ktn4cqGU/er3pcvwCAAD//wMAUEsDBBQABgAIAAAA&#13;&#10;IQBHkknfagIAAB4FAAAOAAAAZHJzL2Uyb0RvYy54bWysVFFP2zAQfp+0/2D5fSTtCoWKFFUgpkkI&#13;&#10;EDDx7Do2ieb4vLPbpPv1Oztpyhh7mZYH5+z77nz+/J3PL7rGsK1CX4Mt+OQo50xZCWVtXwr+7en6&#13;&#10;0ylnPghbCgNWFXynPL9Yfvxw3rqFmkIFplTIKIn1i9YVvArBLbLMy0o1wh+BU5acGrARgab4kpUo&#13;&#10;WsremGya5ydZC1g6BKm8p9Wr3smXKb/WSoY7rb0KzBScagtpxDSu45gtz8XiBYWrajmUIf6hikbU&#13;&#10;ljYdU12JINgG6z9SNbVE8KDDkYQmA61rqdIZ6DST/M1pHivhVDoLkePdSJP/f2nl7fbR3SPR0Dq/&#13;&#10;8GTGU3Qam/in+liXyNqNZKkuMEmL07Pp2exkzpkk3+fT/Hg+j2xmh2iHPnxR0LBoFBxhY8sHupFE&#13;&#10;lNje+NDj9zgKPhSRrLAzKtZh7IPSrC7jtik66UNdGmRbQTdbfp/0y5UoVb90nNM3FDSiU3kpWcyq&#13;&#10;a2PGvEOCqLvf8/Y1DtgYppKsxsD8bwX1gSM67Qg2jIFNbQHfCzZhMhSue/yemJ6OyEzo1h3xUfDT&#13;&#10;iIwrayh398gQeol7J69rov1G+HAvkDRN6qc+DXc0aANtwWGwOKsAf763HvEkNfJy1lKPFNz/2AhU&#13;&#10;nJmvlkR4NpnNYlOlyex4PqUJvvasX3vsprkEuqwJvQhOJjPig9mbGqF5pnZexV3JJaykvQsuA+4n&#13;&#10;l6HvXXoQpFqtEowayYlwYx+djMkjz1FRT92zQDdoL5Bqb2HfT2LxRn09NkZaWG0C6DpJ88DrcAPU&#13;&#10;hElCw4MRu/z1PKEOz9ryFwAAAP//AwBQSwMEFAAGAAgAAAAhAK2RCxzcAAAACQEAAA8AAABkcnMv&#13;&#10;ZG93bnJldi54bWxMT8tOwzAQvCPxD9YicUHUSUUjlMapKh7qhQO0/YBtvCQR8TqKnQd/z3KCy0ij&#13;&#10;2Z1HsVtcpyYaQuvZQLpKQBFX3rZcGzifXu8fQYWIbLHzTAa+KcCuvL4qMLd+5g+ajrFWYsIhRwNN&#13;&#10;jH2udagachhWvicW7dMPDqPQodZ2wFnMXafXSZJphy1LQoM9PTVUfR1HZ+BwmHDv3ciO0/fxVM8v&#13;&#10;yd3b2Zjbm+V5K7Dfgoq0xL8P+N0g/aGUYhc/sg2qM7CWOwMZKNEesnQD6iI02YAuC/1/QfkDAAD/&#13;&#10;/wMAUEsBAi0AFAAGAAgAAAAhALaDOJL+AAAA4QEAABMAAAAAAAAAAAAAAAAAAAAAAFtDb250ZW50&#13;&#10;X1R5cGVzXS54bWxQSwECLQAUAAYACAAAACEAOP0h/9YAAACUAQAACwAAAAAAAAAAAAAAAAAvAQAA&#13;&#10;X3JlbHMvLnJlbHNQSwECLQAUAAYACAAAACEAR5JJ32oCAAAeBQAADgAAAAAAAAAAAAAAAAAuAgAA&#13;&#10;ZHJzL2Uyb0RvYy54bWxQSwECLQAUAAYACAAAACEArZELHNwAAAAJAQAADwAAAAAAAAAAAAAAAADE&#13;&#10;BAAAZHJzL2Rvd25yZXYueG1sUEsFBgAAAAAEAAQA8wAAAM0FAAAAAA==&#13;&#10;" fillcolor="black [3200]" strokecolor="black [1600]" strokeweight="1pt">
+                    <v:roundrect w14:anchorId="65F71094" id="Rounded Rectangle 9" o:spid="_x0000_s1034" style="position:absolute;left:0;text-align:left;margin-left:0;margin-top:0;width:226.65pt;height:29.95pt;z-index:251671552;visibility:visible;mso-wrap-style:square;mso-width-percent:0;mso-height-percent:0;mso-wrap-distance-left:9pt;mso-wrap-distance-top:0;mso-wrap-distance-right:9pt;mso-wrap-distance-bottom:0;mso-position-horizontal:absolute;mso-position-horizontal-relative:text;mso-position-vertical:absolute;mso-position-vertical-relative:text;mso-width-percent:0;mso-height-percent:0;mso-width-relative:margin;mso-height-relative:margin;v-text-anchor:middle" arcsize="10923f" o:gfxdata="UEsDBBQABgAIAAAAIQC2gziS/gAAAOEBAAATAAAAW0NvbnRlbnRfVHlwZXNdLnhtbJSRQU7DMBBF&#13;&#10;90jcwfIWJU67QAgl6YK0S0CoHGBkTxKLZGx5TGhvj5O2G0SRWNoz/78nu9wcxkFMGNg6quQqL6RA&#13;&#10;0s5Y6ir5vt9lD1JwBDIwOMJKHpHlpr69KfdHjyxSmriSfYz+USnWPY7AufNIadK6MEJMx9ApD/oD&#13;&#10;OlTrorhX2lFEilmcO2RdNtjC5xDF9pCuTyYBB5bi6bQ4syoJ3g9WQ0ymaiLzg5KdCXlKLjvcW893&#13;&#10;SUOqXwnz5DrgnHtJTxOsQfEKIT7DmDSUCaxw7Rqn8787ZsmRM9e2VmPeBN4uqYvTtW7jvijg9N/y&#13;&#10;JsXecLq0q+WD6m8AAAD//wMAUEsDBBQABgAIAAAAIQA4/SH/1gAAAJQBAAALAAAAX3JlbHMvLnJl&#13;&#10;bHOkkMFqwzAMhu+DvYPRfXGawxijTi+j0GvpHsDYimMaW0Yy2fr2M4PBMnrbUb/Q94l/f/hMi1qR&#13;&#10;JVI2sOt6UJgd+ZiDgffL8ekFlFSbvV0oo4EbChzGx4f9GRdb25HMsYhqlCwG5lrLq9biZkxWOiqY&#13;&#10;22YiTra2kYMu1l1tQD30/bPm3wwYN0x18gb45AdQl1tp5j/sFB2T0FQ7R0nTNEV3j6o9feQzro1i&#13;&#10;OWA14Fm+Q8a1a8+Bvu/d/dMb2JY5uiPbhG/ktn4cqGU/er3pcvwCAAD//wMAUEsDBBQABgAIAAAA&#13;&#10;IQBz0ZiLaQIAAB4FAAAOAAAAZHJzL2Uyb0RvYy54bWysVFFv2yAQfp+0/4B4X+1kyZJFdaqoVadJ&#13;&#10;VRu1nfpMMNTWMMcOEif79Tuw43Rd9zLND/jgvjuOj+84v9g3hu0U+hpswUdnOWfKSihr+1zwb4/X&#13;&#10;H+ac+SBsKQxYVfCD8vxi+f7deesWagwVmFIhoyTWL1pX8CoEt8gyLyvVCH8GTllyasBGBJric1ai&#13;&#10;aCl7Y7Jxnn/KWsDSIUjlPa1edU6+TPm1VjLcae1VYKbgVFtII6ZxE8dseS4WzyhcVcu+DPEPVTSi&#13;&#10;trTpkOpKBMG2WP+RqqklggcdziQ0GWhdS5XOQKcZ5a9O81AJp9JZiBzvBpr8/0srb3cPbo1EQ+v8&#13;&#10;wpMZT7HX2MQ/1cf2iazDQJbaByZpcTyfzSfTKWeSfB/n+XQ2i2xmp2iHPnxR0LBoFBxha8t7upFE&#13;&#10;lNjd+NDhjzgKPhWRrHAwKtZh7L3SrC7jtik66UNdGmQ7QTdbfh91y5UoVbc0zenrCxrQqbyULGbV&#13;&#10;tTFD3j5B1N3vebsae2wMU0lWQ2D+t4K6wAGddgQbhsCmtoBvBZsw6gvXHf5ITEdHZCbsN3vio+Dz&#13;&#10;iIwrGygPa2QIncS9k9c10X4jfFgLJE2T+qlPwx0N2kBbcOgtzirAn2+tRzxJjbyctdQjBfc/tgIV&#13;&#10;Z+arJRF+Hk0msanSZDKdjWmCLz2blx67bS6BLmtEL4KTyYz4YI6mRmieqJ1XcVdyCStp74LLgMfJ&#13;&#10;Zeh6lx4EqVarBKNGciLc2AcnY/LIc1TU4/5JoOu1F0i1t3DsJ7F4pb4OGyMtrLYBdJ2keeK1vwFq&#13;&#10;wiSh/sGIXf5ynlCnZ235CwAA//8DAFBLAwQUAAYACAAAACEALdqYNd4AAAAJAQAADwAAAGRycy9k&#13;&#10;b3ducmV2LnhtbEyPzU7DMBCE70i8g7VIXBB1SimiaZyq4ke99ABtH2AbL0lEvI5i54e3Z+ECl5FW&#13;&#10;o5mdL9tMrlEDdaH2bGA+S0ARF97WXBo4HV9vH0GFiGyx8UwGvijAJr+8yDC1fuR3Gg6xVFLCIUUD&#13;&#10;VYxtqnUoKnIYZr4lFu/Ddw6jnF2pbYejlLtG3yXJg3ZYs3yosKWniorPQ+8M7HYDbr3r2fH8rT+W&#13;&#10;40tysz8Zc301Pa9FtmtQkab4l4AfBtkPuQw7+55tUI0BoYm/Kt79crEAdTawXK1A55n+T5B/AwAA&#13;&#10;//8DAFBLAQItABQABgAIAAAAIQC2gziS/gAAAOEBAAATAAAAAAAAAAAAAAAAAAAAAABbQ29udGVu&#13;&#10;dF9UeXBlc10ueG1sUEsBAi0AFAAGAAgAAAAhADj9If/WAAAAlAEAAAsAAAAAAAAAAAAAAAAALwEA&#13;&#10;AF9yZWxzLy5yZWxzUEsBAi0AFAAGAAgAAAAhAHPRmItpAgAAHgUAAA4AAAAAAAAAAAAAAAAALgIA&#13;&#10;AGRycy9lMm9Eb2MueG1sUEsBAi0AFAAGAAgAAAAhAC3amDXeAAAACQEAAA8AAAAAAAAAAAAAAAAA&#13;&#10;wwQAAGRycy9kb3ducmV2LnhtbFBLBQYAAAAABAAEAPMAAADOBQAAAAA=&#13;&#10;" fillcolor="black [3200]" strokecolor="black [1600]" strokeweight="1pt">
                       <v:stroke joinstyle="miter"/>
                       <v:textbox>
                         <w:txbxContent>
@@ -2343,21 +2424,21 @@
         </w:tc>
         <w:tc>
           <w:tcPr>
-            <w:tcW w:w="1152" w:type="dxa"/>
+            <w:tcW w:w="1224" w:type="dxa"/>
           </w:tcPr>
           <w:p>
             <w:pPr>
-              <w:ind w:left="115" w:right="115"/>
+              <w:ind w:left="113" w:right="113"/>
             </w:pPr>
           </w:p>
         </w:tc>
         <w:tc>
           <w:tcPr>
-            <w:tcW w:w="4608" w:type="dxa"/>
+            <w:tcW w:w="4536" w:type="dxa"/>
           </w:tcPr>
           <w:p>
             <w:pPr>
-              <w:ind w:left="115" w:right="115"/>
+              <w:ind w:left="113" w:right="113"/>
             </w:pPr>
             <w:r>
               <w:rPr>
@@ -2366,7 +2447,7 @@
               <mc:AlternateContent>
                 <mc:Choice Requires="wps">
                   <w:drawing>
-                    <wp:anchor distT="0" distB="0" distL="114300" distR="114300" simplePos="0" relativeHeight="251677696" behindDoc="0" locked="0" layoutInCell="1" allowOverlap="1" wp14:anchorId="72EAE504" wp14:editId="17F3A865">
+                    <wp:anchor distT="0" distB="0" distL="114300" distR="114300" simplePos="0" relativeHeight="251683840" behindDoc="0" locked="0" layoutInCell="1" allowOverlap="1" wp14:anchorId="5AAB282F" wp14:editId="73316DCF">
                       <wp:simplePos x="0" y="0"/>
                       <wp:positionH relativeFrom="column">
                         <wp:posOffset>1270</wp:posOffset>
@@ -2374,10 +2455,10 @@
                       <wp:positionV relativeFrom="paragraph">
                         <wp:posOffset>3810</wp:posOffset>
                       </wp:positionV>
-                      <wp:extent cx="2929467" cy="380577"/>
-                      <wp:effectExtent l="0" t="0" r="17145" b="13335"/>
+                      <wp:extent cx="2861733" cy="380577"/>
+                      <wp:effectExtent l="0" t="0" r="8890" b="13335"/>
                       <wp:wrapNone/>
-                      <wp:docPr id="10" name="Rounded Rectangle 10"/>
+                      <wp:docPr id="13" name="Rounded Rectangle 13"/>
                       <wp:cNvGraphicFramePr/>
                       <a:graphic xmlns:a="http://schemas.openxmlformats.org/drawingml/2006/main">
                         <a:graphicData uri="http://schemas.microsoft.com/office/word/2010/wordprocessingShape">
@@ -2386,7 +2467,7 @@
                             <wps:spPr>
                               <a:xfrm>
                                 <a:off x="0" y="0"/>
-                                <a:ext cx="2929467" cy="380577"/>
+                                <a:ext cx="2861733" cy="380577"/>
                               </a:xfrm>
                               <a:prstGeom prst="roundRect">
                                 <a:avLst/>
@@ -2488,6 +2569,9 @@
                           </wps:wsp>
                         </a:graphicData>
                       </a:graphic>
+                      <wp14:sizeRelH relativeFrom="margin">
+                        <wp14:pctWidth>0</wp14:pctWidth>
+                      </wp14:sizeRelH>
                       <wp14:sizeRelV relativeFrom="margin">
                         <wp14:pctHeight>0</wp14:pctHeight>
                       </wp14:sizeRelV>
@@ -2496,7 +2580,7 @@
                 </mc:Choice>
                 <mc:Fallback>
                   <w:pict>
-                    <v:roundrect w14:anchorId="72EAE504" id="Rounded Rectangle 10" o:spid="_x0000_s1035" style="position:absolute;left:0;text-align:left;margin-left:.1pt;margin-top:.3pt;width:230.65pt;height:29.95pt;z-index:251677696;visibility:visible;mso-wrap-style:square;mso-height-percent:0;mso-wrap-distance-left:9pt;mso-wrap-distance-top:0;mso-wrap-distance-right:9pt;mso-wrap-distance-bottom:0;mso-position-horizontal:absolute;mso-position-horizontal-relative:text;mso-position-vertical:absolute;mso-position-vertical-relative:text;mso-height-percent:0;mso-height-relative:margin;v-text-anchor:middle" arcsize="10923f" o:gfxdata="UEsDBBQABgAIAAAAIQC2gziS/gAAAOEBAAATAAAAW0NvbnRlbnRfVHlwZXNdLnhtbJSRQU7DMBBF&#13;&#10;90jcwfIWJU67QAgl6YK0S0CoHGBkTxKLZGx5TGhvj5O2G0SRWNoz/78nu9wcxkFMGNg6quQqL6RA&#13;&#10;0s5Y6ir5vt9lD1JwBDIwOMJKHpHlpr69KfdHjyxSmriSfYz+USnWPY7AufNIadK6MEJMx9ApD/oD&#13;&#10;OlTrorhX2lFEilmcO2RdNtjC5xDF9pCuTyYBB5bi6bQ4syoJ3g9WQ0ymaiLzg5KdCXlKLjvcW893&#13;&#10;SUOqXwnz5DrgnHtJTxOsQfEKIT7DmDSUCaxw7Rqn8787ZsmRM9e2VmPeBN4uqYvTtW7jvijg9N/y&#13;&#10;JsXecLq0q+WD6m8AAAD//wMAUEsDBBQABgAIAAAAIQA4/SH/1gAAAJQBAAALAAAAX3JlbHMvLnJl&#13;&#10;bHOkkMFqwzAMhu+DvYPRfXGawxijTi+j0GvpHsDYimMaW0Yy2fr2M4PBMnrbUb/Q94l/f/hMi1qR&#13;&#10;JVI2sOt6UJgd+ZiDgffL8ekFlFSbvV0oo4EbChzGx4f9GRdb25HMsYhqlCwG5lrLq9biZkxWOiqY&#13;&#10;22YiTra2kYMu1l1tQD30/bPm3wwYN0x18gb45AdQl1tp5j/sFB2T0FQ7R0nTNEV3j6o9feQzro1i&#13;&#10;OWA14Fm+Q8a1a8+Bvu/d/dMb2JY5uiPbhG/ktn4cqGU/er3pcvwCAAD//wMAUEsDBBQABgAIAAAA&#13;&#10;IQCR8IFSagIAAB4FAAAOAAAAZHJzL2Uyb0RvYy54bWysVFFP2zAQfp+0/2D5fSTtCqUVKapATJMQ&#13;&#10;VMDEs+vYJJrj885u0+7X7+ykKWPsZVoenLPvu/P583e+uNw1hm0V+hpswUcnOWfKSihr+1Lwb083&#13;&#10;n84580HYUhiwquB75fnl4uOHi9bN1RgqMKVCRkmsn7eu4FUIbp5lXlaqEf4EnLLk1ICNCDTFl6xE&#13;&#10;0VL2xmTjPD/LWsDSIUjlPa1ed06+SPm1VjLca+1VYKbgVFtII6ZxHcdscSHmLyhcVcu+DPEPVTSi&#13;&#10;trTpkOpaBME2WP+RqqklggcdTiQ0GWhdS5XOQKcZ5W9O81gJp9JZiBzvBpr8/0sr77aPboVEQ+v8&#13;&#10;3JMZT7HT2MQ/1cd2iaz9QJbaBSZpcTwbzyZnU84k+T6f56fTaWQzO0Y79OGLgoZFo+AIG1s+0I0k&#13;&#10;osT21ocOf8BR8LGIZIW9UbEOYx+UZnUZt03RSR/qyiDbCrrZ8vuoW65Eqbql05y+vqABncpLyWJW&#13;&#10;XRsz5O0TRN39nrerscfGMJVkNQTmfyuoCxzQaUewYQhsagv4XrAJo75w3eEPxHR0RGbCbr0jPgo+&#13;&#10;i8i4soZyv0KG0EncO3lTE+23woeVQNI0qZ/6NNzToA20BYfe4qwC/PneesST1MjLWUs9UnD/YyNQ&#13;&#10;cWa+WhLhbDSZxKZKk8npdEwTfO1Zv/bYTXMFdFkjehGcTGbEB3MwNULzTO28jLuSS1hJexdcBjxM&#13;&#10;rkLXu/QgSLVcJhg1khPh1j46GZNHnqOinnbPAl2vvUCqvYNDP4n5G/V12BhpYbkJoOskzSOv/Q1Q&#13;&#10;EyYJ9Q9G7PLX84Q6PmuLXwAAAP//AwBQSwMEFAAGAAgAAAAhAK2RCxzcAAAACQEAAA8AAABkcnMv&#13;&#10;ZG93bnJldi54bWxMT8tOwzAQvCPxD9YicUHUSUUjlMapKh7qhQO0/YBtvCQR8TqKnQd/z3KCy0ij&#13;&#10;2Z1HsVtcpyYaQuvZQLpKQBFX3rZcGzifXu8fQYWIbLHzTAa+KcCuvL4qMLd+5g+ajrFWYsIhRwNN&#13;&#10;jH2udagachhWvicW7dMPDqPQodZ2wFnMXafXSZJphy1LQoM9PTVUfR1HZ+BwmHDv3ciO0/fxVM8v&#13;&#10;yd3b2Zjbm+V5K7Dfgoq0xL8P+N0g/aGUYhc/sg2qM7CWOwMZKNEesnQD6iI02YAuC/1/QfkDAAD/&#13;&#10;/wMAUEsBAi0AFAAGAAgAAAAhALaDOJL+AAAA4QEAABMAAAAAAAAAAAAAAAAAAAAAAFtDb250ZW50&#13;&#10;X1R5cGVzXS54bWxQSwECLQAUAAYACAAAACEAOP0h/9YAAACUAQAACwAAAAAAAAAAAAAAAAAvAQAA&#13;&#10;X3JlbHMvLnJlbHNQSwECLQAUAAYACAAAACEAkfCBUmoCAAAeBQAADgAAAAAAAAAAAAAAAAAuAgAA&#13;&#10;ZHJzL2Uyb0RvYy54bWxQSwECLQAUAAYACAAAACEArZELHNwAAAAJAQAADwAAAAAAAAAAAAAAAADE&#13;&#10;BAAAZHJzL2Rvd25yZXYueG1sUEsFBgAAAAAEAAQA8wAAAM0FAAAAAA==&#13;&#10;" fillcolor="black [3200]" strokecolor="black [1600]" strokeweight="1pt">
+                    <v:roundrect w14:anchorId="5AAB282F" id="Rounded Rectangle 13" o:spid="_x0000_s1035" style="position:absolute;left:0;text-align:left;margin-left:.1pt;margin-top:.3pt;width:225.35pt;height:29.95pt;z-index:251683840;visibility:visible;mso-wrap-style:square;mso-width-percent:0;mso-height-percent:0;mso-wrap-distance-left:9pt;mso-wrap-distance-top:0;mso-wrap-distance-right:9pt;mso-wrap-distance-bottom:0;mso-position-horizontal:absolute;mso-position-horizontal-relative:text;mso-position-vertical:absolute;mso-position-vertical-relative:text;mso-width-percent:0;mso-height-percent:0;mso-width-relative:margin;mso-height-relative:margin;v-text-anchor:middle" arcsize="10923f" o:gfxdata="UEsDBBQABgAIAAAAIQC2gziS/gAAAOEBAAATAAAAW0NvbnRlbnRfVHlwZXNdLnhtbJSRQU7DMBBF&#13;&#10;90jcwfIWJU67QAgl6YK0S0CoHGBkTxKLZGx5TGhvj5O2G0SRWNoz/78nu9wcxkFMGNg6quQqL6RA&#13;&#10;0s5Y6ir5vt9lD1JwBDIwOMJKHpHlpr69KfdHjyxSmriSfYz+USnWPY7AufNIadK6MEJMx9ApD/oD&#13;&#10;OlTrorhX2lFEilmcO2RdNtjC5xDF9pCuTyYBB5bi6bQ4syoJ3g9WQ0ymaiLzg5KdCXlKLjvcW893&#13;&#10;SUOqXwnz5DrgnHtJTxOsQfEKIT7DmDSUCaxw7Rqn8787ZsmRM9e2VmPeBN4uqYvTtW7jvijg9N/y&#13;&#10;JsXecLq0q+WD6m8AAAD//wMAUEsDBBQABgAIAAAAIQA4/SH/1gAAAJQBAAALAAAAX3JlbHMvLnJl&#13;&#10;bHOkkMFqwzAMhu+DvYPRfXGawxijTi+j0GvpHsDYimMaW0Yy2fr2M4PBMnrbUb/Q94l/f/hMi1qR&#13;&#10;JVI2sOt6UJgd+ZiDgffL8ekFlFSbvV0oo4EbChzGx4f9GRdb25HMsYhqlCwG5lrLq9biZkxWOiqY&#13;&#10;22YiTra2kYMu1l1tQD30/bPm3wwYN0x18gb45AdQl1tp5j/sFB2T0FQ7R0nTNEV3j6o9feQzro1i&#13;&#10;OWA14Fm+Q8a1a8+Bvu/d/dMb2JY5uiPbhG/ktn4cqGU/er3pcvwCAAD//wMAUEsDBBQABgAIAAAA&#13;&#10;IQBnqpEaagIAAB4FAAAOAAAAZHJzL2Uyb0RvYy54bWysVN9P2zAQfp+0/8Hy+0hSfhQqUlSBmCYh&#13;&#10;QMDEs+vYJJrj885u0+6v39lJU2DsZVoenLPvu/P583c+v9i0hq0V+gZsyYuDnDNlJVSNfSn596fr&#13;&#10;L6ec+SBsJQxYVfKt8vxi/vnTeedmagI1mEohoyTWzzpX8joEN8syL2vVCn8ATllyasBWBJriS1ah&#13;&#10;6Ch7a7JJnp9kHWDlEKTynlaveiefp/xaKxnutPYqMFNyqi2kEdO4jGM2PxezFxSubuRQhviHKlrR&#13;&#10;WNp0THUlgmArbP5I1TYSwYMOBxLaDLRupEpnoNMU+bvTPNbCqXQWIse7kSb//9LK2/Wju0eioXN+&#13;&#10;5smMp9hobOOf6mObRNZ2JEttApO0ODk9KaaHh5xJ8h2e5sfTaWQz20c79OGrgpZFo+QIK1s90I0k&#13;&#10;osT6xocev8NR8L6IZIWtUbEOYx+UZk0Vt03RSR/q0iBbC7rZ6kfRL9eiUv3ScU7fUNCITuWlZDGr&#13;&#10;bowZ8w4Jou7e5u1rHLAxTCVZjYH53wrqA0d02hFsGAPbxgJ+FGxCMRSue/yOmJ6OyEzYLDfER8nP&#13;&#10;IjKuLKHa3iND6CXunbxuiPYb4cO9QNI0qZ/6NNzRoA10JYfB4qwG/PXResST1MjLWUc9UnL/cyVQ&#13;&#10;cWa+WRLhWXF0FJsqTY6OpxOa4GvP8rXHrtpLoMsq6EVwMpkRH8zO1AjtM7XzIu5KLmEl7V1yGXA3&#13;&#10;uQx979KDINVikWDUSE6EG/voZEweeY6Keto8C3SD9gKp9hZ2/SRm79TXY2OkhcUqgG6SNPe8DjdA&#13;&#10;TZgkNDwYsctfzxNq/6zNfwMAAP//AwBQSwMEFAAGAAgAAAAhABO6dRvdAAAACQEAAA8AAABkcnMv&#13;&#10;ZG93bnJldi54bWxMT8tOwzAQvCPxD9YicUHUbkUrSONUFQ/1wqG0/YBtsk2ixusodh78PcsJLiON&#13;&#10;Znce6WZyjRqoC7VnC/OZAUWc+6Lm0sLp+PH4DCpE5AIbz2ThmwJsstubFJPCj/xFwyGWSkw4JGih&#13;&#10;irFNtA55RQ7DzLfEol185zAK7UpddDiKuWv0wpiVdlizJFTY0mtF+fXQOwu73YBb73p2PN/3x3J8&#13;&#10;Nw+fJ2vv76a3tcB2DSrSFP8+4HeD9IdMip19z0VQjYWF3FlYgRLtaWleQJ2FmiXoLNX/F2Q/AAAA&#13;&#10;//8DAFBLAQItABQABgAIAAAAIQC2gziS/gAAAOEBAAATAAAAAAAAAAAAAAAAAAAAAABbQ29udGVu&#13;&#10;dF9UeXBlc10ueG1sUEsBAi0AFAAGAAgAAAAhADj9If/WAAAAlAEAAAsAAAAAAAAAAAAAAAAALwEA&#13;&#10;AF9yZWxzLy5yZWxzUEsBAi0AFAAGAAgAAAAhAGeqkRpqAgAAHgUAAA4AAAAAAAAAAAAAAAAALgIA&#13;&#10;AGRycy9lMm9Eb2MueG1sUEsBAi0AFAAGAAgAAAAhABO6dRvdAAAACQEAAA8AAAAAAAAAAAAAAAAA&#13;&#10;xAQAAGRycy9kb3ducmV2LnhtbFBLBQYAAAAABAAEAPMAAADOBQAAAAA=&#13;&#10;" fillcolor="black [3200]" strokecolor="black [1600]" strokeweight="1pt">
                       <v:stroke joinstyle="miter"/>
                       <v:textbox>
                         <w:txbxContent>
@@ -2578,53 +2662,65 @@
         </w:tc>
       </w:tr>
       <w:tr>
+        <w:tblPrEx>
+          <w:tblCellMar>
+            <w:top w:w="0" w:type="dxa"/>
+            <w:bottom w:w="0" w:type="dxa"/>
+          </w:tblCellMar>
+        </w:tblPrEx>
         <w:trPr>
           <w:cantSplit/>
           <w:trHeight w:hRule="exact" w:val="864"/>
         </w:trPr>
         <w:tc>
           <w:tcPr>
-            <w:tcW w:w="4608" w:type="dxa"/>
+            <w:tcW w:w="4536" w:type="dxa"/>
           </w:tcPr>
           <w:p>
             <w:pPr>
-              <w:ind w:left="115" w:right="115"/>
+              <w:ind w:left="113" w:right="113"/>
             </w:pPr>
           </w:p>
         </w:tc>
         <w:tc>
           <w:tcPr>
-            <w:tcW w:w="1152" w:type="dxa"/>
+            <w:tcW w:w="1224" w:type="dxa"/>
           </w:tcPr>
           <w:p>
             <w:pPr>
-              <w:ind w:left="115" w:right="115"/>
+              <w:ind w:left="113" w:right="113"/>
             </w:pPr>
           </w:p>
         </w:tc>
         <w:tc>
           <w:tcPr>
-            <w:tcW w:w="4608" w:type="dxa"/>
+            <w:tcW w:w="4536" w:type="dxa"/>
           </w:tcPr>
           <w:p>
             <w:pPr>
-              <w:ind w:left="115" w:right="115"/>
+              <w:ind w:left="113" w:right="113"/>
             </w:pPr>
           </w:p>
         </w:tc>
       </w:tr>
       <w:tr>
+        <w:tblPrEx>
+          <w:tblCellMar>
+            <w:top w:w="0" w:type="dxa"/>
+            <w:bottom w:w="0" w:type="dxa"/>
+          </w:tblCellMar>
+        </w:tblPrEx>
         <w:trPr>
           <w:cantSplit/>
           <w:trHeight w:hRule="exact" w:val="576"/>
         </w:trPr>
         <w:tc>
           <w:tcPr>
-            <w:tcW w:w="4608" w:type="dxa"/>
+            <w:tcW w:w="4536" w:type="dxa"/>
           </w:tcPr>
           <w:p>
             <w:pPr>
-              <w:ind w:left="115" w:right="115"/>
+              <w:ind w:left="113" w:right="113"/>
             </w:pPr>
             <w:r>
               <w:rPr>
@@ -2633,7 +2729,7 @@
               <mc:AlternateContent>
                 <mc:Choice Requires="wps">
                   <w:drawing>
-                    <wp:anchor distT="0" distB="0" distL="114300" distR="114300" simplePos="0" relativeHeight="251679744" behindDoc="0" locked="0" layoutInCell="1" allowOverlap="1" wp14:anchorId="5544807E" wp14:editId="17C2C71C">
+                    <wp:anchor distT="0" distB="0" distL="114300" distR="114300" simplePos="0" relativeHeight="251673600" behindDoc="0" locked="0" layoutInCell="1" allowOverlap="1" wp14:anchorId="02BC270A" wp14:editId="073254AC">
                       <wp:simplePos x="0" y="0"/>
                       <wp:positionH relativeFrom="column">
                         <wp:posOffset>1270</wp:posOffset>
@@ -2641,10 +2737,10 @@
                       <wp:positionV relativeFrom="paragraph">
                         <wp:posOffset>3810</wp:posOffset>
                       </wp:positionV>
-                      <wp:extent cx="2929467" cy="380577"/>
+                      <wp:extent cx="2878455" cy="380577"/>
                       <wp:effectExtent l="0" t="0" r="17145" b="13335"/>
                       <wp:wrapNone/>
-                      <wp:docPr id="11" name="Rounded Rectangle 11"/>
+                      <wp:docPr id="7" name="Rounded Rectangle 7"/>
                       <wp:cNvGraphicFramePr/>
                       <a:graphic xmlns:a="http://schemas.openxmlformats.org/drawingml/2006/main">
                         <a:graphicData uri="http://schemas.microsoft.com/office/word/2010/wordprocessingShape">
@@ -2653,7 +2749,7 @@
                             <wps:spPr>
                               <a:xfrm>
                                 <a:off x="0" y="0"/>
-                                <a:ext cx="2929467" cy="380577"/>
+                                <a:ext cx="2878455" cy="380577"/>
                               </a:xfrm>
                               <a:prstGeom prst="roundRect">
                                 <a:avLst/>
@@ -2765,6 +2861,9 @@
                           </wps:wsp>
                         </a:graphicData>
                       </a:graphic>
+                      <wp14:sizeRelH relativeFrom="margin">
+                        <wp14:pctWidth>0</wp14:pctWidth>
+                      </wp14:sizeRelH>
                       <wp14:sizeRelV relativeFrom="margin">
                         <wp14:pctHeight>0</wp14:pctHeight>
                       </wp14:sizeRelV>
@@ -2773,7 +2872,7 @@
                 </mc:Choice>
                 <mc:Fallback>
                   <w:pict>
-                    <v:roundrect w14:anchorId="5544807E" id="Rounded Rectangle 11" o:spid="_x0000_s1036" style="position:absolute;left:0;text-align:left;margin-left:.1pt;margin-top:.3pt;width:230.65pt;height:29.95pt;z-index:251679744;visibility:visible;mso-wrap-style:square;mso-height-percent:0;mso-wrap-distance-left:9pt;mso-wrap-distance-top:0;mso-wrap-distance-right:9pt;mso-wrap-distance-bottom:0;mso-position-horizontal:absolute;mso-position-horizontal-relative:text;mso-position-vertical:absolute;mso-position-vertical-relative:text;mso-height-percent:0;mso-height-relative:margin;v-text-anchor:middle" arcsize="10923f" o:gfxdata="UEsDBBQABgAIAAAAIQC2gziS/gAAAOEBAAATAAAAW0NvbnRlbnRfVHlwZXNdLnhtbJSRQU7DMBBF&#13;&#10;90jcwfIWJU67QAgl6YK0S0CoHGBkTxKLZGx5TGhvj5O2G0SRWNoz/78nu9wcxkFMGNg6quQqL6RA&#13;&#10;0s5Y6ir5vt9lD1JwBDIwOMJKHpHlpr69KfdHjyxSmriSfYz+USnWPY7AufNIadK6MEJMx9ApD/oD&#13;&#10;OlTrorhX2lFEilmcO2RdNtjC5xDF9pCuTyYBB5bi6bQ4syoJ3g9WQ0ymaiLzg5KdCXlKLjvcW893&#13;&#10;SUOqXwnz5DrgnHtJTxOsQfEKIT7DmDSUCaxw7Rqn8787ZsmRM9e2VmPeBN4uqYvTtW7jvijg9N/y&#13;&#10;JsXecLq0q+WD6m8AAAD//wMAUEsDBBQABgAIAAAAIQA4/SH/1gAAAJQBAAALAAAAX3JlbHMvLnJl&#13;&#10;bHOkkMFqwzAMhu+DvYPRfXGawxijTi+j0GvpHsDYimMaW0Yy2fr2M4PBMnrbUb/Q94l/f/hMi1qR&#13;&#10;JVI2sOt6UJgd+ZiDgffL8ekFlFSbvV0oo4EbChzGx4f9GRdb25HMsYhqlCwG5lrLq9biZkxWOiqY&#13;&#10;22YiTra2kYMu1l1tQD30/bPm3wwYN0x18gb45AdQl1tp5j/sFB2T0FQ7R0nTNEV3j6o9feQzro1i&#13;&#10;OWA14Fm+Q8a1a8+Bvu/d/dMb2JY5uiPbhG/ktn4cqGU/er3pcvwCAAD//wMAUEsDBBQABgAIAAAA&#13;&#10;IQB4LCVeaQIAAB8FAAAOAAAAZHJzL2Uyb0RvYy54bWysVN9P2zAQfp+0/8Hy+0jaFQoVKapATJMQ&#13;&#10;IGDi2XVsEs3xeWe3SffX7+ykKWPsZVoenPP98t3n73x+0TWGbRX6GmzBJ0c5Z8pKKGv7UvBvT9ef&#13;&#10;TjnzQdhSGLCq4Dvl+cXy44fz1i3UFCowpUJGSaxftK7gVQhukWVeVqoR/gicsmTUgI0ItMWXrETR&#13;&#10;UvbGZNM8P8lawNIhSOU9aa96I1+m/ForGe609iowU3CqLaQV07qOa7Y8F4sXFK6q5VCG+IcqGlFb&#13;&#10;OnRMdSWCYBus/0jV1BLBgw5HEpoMtK6lSj1QN5P8TTePlXAq9ULgeDfC5P9fWnm7fXT3SDC0zi88&#13;&#10;ibGLTmMT/1Qf6xJYuxEs1QUmSTk9m57NTuacSbJ9Ps2P5/OIZnaIdujDFwUNi0LBETa2fKAbSUCJ&#13;&#10;7Y0Pvf/ej4IPRSQp7IyKdRj7oDSry3hsik78UJcG2VbQzZbfJ726EqXqVcc5fUNBo3cqLyWLWXVt&#13;&#10;zJh3SBB593vevsbBN4apRKsxMP9bQX3g6J1OBBvGwKa2gO8FmzAZCte9/x6YHo6ITOjWHeFBE5d6&#13;&#10;jKo1lLt7ZAg9x72T1zXhfiN8uBdIpCb606CGO1q0gbbgMEicVYA/39NHf+IaWTlraUgK7n9sBCrO&#13;&#10;zFdLLDybzGZxqtJmdjyf0gZfW9avLXbTXALd1oSeBCeTGP2D2YsaoXmmeV7FU8kkrKSzCy4D7jeX&#13;&#10;oR9eehGkWq2SG02SE+HGPjoZk0egI6WeumeBbiBfINrewn6gxOIN/XrfGGlhtQmg68TNA67DFdAU&#13;&#10;Jg4NL0Yc89f75HV415a/AAAA//8DAFBLAwQUAAYACAAAACEArZELHNwAAAAJAQAADwAAAGRycy9k&#13;&#10;b3ducmV2LnhtbExPy07DMBC8I/EP1iJxQdRJRSOUxqkqHuqFA7T9gG28JBHxOoqdB3/PcoLLSKPZ&#13;&#10;nUexW1ynJhpC69lAukpAEVfetlwbOJ9e7x9BhYhssfNMBr4pwK68viowt37mD5qOsVZiwiFHA02M&#13;&#10;fa51qBpyGFa+Jxbt0w8Oo9Ch1nbAWcxdp9dJkmmHLUtCgz09NVR9HUdn4HCYcO/dyI7T9/FUzy/J&#13;&#10;3dvZmNub5XkrsN+CirTEvw/43SD9oZRiFz+yDaozsJY7Axko0R6ydAPqIjTZgC4L/X9B+QMAAP//&#13;&#10;AwBQSwECLQAUAAYACAAAACEAtoM4kv4AAADhAQAAEwAAAAAAAAAAAAAAAAAAAAAAW0NvbnRlbnRf&#13;&#10;VHlwZXNdLnhtbFBLAQItABQABgAIAAAAIQA4/SH/1gAAAJQBAAALAAAAAAAAAAAAAAAAAC8BAABf&#13;&#10;cmVscy8ucmVsc1BLAQItABQABgAIAAAAIQB4LCVeaQIAAB8FAAAOAAAAAAAAAAAAAAAAAC4CAABk&#13;&#10;cnMvZTJvRG9jLnhtbFBLAQItABQABgAIAAAAIQCtkQsc3AAAAAkBAAAPAAAAAAAAAAAAAAAAAMME&#13;&#10;AABkcnMvZG93bnJldi54bWxQSwUGAAAAAAQABADzAAAAzAUAAAAA&#13;&#10;" fillcolor="black [3200]" strokecolor="black [1600]" strokeweight="1pt">
+                    <v:roundrect w14:anchorId="02BC270A" id="Rounded Rectangle 7" o:spid="_x0000_s1036" style="position:absolute;left:0;text-align:left;margin-left:.1pt;margin-top:.3pt;width:226.65pt;height:29.95pt;z-index:251673600;visibility:visible;mso-wrap-style:square;mso-width-percent:0;mso-height-percent:0;mso-wrap-distance-left:9pt;mso-wrap-distance-top:0;mso-wrap-distance-right:9pt;mso-wrap-distance-bottom:0;mso-position-horizontal:absolute;mso-position-horizontal-relative:text;mso-position-vertical:absolute;mso-position-vertical-relative:text;mso-width-percent:0;mso-height-percent:0;mso-width-relative:margin;mso-height-relative:margin;v-text-anchor:middle" arcsize="10923f" o:gfxdata="UEsDBBQABgAIAAAAIQC2gziS/gAAAOEBAAATAAAAW0NvbnRlbnRfVHlwZXNdLnhtbJSRQU7DMBBF&#13;&#10;90jcwfIWJU67QAgl6YK0S0CoHGBkTxKLZGx5TGhvj5O2G0SRWNoz/78nu9wcxkFMGNg6quQqL6RA&#13;&#10;0s5Y6ir5vt9lD1JwBDIwOMJKHpHlpr69KfdHjyxSmriSfYz+USnWPY7AufNIadK6MEJMx9ApD/oD&#13;&#10;OlTrorhX2lFEilmcO2RdNtjC5xDF9pCuTyYBB5bi6bQ4syoJ3g9WQ0ymaiLzg5KdCXlKLjvcW893&#13;&#10;SUOqXwnz5DrgnHtJTxOsQfEKIT7DmDSUCaxw7Rqn8787ZsmRM9e2VmPeBN4uqYvTtW7jvijg9N/y&#13;&#10;JsXecLq0q+WD6m8AAAD//wMAUEsDBBQABgAIAAAAIQA4/SH/1gAAAJQBAAALAAAAX3JlbHMvLnJl&#13;&#10;bHOkkMFqwzAMhu+DvYPRfXGawxijTi+j0GvpHsDYimMaW0Yy2fr2M4PBMnrbUb/Q94l/f/hMi1qR&#13;&#10;JVI2sOt6UJgd+ZiDgffL8ekFlFSbvV0oo4EbChzGx4f9GRdb25HMsYhqlCwG5lrLq9biZkxWOiqY&#13;&#10;22YiTra2kYMu1l1tQD30/bPm3wwYN0x18gb45AdQl1tp5j/sFB2T0FQ7R0nTNEV3j6o9feQzro1i&#13;&#10;OWA14Fm+Q8a1a8+Bvu/d/dMb2JY5uiPbhG/ktn4cqGU/er3pcvwCAAD//wMAUEsDBBQABgAIAAAA&#13;&#10;IQCOCcV/aQIAAB8FAAAOAAAAZHJzL2Uyb0RvYy54bWysVE1v2zAMvQ/YfxB0X+1kyZIFdYqgRYcB&#13;&#10;RRu0HXpWZKk2JosapcTJfv0o2XG6rrsM80Gm+CXy6VHnF/vGsJ1CX4Mt+Ogs50xZCWVtnwv+7fH6&#13;&#10;w5wzH4QthQGrCn5Qnl8s3787b91CjaECUypklMT6ResKXoXgFlnmZaUa4c/AKUtGDdiIQFt8zkoU&#13;&#10;LWVvTDbO809ZC1g6BKm8J+1VZ+TLlF9rJcOd1l4FZgpOtYW0Ylo3cc2W52LxjMJVtezLEP9QRSNq&#13;&#10;S4cOqa5EEGyL9R+pmloieNDhTEKTgda1VKkH6maUv+rmoRJOpV4IHO8GmPz/Sytvdw9ujQRD6/zC&#13;&#10;kxi72Gts4p/qY/sE1mEAS+0Dk6Qcz2fzyXTKmSTbx3k+nc0imtkp2qEPXxQ0LAoFR9ja8p5uJAEl&#13;&#10;djc+dP5HPwo+FZGkcDAq1mHsvdKsLuOxKTrxQ10aZDtBN1t+H3XqSpSqU01z+vqCBu9UXkoWs+ra&#13;&#10;mCFvnyDy7ve8XY29bwxTiVZDYP63grrAwTudCDYMgU1tAd8KNmHUF647/yMwHRwRmbDf7AkPmrjU&#13;&#10;Y1RtoDyskSF0HPdOXteE+43wYS2QSE30p0ENd7RoA23BoZc4qwB/vqWP/sQ1snLW0pAU3P/YClSc&#13;&#10;ma+WWPh5NJnEqUqbyXQ2pg2+tGxeWuy2uQS6rRE9CU4mMfoHcxQ1QvNE87yKp5JJWElnF1wGPG4u&#13;&#10;Qze89CJItVolN5okJ8KNfXAyJo9AR0o97p8Eup58gWh7C8eBEotX9Ot8Y6SF1TaArhM3T7j2V0BT&#13;&#10;mDjUvxhxzF/uk9fpXVv+AgAA//8DAFBLAwQUAAYACAAAACEA+wBout0AAAAJAQAADwAAAGRycy9k&#13;&#10;b3ducmV2LnhtbExPy07DMBC8I/EP1iJxQdRpIRVK41QVD/XCobT9gG28JBHxOoqdB3/PcoLLSKPZ&#13;&#10;nUe+nV2rRupD49nAcpGAIi69bbgycD693T+BChHZYuuZDHxTgG1xfZVjZv3EHzQeY6XEhEOGBuoY&#13;&#10;u0zrUNbkMCx8Ryzap+8dRqF9pW2Pk5i7Vq+SZK0dNiwJNXb0XFP5dRycgf1+xJ13AzteHoZTNb0m&#13;&#10;d+9nY25v5peNwG4DKtIc/z7gd4P0h0KKXfzANqjWwEruDKxBifaYPqSgLkKTFHSR6/8Lih8AAAD/&#13;&#10;/wMAUEsBAi0AFAAGAAgAAAAhALaDOJL+AAAA4QEAABMAAAAAAAAAAAAAAAAAAAAAAFtDb250ZW50&#13;&#10;X1R5cGVzXS54bWxQSwECLQAUAAYACAAAACEAOP0h/9YAAACUAQAACwAAAAAAAAAAAAAAAAAvAQAA&#13;&#10;X3JlbHMvLnJlbHNQSwECLQAUAAYACAAAACEAjgnFf2kCAAAfBQAADgAAAAAAAAAAAAAAAAAuAgAA&#13;&#10;ZHJzL2Uyb0RvYy54bWxQSwECLQAUAAYACAAAACEA+wBout0AAAAJAQAADwAAAAAAAAAAAAAAAADD&#13;&#10;BAAAZHJzL2Rvd25yZXYueG1sUEsFBgAAAAAEAAQA8wAAAM0FAAAAAA==&#13;&#10;" fillcolor="black [3200]" strokecolor="black [1600]" strokeweight="1pt">
                       <v:stroke joinstyle="miter"/>
                       <v:textbox>
                         <w:txbxContent>
@@ -2865,21 +2964,21 @@
         </w:tc>
         <w:tc>
           <w:tcPr>
-            <w:tcW w:w="1152" w:type="dxa"/>
+            <w:tcW w:w="1224" w:type="dxa"/>
           </w:tcPr>
           <w:p>
             <w:pPr>
-              <w:ind w:left="115" w:right="115"/>
+              <w:ind w:left="113" w:right="113"/>
             </w:pPr>
           </w:p>
         </w:tc>
         <w:tc>
           <w:tcPr>
-            <w:tcW w:w="4608" w:type="dxa"/>
+            <w:tcW w:w="4536" w:type="dxa"/>
           </w:tcPr>
           <w:p>
             <w:pPr>
-              <w:ind w:left="115" w:right="115"/>
+              <w:ind w:left="113" w:right="113"/>
             </w:pPr>
             <w:r>
               <w:rPr>
@@ -2888,7 +2987,7 @@
               <mc:AlternateContent>
                 <mc:Choice Requires="wps">
                   <w:drawing>
-                    <wp:anchor distT="0" distB="0" distL="114300" distR="114300" simplePos="0" relativeHeight="251681792" behindDoc="0" locked="0" layoutInCell="1" allowOverlap="1" wp14:anchorId="7FEE07A3" wp14:editId="60090CB9">
+                    <wp:anchor distT="0" distB="0" distL="114300" distR="114300" simplePos="0" relativeHeight="251685888" behindDoc="0" locked="0" layoutInCell="1" allowOverlap="1" wp14:anchorId="2A8964EC" wp14:editId="73F17BB0">
                       <wp:simplePos x="0" y="0"/>
                       <wp:positionH relativeFrom="column">
                         <wp:posOffset>1270</wp:posOffset>
@@ -2896,10 +2995,10 @@
                       <wp:positionV relativeFrom="paragraph">
                         <wp:posOffset>3810</wp:posOffset>
                       </wp:positionV>
-                      <wp:extent cx="2929467" cy="380577"/>
-                      <wp:effectExtent l="0" t="0" r="17145" b="13335"/>
+                      <wp:extent cx="2861733" cy="380577"/>
+                      <wp:effectExtent l="0" t="0" r="8890" b="13335"/>
                       <wp:wrapNone/>
-                      <wp:docPr id="12" name="Rounded Rectangle 12"/>
+                      <wp:docPr id="14" name="Rounded Rectangle 14"/>
                       <wp:cNvGraphicFramePr/>
                       <a:graphic xmlns:a="http://schemas.openxmlformats.org/drawingml/2006/main">
                         <a:graphicData uri="http://schemas.microsoft.com/office/word/2010/wordprocessingShape">
@@ -2908,7 +3007,7 @@
                             <wps:spPr>
                               <a:xfrm>
                                 <a:off x="0" y="0"/>
-                                <a:ext cx="2929467" cy="380577"/>
+                                <a:ext cx="2861733" cy="380577"/>
                               </a:xfrm>
                               <a:prstGeom prst="roundRect">
                                 <a:avLst/>
@@ -3010,6 +3109,9 @@
                           </wps:wsp>
                         </a:graphicData>
                       </a:graphic>
+                      <wp14:sizeRelH relativeFrom="margin">
+                        <wp14:pctWidth>0</wp14:pctWidth>
+                      </wp14:sizeRelH>
                       <wp14:sizeRelV relativeFrom="margin">
                         <wp14:pctHeight>0</wp14:pctHeight>
                       </wp14:sizeRelV>
@@ -3018,7 +3120,7 @@
                 </mc:Choice>
                 <mc:Fallback>
                   <w:pict>
-                    <v:roundrect w14:anchorId="7FEE07A3" id="Rounded Rectangle 12" o:spid="_x0000_s1037" style="position:absolute;left:0;text-align:left;margin-left:.1pt;margin-top:.3pt;width:230.65pt;height:29.95pt;z-index:251681792;visibility:visible;mso-wrap-style:square;mso-height-percent:0;mso-wrap-distance-left:9pt;mso-wrap-distance-top:0;mso-wrap-distance-right:9pt;mso-wrap-distance-bottom:0;mso-position-horizontal:absolute;mso-position-horizontal-relative:text;mso-position-vertical:absolute;mso-position-vertical-relative:text;mso-height-percent:0;mso-height-relative:margin;v-text-anchor:middle" arcsize="10923f" o:gfxdata="UEsDBBQABgAIAAAAIQC2gziS/gAAAOEBAAATAAAAW0NvbnRlbnRfVHlwZXNdLnhtbJSRQU7DMBBF&#13;&#10;90jcwfIWJU67QAgl6YK0S0CoHGBkTxKLZGx5TGhvj5O2G0SRWNoz/78nu9wcxkFMGNg6quQqL6RA&#13;&#10;0s5Y6ir5vt9lD1JwBDIwOMJKHpHlpr69KfdHjyxSmriSfYz+USnWPY7AufNIadK6MEJMx9ApD/oD&#13;&#10;OlTrorhX2lFEilmcO2RdNtjC5xDF9pCuTyYBB5bi6bQ4syoJ3g9WQ0ymaiLzg5KdCXlKLjvcW893&#13;&#10;SUOqXwnz5DrgnHtJTxOsQfEKIT7DmDSUCaxw7Rqn8787ZsmRM9e2VmPeBN4uqYvTtW7jvijg9N/y&#13;&#10;JsXecLq0q+WD6m8AAAD//wMAUEsDBBQABgAIAAAAIQA4/SH/1gAAAJQBAAALAAAAX3JlbHMvLnJl&#13;&#10;bHOkkMFqwzAMhu+DvYPRfXGawxijTi+j0GvpHsDYimMaW0Yy2fr2M4PBMnrbUb/Q94l/f/hMi1qR&#13;&#10;JVI2sOt6UJgd+ZiDgffL8ekFlFSbvV0oo4EbChzGx4f9GRdb25HMsYhqlCwG5lrLq9biZkxWOiqY&#13;&#10;22YiTra2kYMu1l1tQD30/bPm3wwYN0x18gb45AdQl1tp5j/sFB2T0FQ7R0nTNEV3j6o9feQzro1i&#13;&#10;OWA14Fm+Q8a1a8+Bvu/d/dMb2JY5uiPbhG/ktn4cqGU/er3pcvwCAAD//wMAUEsDBBQABgAIAAAA&#13;&#10;IQCuTu3TaQIAAB8FAAAOAAAAZHJzL2Uyb0RvYy54bWysVFFP2zAQfp+0/2D5fSTtCoWKFFUgpkkI&#13;&#10;EDDx7Do2ieb4vLPbpPv1Oztpyhh7mZYH5+z77nz+/J3PL7rGsK1CX4Mt+OQo50xZCWVtXwr+7en6&#13;&#10;0ylnPghbCgNWFXynPL9Yfvxw3rqFmkIFplTIKIn1i9YVvArBLbLMy0o1wh+BU5acGrARgab4kpUo&#13;&#10;WsremGya5ydZC1g6BKm8p9Wr3smXKb/WSoY7rb0KzBScagtpxDSu45gtz8XiBYWrajmUIf6hikbU&#13;&#10;ljYdU12JINgG6z9SNbVE8KDDkYQmA61rqdIZ6DST/M1pHivhVDoLkePdSJP/f2nl7fbR3SPR0Dq/&#13;&#10;8GTGU3Qam/in+liXyNqNZKkuMEmL07Pp2exkzpkk3+fT/Hg+j2xmh2iHPnxR0LBoFBxhY8sHupFE&#13;&#10;lNje+NDj9zgKPhSRrLAzKtZh7IPSrC7jtik66UNdGmRbQTdbfp/0y5UoVb90nNM3FDSiU3kpWcyq&#13;&#10;a2PGvEOCqLvf8/Y1DtgYppKsxsD8bwX1gSM67Qg2jIFNbQHfCzZhMhSue/yemJ6OyEzo1h3xQR2X&#13;&#10;oHFpDeXuHhlCr3Hv5HVNvN8IH+4FkqhJ/tSo4Y4GbaAtOAwWZxXgz/fWI560Rl7OWmqSgvsfG4GK&#13;&#10;M/PVkgrPJrNZ7Ko0mR3PpzTB1571a4/dNJdAtzWhJ8HJZEZ8MHtTIzTP1M+ruCu5hJW0d8FlwP3k&#13;&#10;MvTNSy+CVKtVglEnORFu7KOTMXkkOkrqqXsW6AbxBZLtLewbSizeyK/HxkgLq00AXSdtHngdroC6&#13;&#10;MGloeDFim7+eJ9ThXVv+AgAA//8DAFBLAwQUAAYACAAAACEArZELHNwAAAAJAQAADwAAAGRycy9k&#13;&#10;b3ducmV2LnhtbExPy07DMBC8I/EP1iJxQdRJRSOUxqkqHuqFA7T9gG28JBHxOoqdB3/PcoLLSKPZ&#13;&#10;nUexW1ynJhpC69lAukpAEVfetlwbOJ9e7x9BhYhssfNMBr4pwK68viowt37mD5qOsVZiwiFHA02M&#13;&#10;fa51qBpyGFa+Jxbt0w8Oo9Ch1nbAWcxdp9dJkmmHLUtCgz09NVR9HUdn4HCYcO/dyI7T9/FUzy/J&#13;&#10;3dvZmNub5XkrsN+CirTEvw/43SD9oZRiFz+yDaozsJY7Axko0R6ydAPqIjTZgC4L/X9B+QMAAP//&#13;&#10;AwBQSwECLQAUAAYACAAAACEAtoM4kv4AAADhAQAAEwAAAAAAAAAAAAAAAAAAAAAAW0NvbnRlbnRf&#13;&#10;VHlwZXNdLnhtbFBLAQItABQABgAIAAAAIQA4/SH/1gAAAJQBAAALAAAAAAAAAAAAAAAAAC8BAABf&#13;&#10;cmVscy8ucmVsc1BLAQItABQABgAIAAAAIQCuTu3TaQIAAB8FAAAOAAAAAAAAAAAAAAAAAC4CAABk&#13;&#10;cnMvZTJvRG9jLnhtbFBLAQItABQABgAIAAAAIQCtkQsc3AAAAAkBAAAPAAAAAAAAAAAAAAAAAMME&#13;&#10;AABkcnMvZG93bnJldi54bWxQSwUGAAAAAAQABADzAAAAzAUAAAAA&#13;&#10;" fillcolor="black [3200]" strokecolor="black [1600]" strokeweight="1pt">
+                    <v:roundrect w14:anchorId="2A8964EC" id="Rounded Rectangle 14" o:spid="_x0000_s1037" style="position:absolute;left:0;text-align:left;margin-left:.1pt;margin-top:.3pt;width:225.35pt;height:29.95pt;z-index:251685888;visibility:visible;mso-wrap-style:square;mso-width-percent:0;mso-height-percent:0;mso-wrap-distance-left:9pt;mso-wrap-distance-top:0;mso-wrap-distance-right:9pt;mso-wrap-distance-bottom:0;mso-position-horizontal:absolute;mso-position-horizontal-relative:text;mso-position-vertical:absolute;mso-position-vertical-relative:text;mso-width-percent:0;mso-height-percent:0;mso-width-relative:margin;mso-height-relative:margin;v-text-anchor:middle" arcsize="10923f" o:gfxdata="UEsDBBQABgAIAAAAIQC2gziS/gAAAOEBAAATAAAAW0NvbnRlbnRfVHlwZXNdLnhtbJSRQU7DMBBF&#13;&#10;90jcwfIWJU67QAgl6YK0S0CoHGBkTxKLZGx5TGhvj5O2G0SRWNoz/78nu9wcxkFMGNg6quQqL6RA&#13;&#10;0s5Y6ir5vt9lD1JwBDIwOMJKHpHlpr69KfdHjyxSmriSfYz+USnWPY7AufNIadK6MEJMx9ApD/oD&#13;&#10;OlTrorhX2lFEilmcO2RdNtjC5xDF9pCuTyYBB5bi6bQ4syoJ3g9WQ0ymaiLzg5KdCXlKLjvcW893&#13;&#10;SUOqXwnz5DrgnHtJTxOsQfEKIT7DmDSUCaxw7Rqn8787ZsmRM9e2VmPeBN4uqYvTtW7jvijg9N/y&#13;&#10;JsXecLq0q+WD6m8AAAD//wMAUEsDBBQABgAIAAAAIQA4/SH/1gAAAJQBAAALAAAAX3JlbHMvLnJl&#13;&#10;bHOkkMFqwzAMhu+DvYPRfXGawxijTi+j0GvpHsDYimMaW0Yy2fr2M4PBMnrbUb/Q94l/f/hMi1qR&#13;&#10;JVI2sOt6UJgd+ZiDgffL8ekFlFSbvV0oo4EbChzGx4f9GRdb25HMsYhqlCwG5lrLq9biZkxWOiqY&#13;&#10;22YiTra2kYMu1l1tQD30/bPm3wwYN0x18gb45AdQl1tp5j/sFB2T0FQ7R0nTNEV3j6o9feQzro1i&#13;&#10;OWA14Fm+Q8a1a8+Bvu/d/dMb2JY5uiPbhG/ktn4cqGU/er3pcvwCAAD//wMAUEsDBBQABgAIAAAA&#13;&#10;IQDdCXuHagIAAB8FAAAOAAAAZHJzL2Uyb0RvYy54bWysVE1v2zAMvQ/YfxB0Xx2nH+mCOkXQosOA&#13;&#10;og3aDj0rslQbk0WNUmJnv36U7Dhd112G+SBT4iNFPT3q4rJrDNsq9DXYgudHE86UlVDW9qXg355u&#13;&#10;Pp1z5oOwpTBgVcF3yvPLxccPF62bqylUYEqFjJJYP29dwasQ3DzLvKxUI/wROGXJqQEbEWiKL1mJ&#13;&#10;oqXsjcmmk8lZ1gKWDkEq72n1unfyRcqvtZLhXmuvAjMFp9pCGjGN6zhmiwsxf0HhqloOZYh/qKIR&#13;&#10;taVNx1TXIgi2wfqPVE0tETzocCShyUDrWqp0BjpNPnlzmsdKOJXOQuR4N9Lk/19aebd9dCskGlrn&#13;&#10;557MeIpOYxP/VB/rElm7kSzVBSZpcXp+ls+OjzmT5Ds+n5zOZpHN7BDt0IcvChoWjYIjbGz5QDeS&#13;&#10;iBLbWx96/B5HwYcikhV2RsU6jH1QmtVl3DZFJ32oK4NsK+hmy+95v1yJUvVLpxP6hoJGdCovJYtZ&#13;&#10;dW3MmHdIEHX3e96+xgEbw1SS1Rg4+VtBfeCITjuCDWNgU1vA94JNyIfCdY/fE9PTEZkJ3bojPqjj&#13;&#10;EjQuraHcrZAh9Br3Tt7UxPut8GElkERN8qdGDfc0aANtwWGwOKsAf763HvGkNfJy1lKTFNz/2AhU&#13;&#10;nJmvllT4OT85iV2VJiensylN8LVn/dpjN80V0G3l9CQ4mcyID2ZvaoTmmfp5GXcll7CS9i64DLif&#13;&#10;XIW+eelFkGq5TDDqJCfCrX10MiaPREdJPXXPAt0gvkCyvYN9Q4n5G/n12BhpYbkJoOukzQOvwxVQ&#13;&#10;FyYNDS9GbPPX84Q6vGuLXwAAAP//AwBQSwMEFAAGAAgAAAAhABO6dRvdAAAACQEAAA8AAABkcnMv&#13;&#10;ZG93bnJldi54bWxMT8tOwzAQvCPxD9YicUHUbkUrSONUFQ/1wqG0/YBtsk2ixusodh78PcsJLiON&#13;&#10;Znce6WZyjRqoC7VnC/OZAUWc+6Lm0sLp+PH4DCpE5AIbz2ThmwJsstubFJPCj/xFwyGWSkw4JGih&#13;&#10;irFNtA55RQ7DzLfEol185zAK7UpddDiKuWv0wpiVdlizJFTY0mtF+fXQOwu73YBb73p2PN/3x3J8&#13;&#10;Nw+fJ2vv76a3tcB2DSrSFP8+4HeD9IdMip19z0VQjYWF3FlYgRLtaWleQJ2FmiXoLNX/F2Q/AAAA&#13;&#10;//8DAFBLAQItABQABgAIAAAAIQC2gziS/gAAAOEBAAATAAAAAAAAAAAAAAAAAAAAAABbQ29udGVu&#13;&#10;dF9UeXBlc10ueG1sUEsBAi0AFAAGAAgAAAAhADj9If/WAAAAlAEAAAsAAAAAAAAAAAAAAAAALwEA&#13;&#10;AF9yZWxzLy5yZWxzUEsBAi0AFAAGAAgAAAAhAN0Je4dqAgAAHwUAAA4AAAAAAAAAAAAAAAAALgIA&#13;&#10;AGRycy9lMm9Eb2MueG1sUEsBAi0AFAAGAAgAAAAhABO6dRvdAAAACQEAAA8AAAAAAAAAAAAAAAAA&#13;&#10;xAQAAGRycy9kb3ducmV2LnhtbFBLBQYAAAAABAAEAPMAAADOBQAAAAA=&#13;&#10;" fillcolor="black [3200]" strokecolor="black [1600]" strokeweight="1pt">
                       <v:stroke joinstyle="miter"/>
                       <v:textbox>
                         <w:txbxContent>
@@ -3102,7 +3204,7 @@
     </w:tbl>
     <w:p>
       <w:pPr>
-        <w:ind w:left="115" w:right="115"/>
+        <w:ind w:left="113" w:right="113"/>
         <w:rPr>
           <w:vanish/>
         </w:rPr>
@@ -3515,7 +3617,7 @@
   <w:style w:type="paragraph" w:default="1" w:styleId="Normal">
     <w:name w:val="Normal"/>
     <w:qFormat/>
-    <w:rsid w:val="005D6728"/>
+    <w:rsid w:val="005301CF"/>
   </w:style>
   <w:style w:type="character" w:default="1" w:styleId="DefaultParagraphFont">
     <w:name w:val="Default Paragraph Font"/>
@@ -3548,7 +3650,7 @@
     <w:name w:val="Table Grid"/>
     <w:basedOn w:val="TableNormal"/>
     <w:uiPriority w:val="39"/>
-    <w:rsid w:val="005D6728"/>
+    <w:rsid w:val="005301CF"/>
     <w:tblPr>
       <w:tblBorders>
         <w:top w:val="single" w:sz="4" w:space="0" w:color="auto"/>

</xml_diff>